<commit_message>
commit del archivo css
</commit_message>
<xml_diff>
--- a/CURSO DE RESPONSIVE DEISGN.docx
+++ b/CURSO DE RESPONSIVE DEISGN.docx
@@ -3,7 +3,1633 @@
 <w:document xmlns:wpc="http://schemas.microsoft.com/office/word/2010/wordprocessingCanvas" xmlns:cx="http://schemas.microsoft.com/office/drawing/2014/chartex" xmlns:cx1="http://schemas.microsoft.com/office/drawing/2015/9/8/chartex" xmlns:cx2="http://schemas.microsoft.com/office/drawing/2015/10/21/chartex" xmlns:cx3="http://schemas.microsoft.com/office/drawing/2016/5/9/chartex" xmlns:cx4="http://schemas.microsoft.com/office/drawing/2016/5/10/chartex" xmlns:cx5="http://schemas.microsoft.com/office/drawing/2016/5/11/chartex" xmlns:cx6="http://schemas.microsoft.com/office/drawing/2016/5/12/chartex" xmlns:cx7="http://schemas.microsoft.com/office/drawing/2016/5/13/chartex" xmlns:cx8="http://schemas.microsoft.com/office/drawing/2016/5/14/chartex" xmlns:mc="http://schemas.openxmlformats.org/markup-compatibility/2006" xmlns:aink="http://schemas.microsoft.com/office/drawing/2016/ink" xmlns:am3d="http://schemas.microsoft.com/office/drawing/2017/model3d" xmlns:o="urn:schemas-microsoft-com:office:office" xmlns:r="http://schemas.openxmlformats.org/officeDocument/2006/relationships" xmlns:m="http://schemas.openxmlformats.org/officeDocument/2006/math" xmlns:v="urn:schemas-microsoft-com:vml" xmlns:wp14="http://schemas.microsoft.com/office/word/2010/wordprocessingDrawing" xmlns:wp="http://schemas.openxmlformats.org/drawingml/2006/wordprocessingDrawing" xmlns:w10="urn:schemas-microsoft-com:office:word" xmlns:w="http://schemas.openxmlformats.org/wordprocessingml/2006/main" xmlns:w14="http://schemas.microsoft.com/office/word/2010/wordml" xmlns:w15="http://schemas.microsoft.com/office/word/2012/wordml" xmlns:w16cex="http://schemas.microsoft.com/office/word/2018/wordml/cex" xmlns:w16cid="http://schemas.microsoft.com/office/word/2016/wordml/cid" xmlns:w16="http://schemas.microsoft.com/office/word/2018/wordml" xmlns:w16se="http://schemas.microsoft.com/office/word/2015/wordml/symex" xmlns:wpg="http://schemas.microsoft.com/office/word/2010/wordprocessingGroup" xmlns:wpi="http://schemas.microsoft.com/office/word/2010/wordprocessingInk" xmlns:wne="http://schemas.microsoft.com/office/word/2006/wordml" xmlns:wps="http://schemas.microsoft.com/office/word/2010/wordprocessingShape" mc:Ignorable="w14 w15 w16se w16cid w16 w16cex wp14">
   <w:background w:color="000000" w:themeColor="text1"/>
   <w:body>
-    <w:p/>
+    <w:p>
+      <w:pPr>
+        <w:rPr>
+          <w:rFonts w:ascii="Roboto" w:hAnsi="Roboto"/>
+          <w:b/>
+          <w:bCs/>
+          <w:sz w:val="24"/>
+          <w:szCs w:val="24"/>
+        </w:rPr>
+      </w:pPr>
+      <w:r>
+        <w:rPr>
+          <w:rFonts w:ascii="Roboto" w:hAnsi="Roboto"/>
+          <w:b/>
+          <w:bCs/>
+          <w:sz w:val="28"/>
+          <w:szCs w:val="28"/>
+        </w:rPr>
+        <w:t>ESTILOS INICIALES Y VARIABLES:</w:t>
+      </w:r>
+    </w:p>
+    <w:p>
+      <w:pPr>
+        <w:rPr>
+          <w:rFonts w:ascii="Roboto" w:hAnsi="Roboto"/>
+        </w:rPr>
+      </w:pPr>
+      <w:r>
+        <w:rPr>
+          <w:rFonts w:ascii="Roboto" w:hAnsi="Roboto"/>
+        </w:rPr>
+        <w:t>Son estilos base que agregamos a nuestro proyecto para comenzar a crecerlo.</w:t>
+      </w:r>
+    </w:p>
+    <w:p>
+      <w:pPr>
+        <w:rPr>
+          <w:rFonts w:ascii="Roboto" w:hAnsi="Roboto"/>
+        </w:rPr>
+      </w:pPr>
+      <w:r>
+        <w:rPr>
+          <w:rFonts w:ascii="Roboto" w:hAnsi="Roboto"/>
+        </w:rPr>
+        <w:t>La forma en que se generan los estilos va a seguir este orden:</w:t>
+      </w:r>
+    </w:p>
+    <w:p>
+      <w:pPr>
+        <w:shd w:val="clear" w:color="auto" w:fill="1E1E1E"/>
+        <w:spacing w:after="0" w:line="285" w:lineRule="atLeast"/>
+        <w:rPr>
+          <w:rFonts w:ascii="Consolas" w:eastAsia="Times New Roman" w:hAnsi="Consolas" w:cs="Times New Roman"/>
+          <w:color w:val="D4D4D4"/>
+          <w:sz w:val="21"/>
+          <w:szCs w:val="21"/>
+          <w:lang w:eastAsia="es-CO"/>
+        </w:rPr>
+      </w:pPr>
+      <w:r>
+        <w:rPr>
+          <w:rFonts w:ascii="Consolas" w:eastAsia="Times New Roman" w:hAnsi="Consolas" w:cs="Times New Roman"/>
+          <w:color w:val="6A9955"/>
+          <w:sz w:val="21"/>
+          <w:szCs w:val="21"/>
+          <w:lang w:eastAsia="es-CO"/>
+        </w:rPr>
+        <w:t>/*</w:t>
+      </w:r>
+    </w:p>
+    <w:p>
+      <w:pPr>
+        <w:shd w:val="clear" w:color="auto" w:fill="1E1E1E"/>
+        <w:spacing w:after="0" w:line="285" w:lineRule="atLeast"/>
+        <w:rPr>
+          <w:rFonts w:ascii="Consolas" w:eastAsia="Times New Roman" w:hAnsi="Consolas" w:cs="Times New Roman"/>
+          <w:color w:val="D4D4D4"/>
+          <w:sz w:val="21"/>
+          <w:szCs w:val="21"/>
+          <w:lang w:eastAsia="es-CO"/>
+        </w:rPr>
+      </w:pPr>
+      <w:r>
+        <w:rPr>
+          <w:rFonts w:ascii="Consolas" w:eastAsia="Times New Roman" w:hAnsi="Consolas" w:cs="Times New Roman"/>
+          <w:color w:val="6A9955"/>
+          <w:sz w:val="21"/>
+          <w:szCs w:val="21"/>
+          <w:lang w:eastAsia="es-CO"/>
+        </w:rPr>
+        <w:t>1. Posicionamiento </w:t>
+      </w:r>
+    </w:p>
+    <w:p>
+      <w:pPr>
+        <w:shd w:val="clear" w:color="auto" w:fill="1E1E1E"/>
+        <w:spacing w:after="0" w:line="285" w:lineRule="atLeast"/>
+        <w:rPr>
+          <w:rFonts w:ascii="Consolas" w:eastAsia="Times New Roman" w:hAnsi="Consolas" w:cs="Times New Roman"/>
+          <w:color w:val="D4D4D4"/>
+          <w:sz w:val="21"/>
+          <w:szCs w:val="21"/>
+          <w:lang w:eastAsia="es-CO"/>
+        </w:rPr>
+      </w:pPr>
+      <w:r>
+        <w:rPr>
+          <w:rFonts w:ascii="Consolas" w:eastAsia="Times New Roman" w:hAnsi="Consolas" w:cs="Times New Roman"/>
+          <w:color w:val="6A9955"/>
+          <w:sz w:val="21"/>
+          <w:szCs w:val="21"/>
+          <w:lang w:eastAsia="es-CO"/>
+        </w:rPr>
+        <w:t>2. Modelo de caja (Box </w:t>
+      </w:r>
+      <w:proofErr w:type="spellStart"/>
+      <w:r>
+        <w:rPr>
+          <w:rFonts w:ascii="Consolas" w:eastAsia="Times New Roman" w:hAnsi="Consolas" w:cs="Times New Roman"/>
+          <w:color w:val="6A9955"/>
+          <w:sz w:val="21"/>
+          <w:szCs w:val="21"/>
+          <w:lang w:eastAsia="es-CO"/>
+        </w:rPr>
+        <w:t>model</w:t>
+      </w:r>
+      <w:proofErr w:type="spellEnd"/>
+      <w:r>
+        <w:rPr>
+          <w:rFonts w:ascii="Consolas" w:eastAsia="Times New Roman" w:hAnsi="Consolas" w:cs="Times New Roman"/>
+          <w:color w:val="6A9955"/>
+          <w:sz w:val="21"/>
+          <w:szCs w:val="21"/>
+          <w:lang w:eastAsia="es-CO"/>
+        </w:rPr>
+        <w:t>)</w:t>
+      </w:r>
+    </w:p>
+    <w:p>
+      <w:pPr>
+        <w:shd w:val="clear" w:color="auto" w:fill="1E1E1E"/>
+        <w:spacing w:after="0" w:line="285" w:lineRule="atLeast"/>
+        <w:rPr>
+          <w:rFonts w:ascii="Consolas" w:eastAsia="Times New Roman" w:hAnsi="Consolas" w:cs="Times New Roman"/>
+          <w:color w:val="D4D4D4"/>
+          <w:sz w:val="21"/>
+          <w:szCs w:val="21"/>
+          <w:lang w:eastAsia="es-CO"/>
+        </w:rPr>
+      </w:pPr>
+      <w:r>
+        <w:rPr>
+          <w:rFonts w:ascii="Consolas" w:eastAsia="Times New Roman" w:hAnsi="Consolas" w:cs="Times New Roman"/>
+          <w:color w:val="6A9955"/>
+          <w:sz w:val="21"/>
+          <w:szCs w:val="21"/>
+          <w:lang w:eastAsia="es-CO"/>
+        </w:rPr>
+        <w:t>3. Tipografía</w:t>
+      </w:r>
+    </w:p>
+    <w:p>
+      <w:pPr>
+        <w:shd w:val="clear" w:color="auto" w:fill="1E1E1E"/>
+        <w:spacing w:after="0" w:line="285" w:lineRule="atLeast"/>
+        <w:rPr>
+          <w:rFonts w:ascii="Consolas" w:eastAsia="Times New Roman" w:hAnsi="Consolas" w:cs="Times New Roman"/>
+          <w:color w:val="D4D4D4"/>
+          <w:sz w:val="21"/>
+          <w:szCs w:val="21"/>
+          <w:lang w:eastAsia="es-CO"/>
+        </w:rPr>
+      </w:pPr>
+      <w:r>
+        <w:rPr>
+          <w:rFonts w:ascii="Consolas" w:eastAsia="Times New Roman" w:hAnsi="Consolas" w:cs="Times New Roman"/>
+          <w:color w:val="6A9955"/>
+          <w:sz w:val="21"/>
+          <w:szCs w:val="21"/>
+          <w:lang w:eastAsia="es-CO"/>
+        </w:rPr>
+        <w:t>4. Visuales</w:t>
+      </w:r>
+    </w:p>
+    <w:p>
+      <w:pPr>
+        <w:shd w:val="clear" w:color="auto" w:fill="1E1E1E"/>
+        <w:spacing w:after="0" w:line="285" w:lineRule="atLeast"/>
+        <w:rPr>
+          <w:rFonts w:ascii="Consolas" w:eastAsia="Times New Roman" w:hAnsi="Consolas" w:cs="Times New Roman"/>
+          <w:color w:val="D4D4D4"/>
+          <w:sz w:val="21"/>
+          <w:szCs w:val="21"/>
+          <w:lang w:eastAsia="es-CO"/>
+        </w:rPr>
+      </w:pPr>
+      <w:r>
+        <w:rPr>
+          <w:rFonts w:ascii="Consolas" w:eastAsia="Times New Roman" w:hAnsi="Consolas" w:cs="Times New Roman"/>
+          <w:color w:val="6A9955"/>
+          <w:sz w:val="21"/>
+          <w:szCs w:val="21"/>
+          <w:lang w:eastAsia="es-CO"/>
+        </w:rPr>
+        <w:t>5. Otros (</w:t>
+      </w:r>
+      <w:proofErr w:type="spellStart"/>
+      <w:r>
+        <w:rPr>
+          <w:rFonts w:ascii="Consolas" w:eastAsia="Times New Roman" w:hAnsi="Consolas" w:cs="Times New Roman"/>
+          <w:color w:val="6A9955"/>
+          <w:sz w:val="21"/>
+          <w:szCs w:val="21"/>
+          <w:lang w:eastAsia="es-CO"/>
+        </w:rPr>
+        <w:t>Miscelaneous</w:t>
+      </w:r>
+      <w:proofErr w:type="spellEnd"/>
+      <w:r>
+        <w:rPr>
+          <w:rFonts w:ascii="Consolas" w:eastAsia="Times New Roman" w:hAnsi="Consolas" w:cs="Times New Roman"/>
+          <w:color w:val="6A9955"/>
+          <w:sz w:val="21"/>
+          <w:szCs w:val="21"/>
+          <w:lang w:eastAsia="es-CO"/>
+        </w:rPr>
+        <w:t>)</w:t>
+      </w:r>
+    </w:p>
+    <w:p>
+      <w:pPr>
+        <w:shd w:val="clear" w:color="auto" w:fill="1E1E1E"/>
+        <w:spacing w:after="0" w:line="285" w:lineRule="atLeast"/>
+        <w:rPr>
+          <w:rFonts w:ascii="Consolas" w:eastAsia="Times New Roman" w:hAnsi="Consolas" w:cs="Times New Roman"/>
+          <w:color w:val="D4D4D4"/>
+          <w:sz w:val="21"/>
+          <w:szCs w:val="21"/>
+          <w:lang w:eastAsia="es-CO"/>
+        </w:rPr>
+      </w:pPr>
+      <w:r>
+        <w:rPr>
+          <w:rFonts w:ascii="Consolas" w:eastAsia="Times New Roman" w:hAnsi="Consolas" w:cs="Times New Roman"/>
+          <w:color w:val="6A9955"/>
+          <w:sz w:val="21"/>
+          <w:szCs w:val="21"/>
+          <w:lang w:eastAsia="es-CO"/>
+        </w:rPr>
+        <w:t>*/</w:t>
+      </w:r>
+    </w:p>
+    <w:p>
+      <w:pPr>
+        <w:rPr>
+          <w:rFonts w:ascii="Roboto" w:hAnsi="Roboto"/>
+        </w:rPr>
+      </w:pPr>
+    </w:p>
+    <w:p>
+      <w:pPr>
+        <w:rPr>
+          <w:rFonts w:ascii="Roboto" w:hAnsi="Roboto"/>
+          <w:b/>
+          <w:bCs/>
+        </w:rPr>
+      </w:pPr>
+      <w:r>
+        <w:rPr>
+          <w:rFonts w:ascii="Roboto" w:hAnsi="Roboto"/>
+          <w:b/>
+          <w:bCs/>
+        </w:rPr>
+        <w:t xml:space="preserve">Definimos variables </w:t>
+      </w:r>
+      <w:r>
+        <w:rPr>
+          <w:rFonts w:ascii="Roboto" w:hAnsi="Roboto"/>
+          <w:b/>
+          <w:bCs/>
+        </w:rPr>
+        <w:t>con colores para todo nuestro proyecto:</w:t>
+      </w:r>
+    </w:p>
+    <w:p>
+      <w:pPr>
+        <w:rPr>
+          <w:rFonts w:ascii="Roboto" w:hAnsi="Roboto"/>
+          <w:b/>
+          <w:bCs/>
+        </w:rPr>
+      </w:pPr>
+    </w:p>
+    <w:p>
+      <w:pPr>
+        <w:shd w:val="clear" w:color="auto" w:fill="1E1E1E"/>
+        <w:spacing w:after="0" w:line="285" w:lineRule="atLeast"/>
+        <w:rPr>
+          <w:rFonts w:ascii="Consolas" w:eastAsia="Times New Roman" w:hAnsi="Consolas" w:cs="Times New Roman"/>
+          <w:color w:val="D4D4D4"/>
+          <w:sz w:val="21"/>
+          <w:szCs w:val="21"/>
+          <w:lang w:eastAsia="es-CO"/>
+        </w:rPr>
+      </w:pPr>
+      <w:r>
+        <w:rPr>
+          <w:rFonts w:ascii="Consolas" w:eastAsia="Times New Roman" w:hAnsi="Consolas" w:cs="Times New Roman"/>
+          <w:color w:val="D4D4D4"/>
+          <w:sz w:val="21"/>
+          <w:szCs w:val="21"/>
+          <w:lang w:eastAsia="es-CO"/>
+        </w:rPr>
+        <w:t>: </w:t>
+      </w:r>
+      <w:proofErr w:type="spellStart"/>
+      <w:r>
+        <w:rPr>
+          <w:rFonts w:ascii="Consolas" w:eastAsia="Times New Roman" w:hAnsi="Consolas" w:cs="Times New Roman"/>
+          <w:color w:val="D4D4D4"/>
+          <w:sz w:val="21"/>
+          <w:szCs w:val="21"/>
+          <w:lang w:eastAsia="es-CO"/>
+        </w:rPr>
+        <w:t>root</w:t>
+      </w:r>
+      <w:proofErr w:type="spellEnd"/>
+      <w:r>
+        <w:rPr>
+          <w:rFonts w:ascii="Consolas" w:eastAsia="Times New Roman" w:hAnsi="Consolas" w:cs="Times New Roman"/>
+          <w:color w:val="D4D4D4"/>
+          <w:sz w:val="21"/>
+          <w:szCs w:val="21"/>
+          <w:lang w:eastAsia="es-CO"/>
+        </w:rPr>
+        <w:t> {</w:t>
+      </w:r>
+    </w:p>
+    <w:p>
+      <w:pPr>
+        <w:shd w:val="clear" w:color="auto" w:fill="1E1E1E"/>
+        <w:spacing w:after="0" w:line="285" w:lineRule="atLeast"/>
+        <w:rPr>
+          <w:rFonts w:ascii="Consolas" w:eastAsia="Times New Roman" w:hAnsi="Consolas" w:cs="Times New Roman"/>
+          <w:color w:val="D4D4D4"/>
+          <w:sz w:val="21"/>
+          <w:szCs w:val="21"/>
+          <w:lang w:eastAsia="es-CO"/>
+        </w:rPr>
+      </w:pPr>
+      <w:r>
+        <w:rPr>
+          <w:rFonts w:ascii="Consolas" w:eastAsia="Times New Roman" w:hAnsi="Consolas" w:cs="Times New Roman"/>
+          <w:color w:val="D4D4D4"/>
+          <w:sz w:val="21"/>
+          <w:szCs w:val="21"/>
+          <w:lang w:eastAsia="es-CO"/>
+        </w:rPr>
+        <w:t>    </w:t>
+      </w:r>
+      <w:r>
+        <w:rPr>
+          <w:rFonts w:ascii="Consolas" w:eastAsia="Times New Roman" w:hAnsi="Consolas" w:cs="Times New Roman"/>
+          <w:color w:val="6A9955"/>
+          <w:sz w:val="21"/>
+          <w:szCs w:val="21"/>
+          <w:lang w:eastAsia="es-CO"/>
+        </w:rPr>
+        <w:t>/* Colores */</w:t>
+      </w:r>
+    </w:p>
+    <w:p>
+      <w:pPr>
+        <w:shd w:val="clear" w:color="auto" w:fill="1E1E1E"/>
+        <w:spacing w:after="0" w:line="285" w:lineRule="atLeast"/>
+        <w:rPr>
+          <w:rFonts w:ascii="Consolas" w:eastAsia="Times New Roman" w:hAnsi="Consolas" w:cs="Times New Roman"/>
+          <w:color w:val="D4D4D4"/>
+          <w:sz w:val="21"/>
+          <w:szCs w:val="21"/>
+          <w:lang w:eastAsia="es-CO"/>
+        </w:rPr>
+      </w:pPr>
+      <w:r>
+        <w:rPr>
+          <w:rFonts w:ascii="Consolas" w:eastAsia="Times New Roman" w:hAnsi="Consolas" w:cs="Times New Roman"/>
+          <w:color w:val="D4D4D4"/>
+          <w:sz w:val="21"/>
+          <w:szCs w:val="21"/>
+          <w:lang w:eastAsia="es-CO"/>
+        </w:rPr>
+        <w:t>    </w:t>
+      </w:r>
+      <w:r>
+        <w:rPr>
+          <w:rFonts w:ascii="Consolas" w:eastAsia="Times New Roman" w:hAnsi="Consolas" w:cs="Times New Roman"/>
+          <w:color w:val="9CDCFE"/>
+          <w:sz w:val="21"/>
+          <w:szCs w:val="21"/>
+          <w:lang w:eastAsia="es-CO"/>
+        </w:rPr>
+        <w:t>--bitcoin-</w:t>
+      </w:r>
+      <w:proofErr w:type="spellStart"/>
+      <w:r>
+        <w:rPr>
+          <w:rFonts w:ascii="Consolas" w:eastAsia="Times New Roman" w:hAnsi="Consolas" w:cs="Times New Roman"/>
+          <w:color w:val="9CDCFE"/>
+          <w:sz w:val="21"/>
+          <w:szCs w:val="21"/>
+          <w:lang w:eastAsia="es-CO"/>
+        </w:rPr>
+        <w:t>orange</w:t>
+      </w:r>
+      <w:proofErr w:type="spellEnd"/>
+      <w:r>
+        <w:rPr>
+          <w:rFonts w:ascii="Consolas" w:eastAsia="Times New Roman" w:hAnsi="Consolas" w:cs="Times New Roman"/>
+          <w:color w:val="D4D4D4"/>
+          <w:sz w:val="21"/>
+          <w:szCs w:val="21"/>
+          <w:lang w:eastAsia="es-CO"/>
+        </w:rPr>
+        <w:t>: </w:t>
+      </w:r>
+      <w:r>
+        <w:rPr>
+          <w:rFonts w:ascii="Consolas" w:eastAsia="Times New Roman" w:hAnsi="Consolas" w:cs="Times New Roman"/>
+          <w:color w:val="CE9178"/>
+          <w:sz w:val="21"/>
+          <w:szCs w:val="21"/>
+          <w:lang w:eastAsia="es-CO"/>
+        </w:rPr>
+        <w:t>#F7931A</w:t>
+      </w:r>
+      <w:r>
+        <w:rPr>
+          <w:rFonts w:ascii="Consolas" w:eastAsia="Times New Roman" w:hAnsi="Consolas" w:cs="Times New Roman"/>
+          <w:color w:val="D4D4D4"/>
+          <w:sz w:val="21"/>
+          <w:szCs w:val="21"/>
+          <w:lang w:eastAsia="es-CO"/>
+        </w:rPr>
+        <w:t>;</w:t>
+      </w:r>
+    </w:p>
+    <w:p>
+      <w:pPr>
+        <w:shd w:val="clear" w:color="auto" w:fill="1E1E1E"/>
+        <w:spacing w:after="0" w:line="285" w:lineRule="atLeast"/>
+        <w:rPr>
+          <w:rFonts w:ascii="Consolas" w:eastAsia="Times New Roman" w:hAnsi="Consolas" w:cs="Times New Roman"/>
+          <w:color w:val="D4D4D4"/>
+          <w:sz w:val="21"/>
+          <w:szCs w:val="21"/>
+          <w:lang w:eastAsia="es-CO"/>
+        </w:rPr>
+      </w:pPr>
+      <w:r>
+        <w:rPr>
+          <w:rFonts w:ascii="Consolas" w:eastAsia="Times New Roman" w:hAnsi="Consolas" w:cs="Times New Roman"/>
+          <w:color w:val="D4D4D4"/>
+          <w:sz w:val="21"/>
+          <w:szCs w:val="21"/>
+          <w:lang w:eastAsia="es-CO"/>
+        </w:rPr>
+        <w:t>    </w:t>
+      </w:r>
+      <w:r>
+        <w:rPr>
+          <w:rFonts w:ascii="Consolas" w:eastAsia="Times New Roman" w:hAnsi="Consolas" w:cs="Times New Roman"/>
+          <w:color w:val="9CDCFE"/>
+          <w:sz w:val="21"/>
+          <w:szCs w:val="21"/>
+          <w:lang w:eastAsia="es-CO"/>
+        </w:rPr>
+        <w:t>--soft-</w:t>
+      </w:r>
+      <w:proofErr w:type="spellStart"/>
+      <w:r>
+        <w:rPr>
+          <w:rFonts w:ascii="Consolas" w:eastAsia="Times New Roman" w:hAnsi="Consolas" w:cs="Times New Roman"/>
+          <w:color w:val="9CDCFE"/>
+          <w:sz w:val="21"/>
+          <w:szCs w:val="21"/>
+          <w:lang w:eastAsia="es-CO"/>
+        </w:rPr>
+        <w:t>orange</w:t>
+      </w:r>
+      <w:proofErr w:type="spellEnd"/>
+      <w:r>
+        <w:rPr>
+          <w:rFonts w:ascii="Consolas" w:eastAsia="Times New Roman" w:hAnsi="Consolas" w:cs="Times New Roman"/>
+          <w:color w:val="D4D4D4"/>
+          <w:sz w:val="21"/>
+          <w:szCs w:val="21"/>
+          <w:lang w:eastAsia="es-CO"/>
+        </w:rPr>
+        <w:t>: </w:t>
+      </w:r>
+      <w:r>
+        <w:rPr>
+          <w:rFonts w:ascii="Consolas" w:eastAsia="Times New Roman" w:hAnsi="Consolas" w:cs="Times New Roman"/>
+          <w:color w:val="CE9178"/>
+          <w:sz w:val="21"/>
+          <w:szCs w:val="21"/>
+          <w:lang w:eastAsia="es-CO"/>
+        </w:rPr>
+        <w:t>#FFE9D5</w:t>
+      </w:r>
+      <w:r>
+        <w:rPr>
+          <w:rFonts w:ascii="Consolas" w:eastAsia="Times New Roman" w:hAnsi="Consolas" w:cs="Times New Roman"/>
+          <w:color w:val="D4D4D4"/>
+          <w:sz w:val="21"/>
+          <w:szCs w:val="21"/>
+          <w:lang w:eastAsia="es-CO"/>
+        </w:rPr>
+        <w:t>;</w:t>
+      </w:r>
+    </w:p>
+    <w:p>
+      <w:pPr>
+        <w:shd w:val="clear" w:color="auto" w:fill="1E1E1E"/>
+        <w:spacing w:after="0" w:line="285" w:lineRule="atLeast"/>
+        <w:rPr>
+          <w:rFonts w:ascii="Consolas" w:eastAsia="Times New Roman" w:hAnsi="Consolas" w:cs="Times New Roman"/>
+          <w:color w:val="D4D4D4"/>
+          <w:sz w:val="21"/>
+          <w:szCs w:val="21"/>
+          <w:lang w:eastAsia="es-CO"/>
+        </w:rPr>
+      </w:pPr>
+      <w:r>
+        <w:rPr>
+          <w:rFonts w:ascii="Consolas" w:eastAsia="Times New Roman" w:hAnsi="Consolas" w:cs="Times New Roman"/>
+          <w:color w:val="D4D4D4"/>
+          <w:sz w:val="21"/>
+          <w:szCs w:val="21"/>
+          <w:lang w:eastAsia="es-CO"/>
+        </w:rPr>
+        <w:t>    </w:t>
+      </w:r>
+      <w:r>
+        <w:rPr>
+          <w:rFonts w:ascii="Consolas" w:eastAsia="Times New Roman" w:hAnsi="Consolas" w:cs="Times New Roman"/>
+          <w:color w:val="9CDCFE"/>
+          <w:sz w:val="21"/>
+          <w:szCs w:val="21"/>
+          <w:lang w:eastAsia="es-CO"/>
+        </w:rPr>
+        <w:t>--</w:t>
+      </w:r>
+      <w:proofErr w:type="spellStart"/>
+      <w:r>
+        <w:rPr>
+          <w:rFonts w:ascii="Consolas" w:eastAsia="Times New Roman" w:hAnsi="Consolas" w:cs="Times New Roman"/>
+          <w:color w:val="9CDCFE"/>
+          <w:sz w:val="21"/>
+          <w:szCs w:val="21"/>
+          <w:lang w:eastAsia="es-CO"/>
+        </w:rPr>
+        <w:t>secundary</w:t>
+      </w:r>
+      <w:proofErr w:type="spellEnd"/>
+      <w:r>
+        <w:rPr>
+          <w:rFonts w:ascii="Consolas" w:eastAsia="Times New Roman" w:hAnsi="Consolas" w:cs="Times New Roman"/>
+          <w:color w:val="9CDCFE"/>
+          <w:sz w:val="21"/>
+          <w:szCs w:val="21"/>
+          <w:lang w:eastAsia="es-CO"/>
+        </w:rPr>
+        <w:t>-blue</w:t>
+      </w:r>
+      <w:r>
+        <w:rPr>
+          <w:rFonts w:ascii="Consolas" w:eastAsia="Times New Roman" w:hAnsi="Consolas" w:cs="Times New Roman"/>
+          <w:color w:val="D4D4D4"/>
+          <w:sz w:val="21"/>
+          <w:szCs w:val="21"/>
+          <w:lang w:eastAsia="es-CO"/>
+        </w:rPr>
+        <w:t>: </w:t>
+      </w:r>
+      <w:r>
+        <w:rPr>
+          <w:rFonts w:ascii="Consolas" w:eastAsia="Times New Roman" w:hAnsi="Consolas" w:cs="Times New Roman"/>
+          <w:color w:val="CE9178"/>
+          <w:sz w:val="21"/>
+          <w:szCs w:val="21"/>
+          <w:lang w:eastAsia="es-CO"/>
+        </w:rPr>
+        <w:t>#1A9AF7</w:t>
+      </w:r>
+      <w:r>
+        <w:rPr>
+          <w:rFonts w:ascii="Consolas" w:eastAsia="Times New Roman" w:hAnsi="Consolas" w:cs="Times New Roman"/>
+          <w:color w:val="D4D4D4"/>
+          <w:sz w:val="21"/>
+          <w:szCs w:val="21"/>
+          <w:lang w:eastAsia="es-CO"/>
+        </w:rPr>
+        <w:t>;</w:t>
+      </w:r>
+    </w:p>
+    <w:p>
+      <w:pPr>
+        <w:shd w:val="clear" w:color="auto" w:fill="1E1E1E"/>
+        <w:spacing w:after="0" w:line="285" w:lineRule="atLeast"/>
+        <w:rPr>
+          <w:rFonts w:ascii="Consolas" w:eastAsia="Times New Roman" w:hAnsi="Consolas" w:cs="Times New Roman"/>
+          <w:color w:val="D4D4D4"/>
+          <w:sz w:val="21"/>
+          <w:szCs w:val="21"/>
+          <w:lang w:eastAsia="es-CO"/>
+        </w:rPr>
+      </w:pPr>
+      <w:r>
+        <w:rPr>
+          <w:rFonts w:ascii="Consolas" w:eastAsia="Times New Roman" w:hAnsi="Consolas" w:cs="Times New Roman"/>
+          <w:color w:val="D4D4D4"/>
+          <w:sz w:val="21"/>
+          <w:szCs w:val="21"/>
+          <w:lang w:eastAsia="es-CO"/>
+        </w:rPr>
+        <w:t>    </w:t>
+      </w:r>
+      <w:r>
+        <w:rPr>
+          <w:rFonts w:ascii="Consolas" w:eastAsia="Times New Roman" w:hAnsi="Consolas" w:cs="Times New Roman"/>
+          <w:color w:val="9CDCFE"/>
+          <w:sz w:val="21"/>
+          <w:szCs w:val="21"/>
+          <w:lang w:eastAsia="es-CO"/>
+        </w:rPr>
+        <w:t>--soft-blue</w:t>
+      </w:r>
+      <w:r>
+        <w:rPr>
+          <w:rFonts w:ascii="Consolas" w:eastAsia="Times New Roman" w:hAnsi="Consolas" w:cs="Times New Roman"/>
+          <w:color w:val="D4D4D4"/>
+          <w:sz w:val="21"/>
+          <w:szCs w:val="21"/>
+          <w:lang w:eastAsia="es-CO"/>
+        </w:rPr>
+        <w:t>: </w:t>
+      </w:r>
+      <w:r>
+        <w:rPr>
+          <w:rFonts w:ascii="Consolas" w:eastAsia="Times New Roman" w:hAnsi="Consolas" w:cs="Times New Roman"/>
+          <w:color w:val="CE9178"/>
+          <w:sz w:val="21"/>
+          <w:szCs w:val="21"/>
+          <w:lang w:eastAsia="es-CO"/>
+        </w:rPr>
+        <w:t>#E7F5FF</w:t>
+      </w:r>
+      <w:r>
+        <w:rPr>
+          <w:rFonts w:ascii="Consolas" w:eastAsia="Times New Roman" w:hAnsi="Consolas" w:cs="Times New Roman"/>
+          <w:color w:val="D4D4D4"/>
+          <w:sz w:val="21"/>
+          <w:szCs w:val="21"/>
+          <w:lang w:eastAsia="es-CO"/>
+        </w:rPr>
+        <w:t>;</w:t>
+      </w:r>
+    </w:p>
+    <w:p>
+      <w:pPr>
+        <w:shd w:val="clear" w:color="auto" w:fill="1E1E1E"/>
+        <w:spacing w:after="0" w:line="285" w:lineRule="atLeast"/>
+        <w:rPr>
+          <w:rFonts w:ascii="Consolas" w:eastAsia="Times New Roman" w:hAnsi="Consolas" w:cs="Times New Roman"/>
+          <w:color w:val="D4D4D4"/>
+          <w:sz w:val="21"/>
+          <w:szCs w:val="21"/>
+          <w:lang w:eastAsia="es-CO"/>
+        </w:rPr>
+      </w:pPr>
+      <w:r>
+        <w:rPr>
+          <w:rFonts w:ascii="Consolas" w:eastAsia="Times New Roman" w:hAnsi="Consolas" w:cs="Times New Roman"/>
+          <w:color w:val="D4D4D4"/>
+          <w:sz w:val="21"/>
+          <w:szCs w:val="21"/>
+          <w:lang w:eastAsia="es-CO"/>
+        </w:rPr>
+        <w:t>    </w:t>
+      </w:r>
+      <w:r>
+        <w:rPr>
+          <w:rFonts w:ascii="Consolas" w:eastAsia="Times New Roman" w:hAnsi="Consolas" w:cs="Times New Roman"/>
+          <w:color w:val="9CDCFE"/>
+          <w:sz w:val="21"/>
+          <w:szCs w:val="21"/>
+          <w:lang w:eastAsia="es-CO"/>
+        </w:rPr>
+        <w:t>--</w:t>
+      </w:r>
+      <w:proofErr w:type="spellStart"/>
+      <w:r>
+        <w:rPr>
+          <w:rFonts w:ascii="Consolas" w:eastAsia="Times New Roman" w:hAnsi="Consolas" w:cs="Times New Roman"/>
+          <w:color w:val="9CDCFE"/>
+          <w:sz w:val="21"/>
+          <w:szCs w:val="21"/>
+          <w:lang w:eastAsia="es-CO"/>
+        </w:rPr>
+        <w:t>warm-black</w:t>
+      </w:r>
+      <w:proofErr w:type="spellEnd"/>
+      <w:r>
+        <w:rPr>
+          <w:rFonts w:ascii="Consolas" w:eastAsia="Times New Roman" w:hAnsi="Consolas" w:cs="Times New Roman"/>
+          <w:color w:val="D4D4D4"/>
+          <w:sz w:val="21"/>
+          <w:szCs w:val="21"/>
+          <w:lang w:eastAsia="es-CO"/>
+        </w:rPr>
+        <w:t>: </w:t>
+      </w:r>
+      <w:r>
+        <w:rPr>
+          <w:rFonts w:ascii="Consolas" w:eastAsia="Times New Roman" w:hAnsi="Consolas" w:cs="Times New Roman"/>
+          <w:color w:val="CE9178"/>
+          <w:sz w:val="21"/>
+          <w:szCs w:val="21"/>
+          <w:lang w:eastAsia="es-CO"/>
+        </w:rPr>
+        <w:t>#201E1C</w:t>
+      </w:r>
+      <w:r>
+        <w:rPr>
+          <w:rFonts w:ascii="Consolas" w:eastAsia="Times New Roman" w:hAnsi="Consolas" w:cs="Times New Roman"/>
+          <w:color w:val="D4D4D4"/>
+          <w:sz w:val="21"/>
+          <w:szCs w:val="21"/>
+          <w:lang w:eastAsia="es-CO"/>
+        </w:rPr>
+        <w:t>;</w:t>
+      </w:r>
+    </w:p>
+    <w:p>
+      <w:pPr>
+        <w:shd w:val="clear" w:color="auto" w:fill="1E1E1E"/>
+        <w:spacing w:after="0" w:line="285" w:lineRule="atLeast"/>
+        <w:rPr>
+          <w:rFonts w:ascii="Consolas" w:eastAsia="Times New Roman" w:hAnsi="Consolas" w:cs="Times New Roman"/>
+          <w:color w:val="D4D4D4"/>
+          <w:sz w:val="21"/>
+          <w:szCs w:val="21"/>
+          <w:lang w:eastAsia="es-CO"/>
+        </w:rPr>
+      </w:pPr>
+      <w:r>
+        <w:rPr>
+          <w:rFonts w:ascii="Consolas" w:eastAsia="Times New Roman" w:hAnsi="Consolas" w:cs="Times New Roman"/>
+          <w:color w:val="D4D4D4"/>
+          <w:sz w:val="21"/>
+          <w:szCs w:val="21"/>
+          <w:lang w:eastAsia="es-CO"/>
+        </w:rPr>
+        <w:t>    </w:t>
+      </w:r>
+      <w:r>
+        <w:rPr>
+          <w:rFonts w:ascii="Consolas" w:eastAsia="Times New Roman" w:hAnsi="Consolas" w:cs="Times New Roman"/>
+          <w:color w:val="9CDCFE"/>
+          <w:sz w:val="21"/>
+          <w:szCs w:val="21"/>
+          <w:lang w:eastAsia="es-CO"/>
+        </w:rPr>
+        <w:t>--</w:t>
+      </w:r>
+      <w:proofErr w:type="spellStart"/>
+      <w:r>
+        <w:rPr>
+          <w:rFonts w:ascii="Consolas" w:eastAsia="Times New Roman" w:hAnsi="Consolas" w:cs="Times New Roman"/>
+          <w:color w:val="9CDCFE"/>
+          <w:sz w:val="21"/>
+          <w:szCs w:val="21"/>
+          <w:lang w:eastAsia="es-CO"/>
+        </w:rPr>
+        <w:t>black</w:t>
+      </w:r>
+      <w:proofErr w:type="spellEnd"/>
+      <w:r>
+        <w:rPr>
+          <w:rFonts w:ascii="Consolas" w:eastAsia="Times New Roman" w:hAnsi="Consolas" w:cs="Times New Roman"/>
+          <w:color w:val="D4D4D4"/>
+          <w:sz w:val="21"/>
+          <w:szCs w:val="21"/>
+          <w:lang w:eastAsia="es-CO"/>
+        </w:rPr>
+        <w:t> : </w:t>
+      </w:r>
+      <w:r>
+        <w:rPr>
+          <w:rFonts w:ascii="Consolas" w:eastAsia="Times New Roman" w:hAnsi="Consolas" w:cs="Times New Roman"/>
+          <w:color w:val="CE9178"/>
+          <w:sz w:val="21"/>
+          <w:szCs w:val="21"/>
+          <w:lang w:eastAsia="es-CO"/>
+        </w:rPr>
+        <w:t>#282623</w:t>
+      </w:r>
+      <w:r>
+        <w:rPr>
+          <w:rFonts w:ascii="Consolas" w:eastAsia="Times New Roman" w:hAnsi="Consolas" w:cs="Times New Roman"/>
+          <w:color w:val="D4D4D4"/>
+          <w:sz w:val="21"/>
+          <w:szCs w:val="21"/>
+          <w:lang w:eastAsia="es-CO"/>
+        </w:rPr>
+        <w:t>;</w:t>
+      </w:r>
+    </w:p>
+    <w:p>
+      <w:pPr>
+        <w:shd w:val="clear" w:color="auto" w:fill="1E1E1E"/>
+        <w:spacing w:after="0" w:line="285" w:lineRule="atLeast"/>
+        <w:rPr>
+          <w:rFonts w:ascii="Consolas" w:eastAsia="Times New Roman" w:hAnsi="Consolas" w:cs="Times New Roman"/>
+          <w:color w:val="D4D4D4"/>
+          <w:sz w:val="21"/>
+          <w:szCs w:val="21"/>
+          <w:lang w:eastAsia="es-CO"/>
+        </w:rPr>
+      </w:pPr>
+      <w:r>
+        <w:rPr>
+          <w:rFonts w:ascii="Consolas" w:eastAsia="Times New Roman" w:hAnsi="Consolas" w:cs="Times New Roman"/>
+          <w:color w:val="D4D4D4"/>
+          <w:sz w:val="21"/>
+          <w:szCs w:val="21"/>
+          <w:lang w:eastAsia="es-CO"/>
+        </w:rPr>
+        <w:t>    </w:t>
+      </w:r>
+      <w:r>
+        <w:rPr>
+          <w:rFonts w:ascii="Consolas" w:eastAsia="Times New Roman" w:hAnsi="Consolas" w:cs="Times New Roman"/>
+          <w:color w:val="9CDCFE"/>
+          <w:sz w:val="21"/>
+          <w:szCs w:val="21"/>
+          <w:lang w:eastAsia="es-CO"/>
+        </w:rPr>
+        <w:t>--grey</w:t>
+      </w:r>
+      <w:r>
+        <w:rPr>
+          <w:rFonts w:ascii="Consolas" w:eastAsia="Times New Roman" w:hAnsi="Consolas" w:cs="Times New Roman"/>
+          <w:color w:val="D4D4D4"/>
+          <w:sz w:val="21"/>
+          <w:szCs w:val="21"/>
+          <w:lang w:eastAsia="es-CO"/>
+        </w:rPr>
+        <w:t>: </w:t>
+      </w:r>
+      <w:r>
+        <w:rPr>
+          <w:rFonts w:ascii="Consolas" w:eastAsia="Times New Roman" w:hAnsi="Consolas" w:cs="Times New Roman"/>
+          <w:color w:val="CE9178"/>
+          <w:sz w:val="21"/>
+          <w:szCs w:val="21"/>
+          <w:lang w:eastAsia="es-CO"/>
+        </w:rPr>
+        <w:t>#BABABA</w:t>
+      </w:r>
+      <w:r>
+        <w:rPr>
+          <w:rFonts w:ascii="Consolas" w:eastAsia="Times New Roman" w:hAnsi="Consolas" w:cs="Times New Roman"/>
+          <w:color w:val="D4D4D4"/>
+          <w:sz w:val="21"/>
+          <w:szCs w:val="21"/>
+          <w:lang w:eastAsia="es-CO"/>
+        </w:rPr>
+        <w:t>;</w:t>
+      </w:r>
+    </w:p>
+    <w:p>
+      <w:pPr>
+        <w:shd w:val="clear" w:color="auto" w:fill="1E1E1E"/>
+        <w:spacing w:after="0" w:line="285" w:lineRule="atLeast"/>
+        <w:rPr>
+          <w:rFonts w:ascii="Consolas" w:eastAsia="Times New Roman" w:hAnsi="Consolas" w:cs="Times New Roman"/>
+          <w:color w:val="D4D4D4"/>
+          <w:sz w:val="21"/>
+          <w:szCs w:val="21"/>
+          <w:lang w:eastAsia="es-CO"/>
+        </w:rPr>
+      </w:pPr>
+      <w:r>
+        <w:rPr>
+          <w:rFonts w:ascii="Consolas" w:eastAsia="Times New Roman" w:hAnsi="Consolas" w:cs="Times New Roman"/>
+          <w:color w:val="D4D4D4"/>
+          <w:sz w:val="21"/>
+          <w:szCs w:val="21"/>
+          <w:lang w:eastAsia="es-CO"/>
+        </w:rPr>
+        <w:t>    </w:t>
+      </w:r>
+      <w:r>
+        <w:rPr>
+          <w:rFonts w:ascii="Consolas" w:eastAsia="Times New Roman" w:hAnsi="Consolas" w:cs="Times New Roman"/>
+          <w:color w:val="9CDCFE"/>
+          <w:sz w:val="21"/>
+          <w:szCs w:val="21"/>
+          <w:lang w:eastAsia="es-CO"/>
+        </w:rPr>
+        <w:t>--off-</w:t>
+      </w:r>
+      <w:proofErr w:type="spellStart"/>
+      <w:r>
+        <w:rPr>
+          <w:rFonts w:ascii="Consolas" w:eastAsia="Times New Roman" w:hAnsi="Consolas" w:cs="Times New Roman"/>
+          <w:color w:val="9CDCFE"/>
+          <w:sz w:val="21"/>
+          <w:szCs w:val="21"/>
+          <w:lang w:eastAsia="es-CO"/>
+        </w:rPr>
+        <w:t>white</w:t>
+      </w:r>
+      <w:proofErr w:type="spellEnd"/>
+      <w:r>
+        <w:rPr>
+          <w:rFonts w:ascii="Consolas" w:eastAsia="Times New Roman" w:hAnsi="Consolas" w:cs="Times New Roman"/>
+          <w:color w:val="D4D4D4"/>
+          <w:sz w:val="21"/>
+          <w:szCs w:val="21"/>
+          <w:lang w:eastAsia="es-CO"/>
+        </w:rPr>
+        <w:t>: </w:t>
+      </w:r>
+      <w:r>
+        <w:rPr>
+          <w:rFonts w:ascii="Consolas" w:eastAsia="Times New Roman" w:hAnsi="Consolas" w:cs="Times New Roman"/>
+          <w:color w:val="CE9178"/>
+          <w:sz w:val="21"/>
+          <w:szCs w:val="21"/>
+          <w:lang w:eastAsia="es-CO"/>
+        </w:rPr>
+        <w:t>#FAF8F7</w:t>
+      </w:r>
+      <w:r>
+        <w:rPr>
+          <w:rFonts w:ascii="Consolas" w:eastAsia="Times New Roman" w:hAnsi="Consolas" w:cs="Times New Roman"/>
+          <w:color w:val="D4D4D4"/>
+          <w:sz w:val="21"/>
+          <w:szCs w:val="21"/>
+          <w:lang w:eastAsia="es-CO"/>
+        </w:rPr>
+        <w:t>;</w:t>
+      </w:r>
+    </w:p>
+    <w:p>
+      <w:pPr>
+        <w:shd w:val="clear" w:color="auto" w:fill="1E1E1E"/>
+        <w:spacing w:after="0" w:line="285" w:lineRule="atLeast"/>
+        <w:rPr>
+          <w:rFonts w:ascii="Consolas" w:eastAsia="Times New Roman" w:hAnsi="Consolas" w:cs="Times New Roman"/>
+          <w:color w:val="D4D4D4"/>
+          <w:sz w:val="21"/>
+          <w:szCs w:val="21"/>
+          <w:lang w:eastAsia="es-CO"/>
+        </w:rPr>
+      </w:pPr>
+      <w:r>
+        <w:rPr>
+          <w:rFonts w:ascii="Consolas" w:eastAsia="Times New Roman" w:hAnsi="Consolas" w:cs="Times New Roman"/>
+          <w:color w:val="D4D4D4"/>
+          <w:sz w:val="21"/>
+          <w:szCs w:val="21"/>
+          <w:lang w:eastAsia="es-CO"/>
+        </w:rPr>
+        <w:t>    </w:t>
+      </w:r>
+      <w:r>
+        <w:rPr>
+          <w:rFonts w:ascii="Consolas" w:eastAsia="Times New Roman" w:hAnsi="Consolas" w:cs="Times New Roman"/>
+          <w:color w:val="9CDCFE"/>
+          <w:sz w:val="21"/>
+          <w:szCs w:val="21"/>
+          <w:lang w:eastAsia="es-CO"/>
+        </w:rPr>
+        <w:t>--</w:t>
+      </w:r>
+      <w:proofErr w:type="spellStart"/>
+      <w:r>
+        <w:rPr>
+          <w:rFonts w:ascii="Consolas" w:eastAsia="Times New Roman" w:hAnsi="Consolas" w:cs="Times New Roman"/>
+          <w:color w:val="9CDCFE"/>
+          <w:sz w:val="21"/>
+          <w:szCs w:val="21"/>
+          <w:lang w:eastAsia="es-CO"/>
+        </w:rPr>
+        <w:t>just-white</w:t>
+      </w:r>
+      <w:proofErr w:type="spellEnd"/>
+      <w:r>
+        <w:rPr>
+          <w:rFonts w:ascii="Consolas" w:eastAsia="Times New Roman" w:hAnsi="Consolas" w:cs="Times New Roman"/>
+          <w:color w:val="D4D4D4"/>
+          <w:sz w:val="21"/>
+          <w:szCs w:val="21"/>
+          <w:lang w:eastAsia="es-CO"/>
+        </w:rPr>
+        <w:t>: </w:t>
+      </w:r>
+      <w:r>
+        <w:rPr>
+          <w:rFonts w:ascii="Consolas" w:eastAsia="Times New Roman" w:hAnsi="Consolas" w:cs="Times New Roman"/>
+          <w:color w:val="CE9178"/>
+          <w:sz w:val="21"/>
+          <w:szCs w:val="21"/>
+          <w:lang w:eastAsia="es-CO"/>
+        </w:rPr>
+        <w:t>#FFF</w:t>
+      </w:r>
+      <w:r>
+        <w:rPr>
+          <w:rFonts w:ascii="Consolas" w:eastAsia="Times New Roman" w:hAnsi="Consolas" w:cs="Times New Roman"/>
+          <w:color w:val="D4D4D4"/>
+          <w:sz w:val="21"/>
+          <w:szCs w:val="21"/>
+          <w:lang w:eastAsia="es-CO"/>
+        </w:rPr>
+        <w:t>;</w:t>
+      </w:r>
+    </w:p>
+    <w:p>
+      <w:pPr>
+        <w:shd w:val="clear" w:color="auto" w:fill="1E1E1E"/>
+        <w:spacing w:after="0" w:line="285" w:lineRule="atLeast"/>
+        <w:rPr>
+          <w:rFonts w:ascii="Consolas" w:eastAsia="Times New Roman" w:hAnsi="Consolas" w:cs="Times New Roman"/>
+          <w:color w:val="D4D4D4"/>
+          <w:sz w:val="21"/>
+          <w:szCs w:val="21"/>
+          <w:lang w:eastAsia="es-CO"/>
+        </w:rPr>
+      </w:pPr>
+      <w:r>
+        <w:rPr>
+          <w:rFonts w:ascii="Consolas" w:eastAsia="Times New Roman" w:hAnsi="Consolas" w:cs="Times New Roman"/>
+          <w:color w:val="D4D4D4"/>
+          <w:sz w:val="21"/>
+          <w:szCs w:val="21"/>
+          <w:lang w:eastAsia="es-CO"/>
+        </w:rPr>
+        <w:t>}</w:t>
+      </w:r>
+    </w:p>
+    <w:p>
+      <w:pPr>
+        <w:rPr>
+          <w:rFonts w:ascii="Roboto" w:hAnsi="Roboto"/>
+          <w:b/>
+          <w:bCs/>
+        </w:rPr>
+      </w:pPr>
+    </w:p>
+    <w:p>
+      <w:pPr>
+        <w:rPr>
+          <w:rFonts w:ascii="Roboto" w:hAnsi="Roboto"/>
+          <w:b/>
+          <w:bCs/>
+        </w:rPr>
+      </w:pPr>
+      <w:r>
+        <w:rPr>
+          <w:rFonts w:ascii="Roboto" w:hAnsi="Roboto"/>
+          <w:b/>
+          <w:bCs/>
+        </w:rPr>
+        <w:t>Definimos los estilos base para todo el html (selector universal y selector de etiqueta html)</w:t>
+      </w:r>
+    </w:p>
+    <w:p>
+      <w:pPr>
+        <w:shd w:val="clear" w:color="auto" w:fill="1E1E1E"/>
+        <w:spacing w:after="0" w:line="285" w:lineRule="atLeast"/>
+        <w:rPr>
+          <w:rFonts w:ascii="Consolas" w:eastAsia="Times New Roman" w:hAnsi="Consolas" w:cs="Times New Roman"/>
+          <w:color w:val="D4D4D4"/>
+          <w:sz w:val="21"/>
+          <w:szCs w:val="21"/>
+          <w:lang w:eastAsia="es-CO"/>
+        </w:rPr>
+      </w:pPr>
+      <w:r>
+        <w:rPr>
+          <w:rFonts w:ascii="Consolas" w:eastAsia="Times New Roman" w:hAnsi="Consolas" w:cs="Times New Roman"/>
+          <w:color w:val="569CD6"/>
+          <w:sz w:val="21"/>
+          <w:szCs w:val="21"/>
+          <w:lang w:eastAsia="es-CO"/>
+        </w:rPr>
+        <w:t>*</w:t>
+      </w:r>
+      <w:r>
+        <w:rPr>
+          <w:rFonts w:ascii="Consolas" w:eastAsia="Times New Roman" w:hAnsi="Consolas" w:cs="Times New Roman"/>
+          <w:color w:val="D4D4D4"/>
+          <w:sz w:val="21"/>
+          <w:szCs w:val="21"/>
+          <w:lang w:eastAsia="es-CO"/>
+        </w:rPr>
+        <w:t> {</w:t>
+      </w:r>
+    </w:p>
+    <w:p>
+      <w:pPr>
+        <w:shd w:val="clear" w:color="auto" w:fill="1E1E1E"/>
+        <w:spacing w:after="0" w:line="285" w:lineRule="atLeast"/>
+        <w:rPr>
+          <w:rFonts w:ascii="Consolas" w:eastAsia="Times New Roman" w:hAnsi="Consolas" w:cs="Times New Roman"/>
+          <w:color w:val="D4D4D4"/>
+          <w:sz w:val="21"/>
+          <w:szCs w:val="21"/>
+          <w:lang w:eastAsia="es-CO"/>
+        </w:rPr>
+      </w:pPr>
+      <w:r>
+        <w:rPr>
+          <w:rFonts w:ascii="Consolas" w:eastAsia="Times New Roman" w:hAnsi="Consolas" w:cs="Times New Roman"/>
+          <w:color w:val="D4D4D4"/>
+          <w:sz w:val="21"/>
+          <w:szCs w:val="21"/>
+          <w:lang w:eastAsia="es-CO"/>
+        </w:rPr>
+        <w:t>    </w:t>
+      </w:r>
+      <w:r>
+        <w:rPr>
+          <w:rFonts w:ascii="Consolas" w:eastAsia="Times New Roman" w:hAnsi="Consolas" w:cs="Times New Roman"/>
+          <w:color w:val="9CDCFE"/>
+          <w:sz w:val="21"/>
+          <w:szCs w:val="21"/>
+          <w:lang w:eastAsia="es-CO"/>
+        </w:rPr>
+        <w:t>box-</w:t>
+      </w:r>
+      <w:proofErr w:type="spellStart"/>
+      <w:r>
+        <w:rPr>
+          <w:rFonts w:ascii="Consolas" w:eastAsia="Times New Roman" w:hAnsi="Consolas" w:cs="Times New Roman"/>
+          <w:color w:val="9CDCFE"/>
+          <w:sz w:val="21"/>
+          <w:szCs w:val="21"/>
+          <w:lang w:eastAsia="es-CO"/>
+        </w:rPr>
+        <w:t>sizing</w:t>
+      </w:r>
+      <w:proofErr w:type="spellEnd"/>
+      <w:r>
+        <w:rPr>
+          <w:rFonts w:ascii="Consolas" w:eastAsia="Times New Roman" w:hAnsi="Consolas" w:cs="Times New Roman"/>
+          <w:color w:val="D4D4D4"/>
+          <w:sz w:val="21"/>
+          <w:szCs w:val="21"/>
+          <w:lang w:eastAsia="es-CO"/>
+        </w:rPr>
+        <w:t>: </w:t>
+      </w:r>
+      <w:proofErr w:type="spellStart"/>
+      <w:r>
+        <w:rPr>
+          <w:rFonts w:ascii="Consolas" w:eastAsia="Times New Roman" w:hAnsi="Consolas" w:cs="Times New Roman"/>
+          <w:color w:val="CE9178"/>
+          <w:sz w:val="21"/>
+          <w:szCs w:val="21"/>
+          <w:lang w:eastAsia="es-CO"/>
+        </w:rPr>
+        <w:t>border</w:t>
+      </w:r>
+      <w:proofErr w:type="spellEnd"/>
+      <w:r>
+        <w:rPr>
+          <w:rFonts w:ascii="Consolas" w:eastAsia="Times New Roman" w:hAnsi="Consolas" w:cs="Times New Roman"/>
+          <w:color w:val="CE9178"/>
+          <w:sz w:val="21"/>
+          <w:szCs w:val="21"/>
+          <w:lang w:eastAsia="es-CO"/>
+        </w:rPr>
+        <w:t>-box</w:t>
+      </w:r>
+      <w:r>
+        <w:rPr>
+          <w:rFonts w:ascii="Consolas" w:eastAsia="Times New Roman" w:hAnsi="Consolas" w:cs="Times New Roman"/>
+          <w:color w:val="D4D4D4"/>
+          <w:sz w:val="21"/>
+          <w:szCs w:val="21"/>
+          <w:lang w:eastAsia="es-CO"/>
+        </w:rPr>
+        <w:t>;</w:t>
+      </w:r>
+    </w:p>
+    <w:p>
+      <w:pPr>
+        <w:shd w:val="clear" w:color="auto" w:fill="1E1E1E"/>
+        <w:spacing w:after="0" w:line="285" w:lineRule="atLeast"/>
+        <w:rPr>
+          <w:rFonts w:ascii="Consolas" w:eastAsia="Times New Roman" w:hAnsi="Consolas" w:cs="Times New Roman"/>
+          <w:color w:val="D4D4D4"/>
+          <w:sz w:val="21"/>
+          <w:szCs w:val="21"/>
+          <w:lang w:eastAsia="es-CO"/>
+        </w:rPr>
+      </w:pPr>
+      <w:r>
+        <w:rPr>
+          <w:rFonts w:ascii="Consolas" w:eastAsia="Times New Roman" w:hAnsi="Consolas" w:cs="Times New Roman"/>
+          <w:color w:val="D4D4D4"/>
+          <w:sz w:val="21"/>
+          <w:szCs w:val="21"/>
+          <w:lang w:eastAsia="es-CO"/>
+        </w:rPr>
+        <w:t>    </w:t>
+      </w:r>
+      <w:r>
+        <w:rPr>
+          <w:rFonts w:ascii="Consolas" w:eastAsia="Times New Roman" w:hAnsi="Consolas" w:cs="Times New Roman"/>
+          <w:color w:val="9CDCFE"/>
+          <w:sz w:val="21"/>
+          <w:szCs w:val="21"/>
+          <w:lang w:eastAsia="es-CO"/>
+        </w:rPr>
+        <w:t>margin</w:t>
+      </w:r>
+      <w:r>
+        <w:rPr>
+          <w:rFonts w:ascii="Consolas" w:eastAsia="Times New Roman" w:hAnsi="Consolas" w:cs="Times New Roman"/>
+          <w:color w:val="D4D4D4"/>
+          <w:sz w:val="21"/>
+          <w:szCs w:val="21"/>
+          <w:lang w:eastAsia="es-CO"/>
+        </w:rPr>
+        <w:t>: </w:t>
+      </w:r>
+      <w:r>
+        <w:rPr>
+          <w:rFonts w:ascii="Consolas" w:eastAsia="Times New Roman" w:hAnsi="Consolas" w:cs="Times New Roman"/>
+          <w:color w:val="B5CEA8"/>
+          <w:sz w:val="21"/>
+          <w:szCs w:val="21"/>
+          <w:lang w:eastAsia="es-CO"/>
+        </w:rPr>
+        <w:t>0</w:t>
+      </w:r>
+      <w:r>
+        <w:rPr>
+          <w:rFonts w:ascii="Consolas" w:eastAsia="Times New Roman" w:hAnsi="Consolas" w:cs="Times New Roman"/>
+          <w:color w:val="D4D4D4"/>
+          <w:sz w:val="21"/>
+          <w:szCs w:val="21"/>
+          <w:lang w:eastAsia="es-CO"/>
+        </w:rPr>
+        <w:t>;</w:t>
+      </w:r>
+    </w:p>
+    <w:p>
+      <w:pPr>
+        <w:shd w:val="clear" w:color="auto" w:fill="1E1E1E"/>
+        <w:spacing w:after="0" w:line="285" w:lineRule="atLeast"/>
+        <w:rPr>
+          <w:rFonts w:ascii="Consolas" w:eastAsia="Times New Roman" w:hAnsi="Consolas" w:cs="Times New Roman"/>
+          <w:color w:val="D4D4D4"/>
+          <w:sz w:val="21"/>
+          <w:szCs w:val="21"/>
+          <w:lang w:eastAsia="es-CO"/>
+        </w:rPr>
+      </w:pPr>
+      <w:r>
+        <w:rPr>
+          <w:rFonts w:ascii="Consolas" w:eastAsia="Times New Roman" w:hAnsi="Consolas" w:cs="Times New Roman"/>
+          <w:color w:val="D4D4D4"/>
+          <w:sz w:val="21"/>
+          <w:szCs w:val="21"/>
+          <w:lang w:eastAsia="es-CO"/>
+        </w:rPr>
+        <w:t>    </w:t>
+      </w:r>
+      <w:r>
+        <w:rPr>
+          <w:rFonts w:ascii="Consolas" w:eastAsia="Times New Roman" w:hAnsi="Consolas" w:cs="Times New Roman"/>
+          <w:color w:val="9CDCFE"/>
+          <w:sz w:val="21"/>
+          <w:szCs w:val="21"/>
+          <w:lang w:eastAsia="es-CO"/>
+        </w:rPr>
+        <w:t>padding</w:t>
+      </w:r>
+      <w:r>
+        <w:rPr>
+          <w:rFonts w:ascii="Consolas" w:eastAsia="Times New Roman" w:hAnsi="Consolas" w:cs="Times New Roman"/>
+          <w:color w:val="D4D4D4"/>
+          <w:sz w:val="21"/>
+          <w:szCs w:val="21"/>
+          <w:lang w:eastAsia="es-CO"/>
+        </w:rPr>
+        <w:t>: </w:t>
+      </w:r>
+      <w:r>
+        <w:rPr>
+          <w:rFonts w:ascii="Consolas" w:eastAsia="Times New Roman" w:hAnsi="Consolas" w:cs="Times New Roman"/>
+          <w:color w:val="B5CEA8"/>
+          <w:sz w:val="21"/>
+          <w:szCs w:val="21"/>
+          <w:lang w:eastAsia="es-CO"/>
+        </w:rPr>
+        <w:t>0</w:t>
+      </w:r>
+      <w:r>
+        <w:rPr>
+          <w:rFonts w:ascii="Consolas" w:eastAsia="Times New Roman" w:hAnsi="Consolas" w:cs="Times New Roman"/>
+          <w:color w:val="D4D4D4"/>
+          <w:sz w:val="21"/>
+          <w:szCs w:val="21"/>
+          <w:lang w:eastAsia="es-CO"/>
+        </w:rPr>
+        <w:t>;</w:t>
+      </w:r>
+    </w:p>
+    <w:p>
+      <w:pPr>
+        <w:shd w:val="clear" w:color="auto" w:fill="1E1E1E"/>
+        <w:spacing w:after="0" w:line="285" w:lineRule="atLeast"/>
+        <w:rPr>
+          <w:rFonts w:ascii="Consolas" w:eastAsia="Times New Roman" w:hAnsi="Consolas" w:cs="Times New Roman"/>
+          <w:color w:val="D4D4D4"/>
+          <w:sz w:val="21"/>
+          <w:szCs w:val="21"/>
+          <w:lang w:eastAsia="es-CO"/>
+        </w:rPr>
+      </w:pPr>
+      <w:r>
+        <w:rPr>
+          <w:rFonts w:ascii="Consolas" w:eastAsia="Times New Roman" w:hAnsi="Consolas" w:cs="Times New Roman"/>
+          <w:color w:val="D4D4D4"/>
+          <w:sz w:val="21"/>
+          <w:szCs w:val="21"/>
+          <w:lang w:eastAsia="es-CO"/>
+        </w:rPr>
+        <w:t>}</w:t>
+      </w:r>
+    </w:p>
+    <w:p>
+      <w:pPr>
+        <w:shd w:val="clear" w:color="auto" w:fill="1E1E1E"/>
+        <w:spacing w:after="0" w:line="285" w:lineRule="atLeast"/>
+        <w:rPr>
+          <w:rFonts w:ascii="Consolas" w:eastAsia="Times New Roman" w:hAnsi="Consolas" w:cs="Times New Roman"/>
+          <w:color w:val="D4D4D4"/>
+          <w:sz w:val="21"/>
+          <w:szCs w:val="21"/>
+          <w:lang w:eastAsia="es-CO"/>
+        </w:rPr>
+      </w:pPr>
+      <w:r>
+        <w:rPr>
+          <w:rFonts w:ascii="Consolas" w:eastAsia="Times New Roman" w:hAnsi="Consolas" w:cs="Times New Roman"/>
+          <w:color w:val="D7BA7D"/>
+          <w:sz w:val="21"/>
+          <w:szCs w:val="21"/>
+          <w:lang w:eastAsia="es-CO"/>
+        </w:rPr>
+        <w:t>html</w:t>
+      </w:r>
+      <w:r>
+        <w:rPr>
+          <w:rFonts w:ascii="Consolas" w:eastAsia="Times New Roman" w:hAnsi="Consolas" w:cs="Times New Roman"/>
+          <w:color w:val="D4D4D4"/>
+          <w:sz w:val="21"/>
+          <w:szCs w:val="21"/>
+          <w:lang w:eastAsia="es-CO"/>
+        </w:rPr>
+        <w:t> {</w:t>
+      </w:r>
+    </w:p>
+    <w:p>
+      <w:pPr>
+        <w:shd w:val="clear" w:color="auto" w:fill="1E1E1E"/>
+        <w:spacing w:after="0" w:line="285" w:lineRule="atLeast"/>
+        <w:rPr>
+          <w:rFonts w:ascii="Consolas" w:eastAsia="Times New Roman" w:hAnsi="Consolas" w:cs="Times New Roman"/>
+          <w:color w:val="D4D4D4"/>
+          <w:sz w:val="21"/>
+          <w:szCs w:val="21"/>
+          <w:lang w:eastAsia="es-CO"/>
+        </w:rPr>
+      </w:pPr>
+      <w:r>
+        <w:rPr>
+          <w:rFonts w:ascii="Consolas" w:eastAsia="Times New Roman" w:hAnsi="Consolas" w:cs="Times New Roman"/>
+          <w:color w:val="D4D4D4"/>
+          <w:sz w:val="21"/>
+          <w:szCs w:val="21"/>
+          <w:lang w:eastAsia="es-CO"/>
+        </w:rPr>
+        <w:t>    </w:t>
+      </w:r>
+      <w:proofErr w:type="spellStart"/>
+      <w:r>
+        <w:rPr>
+          <w:rFonts w:ascii="Consolas" w:eastAsia="Times New Roman" w:hAnsi="Consolas" w:cs="Times New Roman"/>
+          <w:color w:val="9CDCFE"/>
+          <w:sz w:val="21"/>
+          <w:szCs w:val="21"/>
+          <w:lang w:eastAsia="es-CO"/>
+        </w:rPr>
+        <w:t>font</w:t>
+      </w:r>
+      <w:proofErr w:type="spellEnd"/>
+      <w:r>
+        <w:rPr>
+          <w:rFonts w:ascii="Consolas" w:eastAsia="Times New Roman" w:hAnsi="Consolas" w:cs="Times New Roman"/>
+          <w:color w:val="9CDCFE"/>
+          <w:sz w:val="21"/>
+          <w:szCs w:val="21"/>
+          <w:lang w:eastAsia="es-CO"/>
+        </w:rPr>
+        <w:t>-size</w:t>
+      </w:r>
+      <w:r>
+        <w:rPr>
+          <w:rFonts w:ascii="Consolas" w:eastAsia="Times New Roman" w:hAnsi="Consolas" w:cs="Times New Roman"/>
+          <w:color w:val="D4D4D4"/>
+          <w:sz w:val="21"/>
+          <w:szCs w:val="21"/>
+          <w:lang w:eastAsia="es-CO"/>
+        </w:rPr>
+        <w:t>: </w:t>
+      </w:r>
+      <w:r>
+        <w:rPr>
+          <w:rFonts w:ascii="Consolas" w:eastAsia="Times New Roman" w:hAnsi="Consolas" w:cs="Times New Roman"/>
+          <w:color w:val="B5CEA8"/>
+          <w:sz w:val="21"/>
+          <w:szCs w:val="21"/>
+          <w:lang w:eastAsia="es-CO"/>
+        </w:rPr>
+        <w:t>62.5%</w:t>
+      </w:r>
+      <w:r>
+        <w:rPr>
+          <w:rFonts w:ascii="Consolas" w:eastAsia="Times New Roman" w:hAnsi="Consolas" w:cs="Times New Roman"/>
+          <w:color w:val="D4D4D4"/>
+          <w:sz w:val="21"/>
+          <w:szCs w:val="21"/>
+          <w:lang w:eastAsia="es-CO"/>
+        </w:rPr>
+        <w:t>;</w:t>
+      </w:r>
+    </w:p>
+    <w:p>
+      <w:pPr>
+        <w:shd w:val="clear" w:color="auto" w:fill="1E1E1E"/>
+        <w:spacing w:after="0" w:line="285" w:lineRule="atLeast"/>
+        <w:rPr>
+          <w:rFonts w:ascii="Consolas" w:eastAsia="Times New Roman" w:hAnsi="Consolas" w:cs="Times New Roman"/>
+          <w:color w:val="D4D4D4"/>
+          <w:sz w:val="21"/>
+          <w:szCs w:val="21"/>
+          <w:lang w:eastAsia="es-CO"/>
+        </w:rPr>
+      </w:pPr>
+      <w:r>
+        <w:rPr>
+          <w:rFonts w:ascii="Consolas" w:eastAsia="Times New Roman" w:hAnsi="Consolas" w:cs="Times New Roman"/>
+          <w:color w:val="D4D4D4"/>
+          <w:sz w:val="21"/>
+          <w:szCs w:val="21"/>
+          <w:lang w:eastAsia="es-CO"/>
+        </w:rPr>
+        <w:t>    </w:t>
+      </w:r>
+      <w:proofErr w:type="spellStart"/>
+      <w:r>
+        <w:rPr>
+          <w:rFonts w:ascii="Consolas" w:eastAsia="Times New Roman" w:hAnsi="Consolas" w:cs="Times New Roman"/>
+          <w:color w:val="9CDCFE"/>
+          <w:sz w:val="21"/>
+          <w:szCs w:val="21"/>
+          <w:lang w:eastAsia="es-CO"/>
+        </w:rPr>
+        <w:t>font-family</w:t>
+      </w:r>
+      <w:proofErr w:type="spellEnd"/>
+      <w:r>
+        <w:rPr>
+          <w:rFonts w:ascii="Consolas" w:eastAsia="Times New Roman" w:hAnsi="Consolas" w:cs="Times New Roman"/>
+          <w:color w:val="D4D4D4"/>
+          <w:sz w:val="21"/>
+          <w:szCs w:val="21"/>
+          <w:lang w:eastAsia="es-CO"/>
+        </w:rPr>
+        <w:t>: </w:t>
+      </w:r>
+      <w:r>
+        <w:rPr>
+          <w:rFonts w:ascii="Consolas" w:eastAsia="Times New Roman" w:hAnsi="Consolas" w:cs="Times New Roman"/>
+          <w:color w:val="CE9178"/>
+          <w:sz w:val="21"/>
+          <w:szCs w:val="21"/>
+          <w:lang w:eastAsia="es-CO"/>
+        </w:rPr>
+        <w:t>'DM Sans'</w:t>
+      </w:r>
+      <w:r>
+        <w:rPr>
+          <w:rFonts w:ascii="Consolas" w:eastAsia="Times New Roman" w:hAnsi="Consolas" w:cs="Times New Roman"/>
+          <w:color w:val="D4D4D4"/>
+          <w:sz w:val="21"/>
+          <w:szCs w:val="21"/>
+          <w:lang w:eastAsia="es-CO"/>
+        </w:rPr>
+        <w:t>, </w:t>
+      </w:r>
+      <w:proofErr w:type="spellStart"/>
+      <w:r>
+        <w:rPr>
+          <w:rFonts w:ascii="Consolas" w:eastAsia="Times New Roman" w:hAnsi="Consolas" w:cs="Times New Roman"/>
+          <w:color w:val="CE9178"/>
+          <w:sz w:val="21"/>
+          <w:szCs w:val="21"/>
+          <w:lang w:eastAsia="es-CO"/>
+        </w:rPr>
+        <w:t>sans-serif</w:t>
+      </w:r>
+      <w:proofErr w:type="spellEnd"/>
+      <w:r>
+        <w:rPr>
+          <w:rFonts w:ascii="Consolas" w:eastAsia="Times New Roman" w:hAnsi="Consolas" w:cs="Times New Roman"/>
+          <w:color w:val="D4D4D4"/>
+          <w:sz w:val="21"/>
+          <w:szCs w:val="21"/>
+          <w:lang w:eastAsia="es-CO"/>
+        </w:rPr>
+        <w:t>;</w:t>
+      </w:r>
+    </w:p>
+    <w:p>
+      <w:pPr>
+        <w:shd w:val="clear" w:color="auto" w:fill="1E1E1E"/>
+        <w:spacing w:after="0" w:line="285" w:lineRule="atLeast"/>
+        <w:rPr>
+          <w:rFonts w:ascii="Consolas" w:eastAsia="Times New Roman" w:hAnsi="Consolas" w:cs="Times New Roman"/>
+          <w:color w:val="D4D4D4"/>
+          <w:sz w:val="21"/>
+          <w:szCs w:val="21"/>
+          <w:lang w:eastAsia="es-CO"/>
+        </w:rPr>
+      </w:pPr>
+      <w:r>
+        <w:rPr>
+          <w:rFonts w:ascii="Consolas" w:eastAsia="Times New Roman" w:hAnsi="Consolas" w:cs="Times New Roman"/>
+          <w:color w:val="D4D4D4"/>
+          <w:sz w:val="21"/>
+          <w:szCs w:val="21"/>
+          <w:lang w:eastAsia="es-CO"/>
+        </w:rPr>
+        <w:t>}</w:t>
+      </w:r>
+    </w:p>
+    <w:p>
+      <w:pPr>
+        <w:rPr>
+          <w:rFonts w:ascii="Roboto" w:hAnsi="Roboto"/>
+          <w:b/>
+          <w:bCs/>
+        </w:rPr>
+      </w:pPr>
+    </w:p>
+    <w:p>
+      <w:pPr>
+        <w:rPr>
+          <w:rFonts w:ascii="Roboto" w:hAnsi="Roboto"/>
+          <w:sz w:val="28"/>
+          <w:szCs w:val="28"/>
+        </w:rPr>
+      </w:pPr>
+    </w:p>
+    <w:p>
+      <w:pPr>
+        <w:rPr>
+          <w:rFonts w:ascii="Roboto" w:hAnsi="Roboto"/>
+          <w:b/>
+          <w:bCs/>
+          <w:sz w:val="28"/>
+          <w:szCs w:val="28"/>
+        </w:rPr>
+      </w:pPr>
+      <w:r>
+        <w:rPr>
+          <w:rFonts w:ascii="Roboto" w:hAnsi="Roboto"/>
+          <w:b/>
+          <w:bCs/>
+          <w:sz w:val="28"/>
+          <w:szCs w:val="28"/>
+        </w:rPr>
+        <w:t>ESTRUCTURA DEL HEADER</w:t>
+      </w:r>
+    </w:p>
+    <w:p>
+      <w:pPr>
+        <w:rPr>
+          <w:rFonts w:ascii="Roboto" w:hAnsi="Roboto"/>
+          <w:b/>
+          <w:bCs/>
+          <w:sz w:val="28"/>
+          <w:szCs w:val="28"/>
+        </w:rPr>
+      </w:pPr>
+    </w:p>
+    <w:p>
+      <w:pPr>
+        <w:rPr>
+          <w:rFonts w:ascii="Roboto" w:hAnsi="Roboto"/>
+          <w:b/>
+          <w:bCs/>
+        </w:rPr>
+      </w:pPr>
+    </w:p>
     <w:sectPr>
       <w:pgSz w:w="11906" w:h="16838"/>
       <w:pgMar w:top="1417" w:right="1701" w:bottom="1417" w:left="1701" w:header="708" w:footer="708" w:gutter="0"/>

</xml_diff>

<commit_message>
se agregó estilo al botón flotante
</commit_message>
<xml_diff>
--- a/CURSO DE RESPONSIVE DEISGN.docx
+++ b/CURSO DE RESPONSIVE DEISGN.docx
@@ -1612,6 +1612,1342 @@
     </w:p>
     <w:p>
       <w:pPr>
+        <w:shd w:val="clear" w:color="auto" w:fill="1E1E1E"/>
+        <w:spacing w:after="0" w:line="285" w:lineRule="atLeast"/>
+        <w:rPr>
+          <w:rFonts w:ascii="Consolas" w:eastAsia="Times New Roman" w:hAnsi="Consolas" w:cs="Times New Roman"/>
+          <w:color w:val="D4D4D4"/>
+          <w:sz w:val="21"/>
+          <w:szCs w:val="21"/>
+          <w:lang w:eastAsia="es-CO"/>
+        </w:rPr>
+      </w:pPr>
+      <w:r>
+        <w:rPr>
+          <w:rFonts w:ascii="Consolas" w:eastAsia="Times New Roman" w:hAnsi="Consolas" w:cs="Times New Roman"/>
+          <w:color w:val="808080"/>
+          <w:sz w:val="21"/>
+          <w:szCs w:val="21"/>
+          <w:lang w:eastAsia="es-CO"/>
+        </w:rPr>
+        <w:t>&lt;</w:t>
+      </w:r>
+      <w:proofErr w:type="spellStart"/>
+      <w:r>
+        <w:rPr>
+          <w:rFonts w:ascii="Consolas" w:eastAsia="Times New Roman" w:hAnsi="Consolas" w:cs="Times New Roman"/>
+          <w:color w:val="569CD6"/>
+          <w:sz w:val="21"/>
+          <w:szCs w:val="21"/>
+          <w:lang w:eastAsia="es-CO"/>
+        </w:rPr>
+        <w:t>body</w:t>
+      </w:r>
+      <w:proofErr w:type="spellEnd"/>
+      <w:r>
+        <w:rPr>
+          <w:rFonts w:ascii="Consolas" w:eastAsia="Times New Roman" w:hAnsi="Consolas" w:cs="Times New Roman"/>
+          <w:color w:val="808080"/>
+          <w:sz w:val="21"/>
+          <w:szCs w:val="21"/>
+          <w:lang w:eastAsia="es-CO"/>
+        </w:rPr>
+        <w:t>&gt;</w:t>
+      </w:r>
+    </w:p>
+    <w:p>
+      <w:pPr>
+        <w:shd w:val="clear" w:color="auto" w:fill="1E1E1E"/>
+        <w:spacing w:after="0" w:line="285" w:lineRule="atLeast"/>
+        <w:rPr>
+          <w:rFonts w:ascii="Consolas" w:eastAsia="Times New Roman" w:hAnsi="Consolas" w:cs="Times New Roman"/>
+          <w:color w:val="D4D4D4"/>
+          <w:sz w:val="21"/>
+          <w:szCs w:val="21"/>
+          <w:lang w:eastAsia="es-CO"/>
+        </w:rPr>
+      </w:pPr>
+      <w:r>
+        <w:rPr>
+          <w:rFonts w:ascii="Consolas" w:eastAsia="Times New Roman" w:hAnsi="Consolas" w:cs="Times New Roman"/>
+          <w:color w:val="D4D4D4"/>
+          <w:sz w:val="21"/>
+          <w:szCs w:val="21"/>
+          <w:lang w:eastAsia="es-CO"/>
+        </w:rPr>
+        <w:t>    </w:t>
+      </w:r>
+      <w:r>
+        <w:rPr>
+          <w:rFonts w:ascii="Consolas" w:eastAsia="Times New Roman" w:hAnsi="Consolas" w:cs="Times New Roman"/>
+          <w:color w:val="808080"/>
+          <w:sz w:val="21"/>
+          <w:szCs w:val="21"/>
+          <w:lang w:eastAsia="es-CO"/>
+        </w:rPr>
+        <w:t>&lt;</w:t>
+      </w:r>
+      <w:proofErr w:type="spellStart"/>
+      <w:r>
+        <w:rPr>
+          <w:rFonts w:ascii="Consolas" w:eastAsia="Times New Roman" w:hAnsi="Consolas" w:cs="Times New Roman"/>
+          <w:color w:val="569CD6"/>
+          <w:sz w:val="21"/>
+          <w:szCs w:val="21"/>
+          <w:lang w:eastAsia="es-CO"/>
+        </w:rPr>
+        <w:t>header</w:t>
+      </w:r>
+      <w:proofErr w:type="spellEnd"/>
+      <w:r>
+        <w:rPr>
+          <w:rFonts w:ascii="Consolas" w:eastAsia="Times New Roman" w:hAnsi="Consolas" w:cs="Times New Roman"/>
+          <w:color w:val="808080"/>
+          <w:sz w:val="21"/>
+          <w:szCs w:val="21"/>
+          <w:lang w:eastAsia="es-CO"/>
+        </w:rPr>
+        <w:t>&gt;</w:t>
+      </w:r>
+    </w:p>
+    <w:p>
+      <w:pPr>
+        <w:shd w:val="clear" w:color="auto" w:fill="1E1E1E"/>
+        <w:spacing w:after="0" w:line="285" w:lineRule="atLeast"/>
+        <w:rPr>
+          <w:rFonts w:ascii="Consolas" w:eastAsia="Times New Roman" w:hAnsi="Consolas" w:cs="Times New Roman"/>
+          <w:color w:val="D4D4D4"/>
+          <w:sz w:val="21"/>
+          <w:szCs w:val="21"/>
+          <w:lang w:eastAsia="es-CO"/>
+        </w:rPr>
+      </w:pPr>
+      <w:r>
+        <w:rPr>
+          <w:rFonts w:ascii="Consolas" w:eastAsia="Times New Roman" w:hAnsi="Consolas" w:cs="Times New Roman"/>
+          <w:color w:val="D4D4D4"/>
+          <w:sz w:val="21"/>
+          <w:szCs w:val="21"/>
+          <w:lang w:eastAsia="es-CO"/>
+        </w:rPr>
+        <w:lastRenderedPageBreak/>
+        <w:t>        </w:t>
+      </w:r>
+      <w:r>
+        <w:rPr>
+          <w:rFonts w:ascii="Consolas" w:eastAsia="Times New Roman" w:hAnsi="Consolas" w:cs="Times New Roman"/>
+          <w:color w:val="808080"/>
+          <w:sz w:val="21"/>
+          <w:szCs w:val="21"/>
+          <w:lang w:eastAsia="es-CO"/>
+        </w:rPr>
+        <w:t>&lt;</w:t>
+      </w:r>
+      <w:proofErr w:type="spellStart"/>
+      <w:r>
+        <w:rPr>
+          <w:rFonts w:ascii="Consolas" w:eastAsia="Times New Roman" w:hAnsi="Consolas" w:cs="Times New Roman"/>
+          <w:color w:val="569CD6"/>
+          <w:sz w:val="21"/>
+          <w:szCs w:val="21"/>
+          <w:lang w:eastAsia="es-CO"/>
+        </w:rPr>
+        <w:t>img</w:t>
+      </w:r>
+      <w:proofErr w:type="spellEnd"/>
+      <w:r>
+        <w:rPr>
+          <w:rFonts w:ascii="Consolas" w:eastAsia="Times New Roman" w:hAnsi="Consolas" w:cs="Times New Roman"/>
+          <w:color w:val="D4D4D4"/>
+          <w:sz w:val="21"/>
+          <w:szCs w:val="21"/>
+          <w:lang w:eastAsia="es-CO"/>
+        </w:rPr>
+        <w:t> </w:t>
+      </w:r>
+      <w:proofErr w:type="spellStart"/>
+      <w:r>
+        <w:rPr>
+          <w:rFonts w:ascii="Consolas" w:eastAsia="Times New Roman" w:hAnsi="Consolas" w:cs="Times New Roman"/>
+          <w:color w:val="9CDCFE"/>
+          <w:sz w:val="21"/>
+          <w:szCs w:val="21"/>
+          <w:lang w:eastAsia="es-CO"/>
+        </w:rPr>
+        <w:t>src</w:t>
+      </w:r>
+      <w:proofErr w:type="spellEnd"/>
+      <w:r>
+        <w:rPr>
+          <w:rFonts w:ascii="Consolas" w:eastAsia="Times New Roman" w:hAnsi="Consolas" w:cs="Times New Roman"/>
+          <w:color w:val="D4D4D4"/>
+          <w:sz w:val="21"/>
+          <w:szCs w:val="21"/>
+          <w:lang w:eastAsia="es-CO"/>
+        </w:rPr>
+        <w:t>=</w:t>
+      </w:r>
+      <w:r>
+        <w:rPr>
+          <w:rFonts w:ascii="Consolas" w:eastAsia="Times New Roman" w:hAnsi="Consolas" w:cs="Times New Roman"/>
+          <w:color w:val="CE9178"/>
+          <w:sz w:val="21"/>
+          <w:szCs w:val="21"/>
+          <w:lang w:eastAsia="es-CO"/>
+        </w:rPr>
+        <w:t>""</w:t>
+      </w:r>
+      <w:r>
+        <w:rPr>
+          <w:rFonts w:ascii="Consolas" w:eastAsia="Times New Roman" w:hAnsi="Consolas" w:cs="Times New Roman"/>
+          <w:color w:val="D4D4D4"/>
+          <w:sz w:val="21"/>
+          <w:szCs w:val="21"/>
+          <w:lang w:eastAsia="es-CO"/>
+        </w:rPr>
+        <w:t> </w:t>
+      </w:r>
+      <w:proofErr w:type="spellStart"/>
+      <w:r>
+        <w:rPr>
+          <w:rFonts w:ascii="Consolas" w:eastAsia="Times New Roman" w:hAnsi="Consolas" w:cs="Times New Roman"/>
+          <w:color w:val="9CDCFE"/>
+          <w:sz w:val="21"/>
+          <w:szCs w:val="21"/>
+          <w:lang w:eastAsia="es-CO"/>
+        </w:rPr>
+        <w:t>alt</w:t>
+      </w:r>
+      <w:proofErr w:type="spellEnd"/>
+      <w:r>
+        <w:rPr>
+          <w:rFonts w:ascii="Consolas" w:eastAsia="Times New Roman" w:hAnsi="Consolas" w:cs="Times New Roman"/>
+          <w:color w:val="D4D4D4"/>
+          <w:sz w:val="21"/>
+          <w:szCs w:val="21"/>
+          <w:lang w:eastAsia="es-CO"/>
+        </w:rPr>
+        <w:t>=</w:t>
+      </w:r>
+      <w:r>
+        <w:rPr>
+          <w:rFonts w:ascii="Consolas" w:eastAsia="Times New Roman" w:hAnsi="Consolas" w:cs="Times New Roman"/>
+          <w:color w:val="CE9178"/>
+          <w:sz w:val="21"/>
+          <w:szCs w:val="21"/>
+          <w:lang w:eastAsia="es-CO"/>
+        </w:rPr>
+        <w:t>""</w:t>
+      </w:r>
+      <w:r>
+        <w:rPr>
+          <w:rFonts w:ascii="Consolas" w:eastAsia="Times New Roman" w:hAnsi="Consolas" w:cs="Times New Roman"/>
+          <w:color w:val="808080"/>
+          <w:sz w:val="21"/>
+          <w:szCs w:val="21"/>
+          <w:lang w:eastAsia="es-CO"/>
+        </w:rPr>
+        <w:t>&gt;</w:t>
+      </w:r>
+    </w:p>
+    <w:p>
+      <w:pPr>
+        <w:shd w:val="clear" w:color="auto" w:fill="1E1E1E"/>
+        <w:spacing w:after="0" w:line="285" w:lineRule="atLeast"/>
+        <w:rPr>
+          <w:rFonts w:ascii="Consolas" w:eastAsia="Times New Roman" w:hAnsi="Consolas" w:cs="Times New Roman"/>
+          <w:color w:val="D4D4D4"/>
+          <w:sz w:val="21"/>
+          <w:szCs w:val="21"/>
+          <w:lang w:eastAsia="es-CO"/>
+        </w:rPr>
+      </w:pPr>
+      <w:r>
+        <w:rPr>
+          <w:rFonts w:ascii="Consolas" w:eastAsia="Times New Roman" w:hAnsi="Consolas" w:cs="Times New Roman"/>
+          <w:color w:val="D4D4D4"/>
+          <w:sz w:val="21"/>
+          <w:szCs w:val="21"/>
+          <w:lang w:eastAsia="es-CO"/>
+        </w:rPr>
+        <w:t>        </w:t>
+      </w:r>
+      <w:r>
+        <w:rPr>
+          <w:rFonts w:ascii="Consolas" w:eastAsia="Times New Roman" w:hAnsi="Consolas" w:cs="Times New Roman"/>
+          <w:color w:val="808080"/>
+          <w:sz w:val="21"/>
+          <w:szCs w:val="21"/>
+          <w:lang w:eastAsia="es-CO"/>
+        </w:rPr>
+        <w:t>&lt;</w:t>
+      </w:r>
+      <w:r>
+        <w:rPr>
+          <w:rFonts w:ascii="Consolas" w:eastAsia="Times New Roman" w:hAnsi="Consolas" w:cs="Times New Roman"/>
+          <w:color w:val="569CD6"/>
+          <w:sz w:val="21"/>
+          <w:szCs w:val="21"/>
+          <w:lang w:eastAsia="es-CO"/>
+        </w:rPr>
+        <w:t>div</w:t>
+      </w:r>
+      <w:r>
+        <w:rPr>
+          <w:rFonts w:ascii="Consolas" w:eastAsia="Times New Roman" w:hAnsi="Consolas" w:cs="Times New Roman"/>
+          <w:color w:val="808080"/>
+          <w:sz w:val="21"/>
+          <w:szCs w:val="21"/>
+          <w:lang w:eastAsia="es-CO"/>
+        </w:rPr>
+        <w:t>&gt;</w:t>
+      </w:r>
+    </w:p>
+    <w:p>
+      <w:pPr>
+        <w:shd w:val="clear" w:color="auto" w:fill="1E1E1E"/>
+        <w:spacing w:after="0" w:line="285" w:lineRule="atLeast"/>
+        <w:rPr>
+          <w:rFonts w:ascii="Consolas" w:eastAsia="Times New Roman" w:hAnsi="Consolas" w:cs="Times New Roman"/>
+          <w:color w:val="D4D4D4"/>
+          <w:sz w:val="21"/>
+          <w:szCs w:val="21"/>
+          <w:lang w:eastAsia="es-CO"/>
+        </w:rPr>
+      </w:pPr>
+      <w:r>
+        <w:rPr>
+          <w:rFonts w:ascii="Consolas" w:eastAsia="Times New Roman" w:hAnsi="Consolas" w:cs="Times New Roman"/>
+          <w:color w:val="D4D4D4"/>
+          <w:sz w:val="21"/>
+          <w:szCs w:val="21"/>
+          <w:lang w:eastAsia="es-CO"/>
+        </w:rPr>
+        <w:t>            </w:t>
+      </w:r>
+      <w:r>
+        <w:rPr>
+          <w:rFonts w:ascii="Consolas" w:eastAsia="Times New Roman" w:hAnsi="Consolas" w:cs="Times New Roman"/>
+          <w:color w:val="808080"/>
+          <w:sz w:val="21"/>
+          <w:szCs w:val="21"/>
+          <w:lang w:eastAsia="es-CO"/>
+        </w:rPr>
+        <w:t>&lt;</w:t>
+      </w:r>
+      <w:r>
+        <w:rPr>
+          <w:rFonts w:ascii="Consolas" w:eastAsia="Times New Roman" w:hAnsi="Consolas" w:cs="Times New Roman"/>
+          <w:color w:val="569CD6"/>
+          <w:sz w:val="21"/>
+          <w:szCs w:val="21"/>
+          <w:lang w:eastAsia="es-CO"/>
+        </w:rPr>
+        <w:t>h1</w:t>
+      </w:r>
+      <w:r>
+        <w:rPr>
+          <w:rFonts w:ascii="Consolas" w:eastAsia="Times New Roman" w:hAnsi="Consolas" w:cs="Times New Roman"/>
+          <w:color w:val="808080"/>
+          <w:sz w:val="21"/>
+          <w:szCs w:val="21"/>
+          <w:lang w:eastAsia="es-CO"/>
+        </w:rPr>
+        <w:t>&gt;</w:t>
+      </w:r>
+      <w:r>
+        <w:rPr>
+          <w:rFonts w:ascii="Consolas" w:eastAsia="Times New Roman" w:hAnsi="Consolas" w:cs="Times New Roman"/>
+          <w:color w:val="D4D4D4"/>
+          <w:sz w:val="21"/>
+          <w:szCs w:val="21"/>
+          <w:lang w:eastAsia="es-CO"/>
+        </w:rPr>
+        <w:t>La próxima revolución en el intercambio de criptomonedas.</w:t>
+      </w:r>
+      <w:r>
+        <w:rPr>
+          <w:rFonts w:ascii="Consolas" w:eastAsia="Times New Roman" w:hAnsi="Consolas" w:cs="Times New Roman"/>
+          <w:color w:val="808080"/>
+          <w:sz w:val="21"/>
+          <w:szCs w:val="21"/>
+          <w:lang w:eastAsia="es-CO"/>
+        </w:rPr>
+        <w:t>&lt;/</w:t>
+      </w:r>
+      <w:r>
+        <w:rPr>
+          <w:rFonts w:ascii="Consolas" w:eastAsia="Times New Roman" w:hAnsi="Consolas" w:cs="Times New Roman"/>
+          <w:color w:val="569CD6"/>
+          <w:sz w:val="21"/>
+          <w:szCs w:val="21"/>
+          <w:lang w:eastAsia="es-CO"/>
+        </w:rPr>
+        <w:t>h1</w:t>
+      </w:r>
+      <w:r>
+        <w:rPr>
+          <w:rFonts w:ascii="Consolas" w:eastAsia="Times New Roman" w:hAnsi="Consolas" w:cs="Times New Roman"/>
+          <w:color w:val="808080"/>
+          <w:sz w:val="21"/>
+          <w:szCs w:val="21"/>
+          <w:lang w:eastAsia="es-CO"/>
+        </w:rPr>
+        <w:t>&gt;</w:t>
+      </w:r>
+    </w:p>
+    <w:p>
+      <w:pPr>
+        <w:shd w:val="clear" w:color="auto" w:fill="1E1E1E"/>
+        <w:spacing w:after="0" w:line="285" w:lineRule="atLeast"/>
+        <w:rPr>
+          <w:rFonts w:ascii="Consolas" w:eastAsia="Times New Roman" w:hAnsi="Consolas" w:cs="Times New Roman"/>
+          <w:color w:val="D4D4D4"/>
+          <w:sz w:val="21"/>
+          <w:szCs w:val="21"/>
+          <w:lang w:eastAsia="es-CO"/>
+        </w:rPr>
+      </w:pPr>
+      <w:r>
+        <w:rPr>
+          <w:rFonts w:ascii="Consolas" w:eastAsia="Times New Roman" w:hAnsi="Consolas" w:cs="Times New Roman"/>
+          <w:color w:val="D4D4D4"/>
+          <w:sz w:val="21"/>
+          <w:szCs w:val="21"/>
+          <w:lang w:eastAsia="es-CO"/>
+        </w:rPr>
+        <w:t>            </w:t>
+      </w:r>
+      <w:r>
+        <w:rPr>
+          <w:rFonts w:ascii="Consolas" w:eastAsia="Times New Roman" w:hAnsi="Consolas" w:cs="Times New Roman"/>
+          <w:color w:val="808080"/>
+          <w:sz w:val="21"/>
+          <w:szCs w:val="21"/>
+          <w:lang w:eastAsia="es-CO"/>
+        </w:rPr>
+        <w:t>&lt;</w:t>
+      </w:r>
+      <w:r>
+        <w:rPr>
+          <w:rFonts w:ascii="Consolas" w:eastAsia="Times New Roman" w:hAnsi="Consolas" w:cs="Times New Roman"/>
+          <w:color w:val="569CD6"/>
+          <w:sz w:val="21"/>
+          <w:szCs w:val="21"/>
+          <w:lang w:eastAsia="es-CO"/>
+        </w:rPr>
+        <w:t>p</w:t>
+      </w:r>
+      <w:r>
+        <w:rPr>
+          <w:rFonts w:ascii="Consolas" w:eastAsia="Times New Roman" w:hAnsi="Consolas" w:cs="Times New Roman"/>
+          <w:color w:val="808080"/>
+          <w:sz w:val="21"/>
+          <w:szCs w:val="21"/>
+          <w:lang w:eastAsia="es-CO"/>
+        </w:rPr>
+        <w:t>&gt;</w:t>
+      </w:r>
+      <w:r>
+        <w:rPr>
+          <w:rFonts w:ascii="Consolas" w:eastAsia="Times New Roman" w:hAnsi="Consolas" w:cs="Times New Roman"/>
+          <w:color w:val="D4D4D4"/>
+          <w:sz w:val="21"/>
+          <w:szCs w:val="21"/>
+          <w:lang w:eastAsia="es-CO"/>
+        </w:rPr>
+        <w:t>Batatabit te ayuda a navegar entre los diferentes precios y tendencias.</w:t>
+      </w:r>
+      <w:r>
+        <w:rPr>
+          <w:rFonts w:ascii="Consolas" w:eastAsia="Times New Roman" w:hAnsi="Consolas" w:cs="Times New Roman"/>
+          <w:color w:val="808080"/>
+          <w:sz w:val="21"/>
+          <w:szCs w:val="21"/>
+          <w:lang w:eastAsia="es-CO"/>
+        </w:rPr>
+        <w:t>&lt;/</w:t>
+      </w:r>
+      <w:r>
+        <w:rPr>
+          <w:rFonts w:ascii="Consolas" w:eastAsia="Times New Roman" w:hAnsi="Consolas" w:cs="Times New Roman"/>
+          <w:color w:val="569CD6"/>
+          <w:sz w:val="21"/>
+          <w:szCs w:val="21"/>
+          <w:lang w:eastAsia="es-CO"/>
+        </w:rPr>
+        <w:t>p</w:t>
+      </w:r>
+      <w:r>
+        <w:rPr>
+          <w:rFonts w:ascii="Consolas" w:eastAsia="Times New Roman" w:hAnsi="Consolas" w:cs="Times New Roman"/>
+          <w:color w:val="808080"/>
+          <w:sz w:val="21"/>
+          <w:szCs w:val="21"/>
+          <w:lang w:eastAsia="es-CO"/>
+        </w:rPr>
+        <w:t>&gt;</w:t>
+      </w:r>
+    </w:p>
+    <w:p>
+      <w:pPr>
+        <w:shd w:val="clear" w:color="auto" w:fill="1E1E1E"/>
+        <w:spacing w:after="0" w:line="285" w:lineRule="atLeast"/>
+        <w:rPr>
+          <w:rFonts w:ascii="Consolas" w:eastAsia="Times New Roman" w:hAnsi="Consolas" w:cs="Times New Roman"/>
+          <w:color w:val="D4D4D4"/>
+          <w:sz w:val="21"/>
+          <w:szCs w:val="21"/>
+          <w:lang w:eastAsia="es-CO"/>
+        </w:rPr>
+      </w:pPr>
+      <w:r>
+        <w:rPr>
+          <w:rFonts w:ascii="Consolas" w:eastAsia="Times New Roman" w:hAnsi="Consolas" w:cs="Times New Roman"/>
+          <w:color w:val="D4D4D4"/>
+          <w:sz w:val="21"/>
+          <w:szCs w:val="21"/>
+          <w:lang w:eastAsia="es-CO"/>
+        </w:rPr>
+        <w:t>            </w:t>
+      </w:r>
+      <w:r>
+        <w:rPr>
+          <w:rFonts w:ascii="Consolas" w:eastAsia="Times New Roman" w:hAnsi="Consolas" w:cs="Times New Roman"/>
+          <w:color w:val="808080"/>
+          <w:sz w:val="21"/>
+          <w:szCs w:val="21"/>
+          <w:lang w:eastAsia="es-CO"/>
+        </w:rPr>
+        <w:t>&lt;</w:t>
+      </w:r>
+      <w:r>
+        <w:rPr>
+          <w:rFonts w:ascii="Consolas" w:eastAsia="Times New Roman" w:hAnsi="Consolas" w:cs="Times New Roman"/>
+          <w:color w:val="569CD6"/>
+          <w:sz w:val="21"/>
+          <w:szCs w:val="21"/>
+          <w:lang w:eastAsia="es-CO"/>
+        </w:rPr>
+        <w:t>a</w:t>
+      </w:r>
+      <w:r>
+        <w:rPr>
+          <w:rFonts w:ascii="Consolas" w:eastAsia="Times New Roman" w:hAnsi="Consolas" w:cs="Times New Roman"/>
+          <w:color w:val="D4D4D4"/>
+          <w:sz w:val="21"/>
+          <w:szCs w:val="21"/>
+          <w:lang w:eastAsia="es-CO"/>
+        </w:rPr>
+        <w:t> </w:t>
+      </w:r>
+      <w:r>
+        <w:rPr>
+          <w:rFonts w:ascii="Consolas" w:eastAsia="Times New Roman" w:hAnsi="Consolas" w:cs="Times New Roman"/>
+          <w:color w:val="9CDCFE"/>
+          <w:sz w:val="21"/>
+          <w:szCs w:val="21"/>
+          <w:lang w:eastAsia="es-CO"/>
+        </w:rPr>
+        <w:t>href</w:t>
+      </w:r>
+      <w:r>
+        <w:rPr>
+          <w:rFonts w:ascii="Consolas" w:eastAsia="Times New Roman" w:hAnsi="Consolas" w:cs="Times New Roman"/>
+          <w:color w:val="D4D4D4"/>
+          <w:sz w:val="21"/>
+          <w:szCs w:val="21"/>
+          <w:lang w:eastAsia="es-CO"/>
+        </w:rPr>
+        <w:t>=</w:t>
+      </w:r>
+      <w:r>
+        <w:rPr>
+          <w:rFonts w:ascii="Consolas" w:eastAsia="Times New Roman" w:hAnsi="Consolas" w:cs="Times New Roman"/>
+          <w:color w:val="CE9178"/>
+          <w:sz w:val="21"/>
+          <w:szCs w:val="21"/>
+          <w:lang w:eastAsia="es-CO"/>
+        </w:rPr>
+        <w:t>""</w:t>
+      </w:r>
+      <w:r>
+        <w:rPr>
+          <w:rFonts w:ascii="Consolas" w:eastAsia="Times New Roman" w:hAnsi="Consolas" w:cs="Times New Roman"/>
+          <w:color w:val="808080"/>
+          <w:sz w:val="21"/>
+          <w:szCs w:val="21"/>
+          <w:lang w:eastAsia="es-CO"/>
+        </w:rPr>
+        <w:t>&gt;</w:t>
+      </w:r>
+      <w:r>
+        <w:rPr>
+          <w:rFonts w:ascii="Consolas" w:eastAsia="Times New Roman" w:hAnsi="Consolas" w:cs="Times New Roman"/>
+          <w:color w:val="D4D4D4"/>
+          <w:sz w:val="21"/>
+          <w:szCs w:val="21"/>
+          <w:lang w:eastAsia="es-CO"/>
+        </w:rPr>
+        <w:t>Conoce nuestros planes </w:t>
+      </w:r>
+      <w:r>
+        <w:rPr>
+          <w:rFonts w:ascii="Consolas" w:eastAsia="Times New Roman" w:hAnsi="Consolas" w:cs="Times New Roman"/>
+          <w:color w:val="808080"/>
+          <w:sz w:val="21"/>
+          <w:szCs w:val="21"/>
+          <w:lang w:eastAsia="es-CO"/>
+        </w:rPr>
+        <w:t>&lt;</w:t>
+      </w:r>
+      <w:r>
+        <w:rPr>
+          <w:rFonts w:ascii="Consolas" w:eastAsia="Times New Roman" w:hAnsi="Consolas" w:cs="Times New Roman"/>
+          <w:color w:val="569CD6"/>
+          <w:sz w:val="21"/>
+          <w:szCs w:val="21"/>
+          <w:lang w:eastAsia="es-CO"/>
+        </w:rPr>
+        <w:t>span</w:t>
+      </w:r>
+      <w:r>
+        <w:rPr>
+          <w:rFonts w:ascii="Consolas" w:eastAsia="Times New Roman" w:hAnsi="Consolas" w:cs="Times New Roman"/>
+          <w:color w:val="808080"/>
+          <w:sz w:val="21"/>
+          <w:szCs w:val="21"/>
+          <w:lang w:eastAsia="es-CO"/>
+        </w:rPr>
+        <w:t>&gt;</w:t>
+      </w:r>
+      <w:r>
+        <w:rPr>
+          <w:rFonts w:ascii="Consolas" w:eastAsia="Times New Roman" w:hAnsi="Consolas" w:cs="Times New Roman"/>
+          <w:color w:val="D4D4D4"/>
+          <w:sz w:val="21"/>
+          <w:szCs w:val="21"/>
+          <w:lang w:eastAsia="es-CO"/>
+        </w:rPr>
+        <w:t>i</w:t>
+      </w:r>
+      <w:r>
+        <w:rPr>
+          <w:rFonts w:ascii="Consolas" w:eastAsia="Times New Roman" w:hAnsi="Consolas" w:cs="Times New Roman"/>
+          <w:color w:val="808080"/>
+          <w:sz w:val="21"/>
+          <w:szCs w:val="21"/>
+          <w:lang w:eastAsia="es-CO"/>
+        </w:rPr>
+        <w:t>&lt;/</w:t>
+      </w:r>
+      <w:r>
+        <w:rPr>
+          <w:rFonts w:ascii="Consolas" w:eastAsia="Times New Roman" w:hAnsi="Consolas" w:cs="Times New Roman"/>
+          <w:color w:val="569CD6"/>
+          <w:sz w:val="21"/>
+          <w:szCs w:val="21"/>
+          <w:lang w:eastAsia="es-CO"/>
+        </w:rPr>
+        <w:t>span</w:t>
+      </w:r>
+      <w:r>
+        <w:rPr>
+          <w:rFonts w:ascii="Consolas" w:eastAsia="Times New Roman" w:hAnsi="Consolas" w:cs="Times New Roman"/>
+          <w:color w:val="808080"/>
+          <w:sz w:val="21"/>
+          <w:szCs w:val="21"/>
+          <w:lang w:eastAsia="es-CO"/>
+        </w:rPr>
+        <w:t>&gt;</w:t>
+      </w:r>
+      <w:r>
+        <w:rPr>
+          <w:rFonts w:ascii="Consolas" w:eastAsia="Times New Roman" w:hAnsi="Consolas" w:cs="Times New Roman"/>
+          <w:color w:val="D4D4D4"/>
+          <w:sz w:val="21"/>
+          <w:szCs w:val="21"/>
+          <w:lang w:eastAsia="es-CO"/>
+        </w:rPr>
+        <w:t> </w:t>
+      </w:r>
+      <w:r>
+        <w:rPr>
+          <w:rFonts w:ascii="Consolas" w:eastAsia="Times New Roman" w:hAnsi="Consolas" w:cs="Times New Roman"/>
+          <w:color w:val="808080"/>
+          <w:sz w:val="21"/>
+          <w:szCs w:val="21"/>
+          <w:lang w:eastAsia="es-CO"/>
+        </w:rPr>
+        <w:t>&lt;/</w:t>
+      </w:r>
+      <w:r>
+        <w:rPr>
+          <w:rFonts w:ascii="Consolas" w:eastAsia="Times New Roman" w:hAnsi="Consolas" w:cs="Times New Roman"/>
+          <w:color w:val="569CD6"/>
+          <w:sz w:val="21"/>
+          <w:szCs w:val="21"/>
+          <w:lang w:eastAsia="es-CO"/>
+        </w:rPr>
+        <w:t>a</w:t>
+      </w:r>
+      <w:r>
+        <w:rPr>
+          <w:rFonts w:ascii="Consolas" w:eastAsia="Times New Roman" w:hAnsi="Consolas" w:cs="Times New Roman"/>
+          <w:color w:val="808080"/>
+          <w:sz w:val="21"/>
+          <w:szCs w:val="21"/>
+          <w:lang w:eastAsia="es-CO"/>
+        </w:rPr>
+        <w:t>&gt;</w:t>
+      </w:r>
+    </w:p>
+    <w:p>
+      <w:pPr>
+        <w:shd w:val="clear" w:color="auto" w:fill="1E1E1E"/>
+        <w:spacing w:after="0" w:line="285" w:lineRule="atLeast"/>
+        <w:rPr>
+          <w:rFonts w:ascii="Consolas" w:eastAsia="Times New Roman" w:hAnsi="Consolas" w:cs="Times New Roman"/>
+          <w:color w:val="D4D4D4"/>
+          <w:sz w:val="21"/>
+          <w:szCs w:val="21"/>
+          <w:lang w:eastAsia="es-CO"/>
+        </w:rPr>
+      </w:pPr>
+      <w:r>
+        <w:rPr>
+          <w:rFonts w:ascii="Consolas" w:eastAsia="Times New Roman" w:hAnsi="Consolas" w:cs="Times New Roman"/>
+          <w:color w:val="D4D4D4"/>
+          <w:sz w:val="21"/>
+          <w:szCs w:val="21"/>
+          <w:lang w:eastAsia="es-CO"/>
+        </w:rPr>
+        <w:t>        </w:t>
+      </w:r>
+      <w:r>
+        <w:rPr>
+          <w:rFonts w:ascii="Consolas" w:eastAsia="Times New Roman" w:hAnsi="Consolas" w:cs="Times New Roman"/>
+          <w:color w:val="808080"/>
+          <w:sz w:val="21"/>
+          <w:szCs w:val="21"/>
+          <w:lang w:eastAsia="es-CO"/>
+        </w:rPr>
+        <w:t>&lt;/</w:t>
+      </w:r>
+      <w:r>
+        <w:rPr>
+          <w:rFonts w:ascii="Consolas" w:eastAsia="Times New Roman" w:hAnsi="Consolas" w:cs="Times New Roman"/>
+          <w:color w:val="569CD6"/>
+          <w:sz w:val="21"/>
+          <w:szCs w:val="21"/>
+          <w:lang w:eastAsia="es-CO"/>
+        </w:rPr>
+        <w:t>div</w:t>
+      </w:r>
+      <w:r>
+        <w:rPr>
+          <w:rFonts w:ascii="Consolas" w:eastAsia="Times New Roman" w:hAnsi="Consolas" w:cs="Times New Roman"/>
+          <w:color w:val="808080"/>
+          <w:sz w:val="21"/>
+          <w:szCs w:val="21"/>
+          <w:lang w:eastAsia="es-CO"/>
+        </w:rPr>
+        <w:t>&gt;</w:t>
+      </w:r>
+    </w:p>
+    <w:p>
+      <w:pPr>
+        <w:shd w:val="clear" w:color="auto" w:fill="1E1E1E"/>
+        <w:spacing w:after="0" w:line="285" w:lineRule="atLeast"/>
+        <w:rPr>
+          <w:rFonts w:ascii="Consolas" w:eastAsia="Times New Roman" w:hAnsi="Consolas" w:cs="Times New Roman"/>
+          <w:color w:val="D4D4D4"/>
+          <w:sz w:val="21"/>
+          <w:szCs w:val="21"/>
+          <w:lang w:eastAsia="es-CO"/>
+        </w:rPr>
+      </w:pPr>
+      <w:r>
+        <w:rPr>
+          <w:rFonts w:ascii="Consolas" w:eastAsia="Times New Roman" w:hAnsi="Consolas" w:cs="Times New Roman"/>
+          <w:color w:val="D4D4D4"/>
+          <w:sz w:val="21"/>
+          <w:szCs w:val="21"/>
+          <w:lang w:eastAsia="es-CO"/>
+        </w:rPr>
+        <w:t>    </w:t>
+      </w:r>
+      <w:r>
+        <w:rPr>
+          <w:rFonts w:ascii="Consolas" w:eastAsia="Times New Roman" w:hAnsi="Consolas" w:cs="Times New Roman"/>
+          <w:color w:val="808080"/>
+          <w:sz w:val="21"/>
+          <w:szCs w:val="21"/>
+          <w:lang w:eastAsia="es-CO"/>
+        </w:rPr>
+        <w:t>&lt;/</w:t>
+      </w:r>
+      <w:proofErr w:type="spellStart"/>
+      <w:r>
+        <w:rPr>
+          <w:rFonts w:ascii="Consolas" w:eastAsia="Times New Roman" w:hAnsi="Consolas" w:cs="Times New Roman"/>
+          <w:color w:val="569CD6"/>
+          <w:sz w:val="21"/>
+          <w:szCs w:val="21"/>
+          <w:lang w:eastAsia="es-CO"/>
+        </w:rPr>
+        <w:t>header</w:t>
+      </w:r>
+      <w:proofErr w:type="spellEnd"/>
+      <w:r>
+        <w:rPr>
+          <w:rFonts w:ascii="Consolas" w:eastAsia="Times New Roman" w:hAnsi="Consolas" w:cs="Times New Roman"/>
+          <w:color w:val="808080"/>
+          <w:sz w:val="21"/>
+          <w:szCs w:val="21"/>
+          <w:lang w:eastAsia="es-CO"/>
+        </w:rPr>
+        <w:t>&gt;</w:t>
+      </w:r>
+    </w:p>
+    <w:p>
+      <w:pPr>
+        <w:shd w:val="clear" w:color="auto" w:fill="1E1E1E"/>
+        <w:spacing w:after="0" w:line="285" w:lineRule="atLeast"/>
+        <w:rPr>
+          <w:rFonts w:ascii="Consolas" w:eastAsia="Times New Roman" w:hAnsi="Consolas" w:cs="Times New Roman"/>
+          <w:color w:val="D4D4D4"/>
+          <w:sz w:val="21"/>
+          <w:szCs w:val="21"/>
+          <w:lang w:eastAsia="es-CO"/>
+        </w:rPr>
+      </w:pPr>
+      <w:r>
+        <w:rPr>
+          <w:rFonts w:ascii="Consolas" w:eastAsia="Times New Roman" w:hAnsi="Consolas" w:cs="Times New Roman"/>
+          <w:color w:val="D4D4D4"/>
+          <w:sz w:val="21"/>
+          <w:szCs w:val="21"/>
+          <w:lang w:eastAsia="es-CO"/>
+        </w:rPr>
+        <w:t>    </w:t>
+      </w:r>
+      <w:r>
+        <w:rPr>
+          <w:rFonts w:ascii="Consolas" w:eastAsia="Times New Roman" w:hAnsi="Consolas" w:cs="Times New Roman"/>
+          <w:color w:val="808080"/>
+          <w:sz w:val="21"/>
+          <w:szCs w:val="21"/>
+          <w:lang w:eastAsia="es-CO"/>
+        </w:rPr>
+        <w:t>&lt;</w:t>
+      </w:r>
+      <w:r>
+        <w:rPr>
+          <w:rFonts w:ascii="Consolas" w:eastAsia="Times New Roman" w:hAnsi="Consolas" w:cs="Times New Roman"/>
+          <w:color w:val="569CD6"/>
+          <w:sz w:val="21"/>
+          <w:szCs w:val="21"/>
+          <w:lang w:eastAsia="es-CO"/>
+        </w:rPr>
+        <w:t>main</w:t>
+      </w:r>
+      <w:r>
+        <w:rPr>
+          <w:rFonts w:ascii="Consolas" w:eastAsia="Times New Roman" w:hAnsi="Consolas" w:cs="Times New Roman"/>
+          <w:color w:val="808080"/>
+          <w:sz w:val="21"/>
+          <w:szCs w:val="21"/>
+          <w:lang w:eastAsia="es-CO"/>
+        </w:rPr>
+        <w:t>&gt;</w:t>
+      </w:r>
+    </w:p>
+    <w:p>
+      <w:pPr>
+        <w:shd w:val="clear" w:color="auto" w:fill="1E1E1E"/>
+        <w:spacing w:after="0" w:line="285" w:lineRule="atLeast"/>
+        <w:rPr>
+          <w:rFonts w:ascii="Consolas" w:eastAsia="Times New Roman" w:hAnsi="Consolas" w:cs="Times New Roman"/>
+          <w:color w:val="D4D4D4"/>
+          <w:sz w:val="21"/>
+          <w:szCs w:val="21"/>
+          <w:lang w:eastAsia="es-CO"/>
+        </w:rPr>
+      </w:pPr>
+      <w:r>
+        <w:rPr>
+          <w:rFonts w:ascii="Consolas" w:eastAsia="Times New Roman" w:hAnsi="Consolas" w:cs="Times New Roman"/>
+          <w:color w:val="D4D4D4"/>
+          <w:sz w:val="21"/>
+          <w:szCs w:val="21"/>
+          <w:lang w:eastAsia="es-CO"/>
+        </w:rPr>
+        <w:t>        </w:t>
+      </w:r>
+      <w:r>
+        <w:rPr>
+          <w:rFonts w:ascii="Consolas" w:eastAsia="Times New Roman" w:hAnsi="Consolas" w:cs="Times New Roman"/>
+          <w:color w:val="808080"/>
+          <w:sz w:val="21"/>
+          <w:szCs w:val="21"/>
+          <w:lang w:eastAsia="es-CO"/>
+        </w:rPr>
+        <w:t>&lt;</w:t>
+      </w:r>
+      <w:proofErr w:type="spellStart"/>
+      <w:r>
+        <w:rPr>
+          <w:rFonts w:ascii="Consolas" w:eastAsia="Times New Roman" w:hAnsi="Consolas" w:cs="Times New Roman"/>
+          <w:color w:val="569CD6"/>
+          <w:sz w:val="21"/>
+          <w:szCs w:val="21"/>
+          <w:lang w:eastAsia="es-CO"/>
+        </w:rPr>
+        <w:t>section</w:t>
+      </w:r>
+      <w:proofErr w:type="spellEnd"/>
+      <w:r>
+        <w:rPr>
+          <w:rFonts w:ascii="Consolas" w:eastAsia="Times New Roman" w:hAnsi="Consolas" w:cs="Times New Roman"/>
+          <w:color w:val="808080"/>
+          <w:sz w:val="21"/>
+          <w:szCs w:val="21"/>
+          <w:lang w:eastAsia="es-CO"/>
+        </w:rPr>
+        <w:t>&gt;&lt;/</w:t>
+      </w:r>
+      <w:proofErr w:type="spellStart"/>
+      <w:r>
+        <w:rPr>
+          <w:rFonts w:ascii="Consolas" w:eastAsia="Times New Roman" w:hAnsi="Consolas" w:cs="Times New Roman"/>
+          <w:color w:val="569CD6"/>
+          <w:sz w:val="21"/>
+          <w:szCs w:val="21"/>
+          <w:lang w:eastAsia="es-CO"/>
+        </w:rPr>
+        <w:t>section</w:t>
+      </w:r>
+      <w:proofErr w:type="spellEnd"/>
+      <w:r>
+        <w:rPr>
+          <w:rFonts w:ascii="Consolas" w:eastAsia="Times New Roman" w:hAnsi="Consolas" w:cs="Times New Roman"/>
+          <w:color w:val="808080"/>
+          <w:sz w:val="21"/>
+          <w:szCs w:val="21"/>
+          <w:lang w:eastAsia="es-CO"/>
+        </w:rPr>
+        <w:t>&gt;</w:t>
+      </w:r>
+    </w:p>
+    <w:p>
+      <w:pPr>
+        <w:shd w:val="clear" w:color="auto" w:fill="1E1E1E"/>
+        <w:spacing w:after="0" w:line="285" w:lineRule="atLeast"/>
+        <w:rPr>
+          <w:rFonts w:ascii="Consolas" w:eastAsia="Times New Roman" w:hAnsi="Consolas" w:cs="Times New Roman"/>
+          <w:color w:val="D4D4D4"/>
+          <w:sz w:val="21"/>
+          <w:szCs w:val="21"/>
+          <w:lang w:eastAsia="es-CO"/>
+        </w:rPr>
+      </w:pPr>
+      <w:r>
+        <w:rPr>
+          <w:rFonts w:ascii="Consolas" w:eastAsia="Times New Roman" w:hAnsi="Consolas" w:cs="Times New Roman"/>
+          <w:color w:val="D4D4D4"/>
+          <w:sz w:val="21"/>
+          <w:szCs w:val="21"/>
+          <w:lang w:eastAsia="es-CO"/>
+        </w:rPr>
+        <w:t>        </w:t>
+      </w:r>
+      <w:r>
+        <w:rPr>
+          <w:rFonts w:ascii="Consolas" w:eastAsia="Times New Roman" w:hAnsi="Consolas" w:cs="Times New Roman"/>
+          <w:color w:val="808080"/>
+          <w:sz w:val="21"/>
+          <w:szCs w:val="21"/>
+          <w:lang w:eastAsia="es-CO"/>
+        </w:rPr>
+        <w:t>&lt;</w:t>
+      </w:r>
+      <w:proofErr w:type="spellStart"/>
+      <w:r>
+        <w:rPr>
+          <w:rFonts w:ascii="Consolas" w:eastAsia="Times New Roman" w:hAnsi="Consolas" w:cs="Times New Roman"/>
+          <w:color w:val="569CD6"/>
+          <w:sz w:val="21"/>
+          <w:szCs w:val="21"/>
+          <w:lang w:eastAsia="es-CO"/>
+        </w:rPr>
+        <w:t>section</w:t>
+      </w:r>
+      <w:proofErr w:type="spellEnd"/>
+      <w:r>
+        <w:rPr>
+          <w:rFonts w:ascii="Consolas" w:eastAsia="Times New Roman" w:hAnsi="Consolas" w:cs="Times New Roman"/>
+          <w:color w:val="808080"/>
+          <w:sz w:val="21"/>
+          <w:szCs w:val="21"/>
+          <w:lang w:eastAsia="es-CO"/>
+        </w:rPr>
+        <w:t>&gt;&lt;/</w:t>
+      </w:r>
+      <w:proofErr w:type="spellStart"/>
+      <w:r>
+        <w:rPr>
+          <w:rFonts w:ascii="Consolas" w:eastAsia="Times New Roman" w:hAnsi="Consolas" w:cs="Times New Roman"/>
+          <w:color w:val="569CD6"/>
+          <w:sz w:val="21"/>
+          <w:szCs w:val="21"/>
+          <w:lang w:eastAsia="es-CO"/>
+        </w:rPr>
+        <w:t>section</w:t>
+      </w:r>
+      <w:proofErr w:type="spellEnd"/>
+      <w:r>
+        <w:rPr>
+          <w:rFonts w:ascii="Consolas" w:eastAsia="Times New Roman" w:hAnsi="Consolas" w:cs="Times New Roman"/>
+          <w:color w:val="808080"/>
+          <w:sz w:val="21"/>
+          <w:szCs w:val="21"/>
+          <w:lang w:eastAsia="es-CO"/>
+        </w:rPr>
+        <w:t>&gt;</w:t>
+      </w:r>
+    </w:p>
+    <w:p>
+      <w:pPr>
+        <w:shd w:val="clear" w:color="auto" w:fill="1E1E1E"/>
+        <w:spacing w:after="0" w:line="285" w:lineRule="atLeast"/>
+        <w:rPr>
+          <w:rFonts w:ascii="Consolas" w:eastAsia="Times New Roman" w:hAnsi="Consolas" w:cs="Times New Roman"/>
+          <w:color w:val="D4D4D4"/>
+          <w:sz w:val="21"/>
+          <w:szCs w:val="21"/>
+          <w:lang w:eastAsia="es-CO"/>
+        </w:rPr>
+      </w:pPr>
+      <w:r>
+        <w:rPr>
+          <w:rFonts w:ascii="Consolas" w:eastAsia="Times New Roman" w:hAnsi="Consolas" w:cs="Times New Roman"/>
+          <w:color w:val="D4D4D4"/>
+          <w:sz w:val="21"/>
+          <w:szCs w:val="21"/>
+          <w:lang w:eastAsia="es-CO"/>
+        </w:rPr>
+        <w:t>        </w:t>
+      </w:r>
+      <w:r>
+        <w:rPr>
+          <w:rFonts w:ascii="Consolas" w:eastAsia="Times New Roman" w:hAnsi="Consolas" w:cs="Times New Roman"/>
+          <w:color w:val="808080"/>
+          <w:sz w:val="21"/>
+          <w:szCs w:val="21"/>
+          <w:lang w:eastAsia="es-CO"/>
+        </w:rPr>
+        <w:t>&lt;</w:t>
+      </w:r>
+      <w:proofErr w:type="spellStart"/>
+      <w:r>
+        <w:rPr>
+          <w:rFonts w:ascii="Consolas" w:eastAsia="Times New Roman" w:hAnsi="Consolas" w:cs="Times New Roman"/>
+          <w:color w:val="569CD6"/>
+          <w:sz w:val="21"/>
+          <w:szCs w:val="21"/>
+          <w:lang w:eastAsia="es-CO"/>
+        </w:rPr>
+        <w:t>section</w:t>
+      </w:r>
+      <w:proofErr w:type="spellEnd"/>
+      <w:r>
+        <w:rPr>
+          <w:rFonts w:ascii="Consolas" w:eastAsia="Times New Roman" w:hAnsi="Consolas" w:cs="Times New Roman"/>
+          <w:color w:val="808080"/>
+          <w:sz w:val="21"/>
+          <w:szCs w:val="21"/>
+          <w:lang w:eastAsia="es-CO"/>
+        </w:rPr>
+        <w:t>&gt;&lt;/</w:t>
+      </w:r>
+      <w:proofErr w:type="spellStart"/>
+      <w:r>
+        <w:rPr>
+          <w:rFonts w:ascii="Consolas" w:eastAsia="Times New Roman" w:hAnsi="Consolas" w:cs="Times New Roman"/>
+          <w:color w:val="569CD6"/>
+          <w:sz w:val="21"/>
+          <w:szCs w:val="21"/>
+          <w:lang w:eastAsia="es-CO"/>
+        </w:rPr>
+        <w:t>section</w:t>
+      </w:r>
+      <w:proofErr w:type="spellEnd"/>
+      <w:r>
+        <w:rPr>
+          <w:rFonts w:ascii="Consolas" w:eastAsia="Times New Roman" w:hAnsi="Consolas" w:cs="Times New Roman"/>
+          <w:color w:val="808080"/>
+          <w:sz w:val="21"/>
+          <w:szCs w:val="21"/>
+          <w:lang w:eastAsia="es-CO"/>
+        </w:rPr>
+        <w:t>&gt;</w:t>
+      </w:r>
+    </w:p>
+    <w:p>
+      <w:pPr>
+        <w:shd w:val="clear" w:color="auto" w:fill="1E1E1E"/>
+        <w:spacing w:after="0" w:line="285" w:lineRule="atLeast"/>
+        <w:rPr>
+          <w:rFonts w:ascii="Consolas" w:eastAsia="Times New Roman" w:hAnsi="Consolas" w:cs="Times New Roman"/>
+          <w:color w:val="D4D4D4"/>
+          <w:sz w:val="21"/>
+          <w:szCs w:val="21"/>
+          <w:lang w:eastAsia="es-CO"/>
+        </w:rPr>
+      </w:pPr>
+      <w:r>
+        <w:rPr>
+          <w:rFonts w:ascii="Consolas" w:eastAsia="Times New Roman" w:hAnsi="Consolas" w:cs="Times New Roman"/>
+          <w:color w:val="D4D4D4"/>
+          <w:sz w:val="21"/>
+          <w:szCs w:val="21"/>
+          <w:lang w:eastAsia="es-CO"/>
+        </w:rPr>
+        <w:t>        </w:t>
+      </w:r>
+      <w:r>
+        <w:rPr>
+          <w:rFonts w:ascii="Consolas" w:eastAsia="Times New Roman" w:hAnsi="Consolas" w:cs="Times New Roman"/>
+          <w:color w:val="808080"/>
+          <w:sz w:val="21"/>
+          <w:szCs w:val="21"/>
+          <w:lang w:eastAsia="es-CO"/>
+        </w:rPr>
+        <w:t>&lt;</w:t>
+      </w:r>
+      <w:proofErr w:type="spellStart"/>
+      <w:r>
+        <w:rPr>
+          <w:rFonts w:ascii="Consolas" w:eastAsia="Times New Roman" w:hAnsi="Consolas" w:cs="Times New Roman"/>
+          <w:color w:val="569CD6"/>
+          <w:sz w:val="21"/>
+          <w:szCs w:val="21"/>
+          <w:lang w:eastAsia="es-CO"/>
+        </w:rPr>
+        <w:t>section</w:t>
+      </w:r>
+      <w:proofErr w:type="spellEnd"/>
+      <w:r>
+        <w:rPr>
+          <w:rFonts w:ascii="Consolas" w:eastAsia="Times New Roman" w:hAnsi="Consolas" w:cs="Times New Roman"/>
+          <w:color w:val="808080"/>
+          <w:sz w:val="21"/>
+          <w:szCs w:val="21"/>
+          <w:lang w:eastAsia="es-CO"/>
+        </w:rPr>
+        <w:t>&gt;&lt;/</w:t>
+      </w:r>
+      <w:proofErr w:type="spellStart"/>
+      <w:r>
+        <w:rPr>
+          <w:rFonts w:ascii="Consolas" w:eastAsia="Times New Roman" w:hAnsi="Consolas" w:cs="Times New Roman"/>
+          <w:color w:val="569CD6"/>
+          <w:sz w:val="21"/>
+          <w:szCs w:val="21"/>
+          <w:lang w:eastAsia="es-CO"/>
+        </w:rPr>
+        <w:t>section</w:t>
+      </w:r>
+      <w:proofErr w:type="spellEnd"/>
+      <w:r>
+        <w:rPr>
+          <w:rFonts w:ascii="Consolas" w:eastAsia="Times New Roman" w:hAnsi="Consolas" w:cs="Times New Roman"/>
+          <w:color w:val="808080"/>
+          <w:sz w:val="21"/>
+          <w:szCs w:val="21"/>
+          <w:lang w:eastAsia="es-CO"/>
+        </w:rPr>
+        <w:t>&gt;</w:t>
+      </w:r>
+    </w:p>
+    <w:p>
+      <w:pPr>
+        <w:shd w:val="clear" w:color="auto" w:fill="1E1E1E"/>
+        <w:spacing w:after="0" w:line="285" w:lineRule="atLeast"/>
+        <w:rPr>
+          <w:rFonts w:ascii="Consolas" w:eastAsia="Times New Roman" w:hAnsi="Consolas" w:cs="Times New Roman"/>
+          <w:color w:val="D4D4D4"/>
+          <w:sz w:val="21"/>
+          <w:szCs w:val="21"/>
+          <w:lang w:eastAsia="es-CO"/>
+        </w:rPr>
+      </w:pPr>
+      <w:r>
+        <w:rPr>
+          <w:rFonts w:ascii="Consolas" w:eastAsia="Times New Roman" w:hAnsi="Consolas" w:cs="Times New Roman"/>
+          <w:color w:val="D4D4D4"/>
+          <w:sz w:val="21"/>
+          <w:szCs w:val="21"/>
+          <w:lang w:eastAsia="es-CO"/>
+        </w:rPr>
+        <w:t>    </w:t>
+      </w:r>
+      <w:r>
+        <w:rPr>
+          <w:rFonts w:ascii="Consolas" w:eastAsia="Times New Roman" w:hAnsi="Consolas" w:cs="Times New Roman"/>
+          <w:color w:val="808080"/>
+          <w:sz w:val="21"/>
+          <w:szCs w:val="21"/>
+          <w:lang w:eastAsia="es-CO"/>
+        </w:rPr>
+        <w:t>&lt;/</w:t>
+      </w:r>
+      <w:r>
+        <w:rPr>
+          <w:rFonts w:ascii="Consolas" w:eastAsia="Times New Roman" w:hAnsi="Consolas" w:cs="Times New Roman"/>
+          <w:color w:val="569CD6"/>
+          <w:sz w:val="21"/>
+          <w:szCs w:val="21"/>
+          <w:lang w:eastAsia="es-CO"/>
+        </w:rPr>
+        <w:t>main</w:t>
+      </w:r>
+      <w:r>
+        <w:rPr>
+          <w:rFonts w:ascii="Consolas" w:eastAsia="Times New Roman" w:hAnsi="Consolas" w:cs="Times New Roman"/>
+          <w:color w:val="808080"/>
+          <w:sz w:val="21"/>
+          <w:szCs w:val="21"/>
+          <w:lang w:eastAsia="es-CO"/>
+        </w:rPr>
+        <w:t>&gt;</w:t>
+      </w:r>
+    </w:p>
+    <w:p>
+      <w:pPr>
+        <w:shd w:val="clear" w:color="auto" w:fill="1E1E1E"/>
+        <w:spacing w:after="0" w:line="285" w:lineRule="atLeast"/>
+        <w:rPr>
+          <w:rFonts w:ascii="Consolas" w:eastAsia="Times New Roman" w:hAnsi="Consolas" w:cs="Times New Roman"/>
+          <w:color w:val="D4D4D4"/>
+          <w:sz w:val="21"/>
+          <w:szCs w:val="21"/>
+          <w:lang w:eastAsia="es-CO"/>
+        </w:rPr>
+      </w:pPr>
+      <w:r>
+        <w:rPr>
+          <w:rFonts w:ascii="Consolas" w:eastAsia="Times New Roman" w:hAnsi="Consolas" w:cs="Times New Roman"/>
+          <w:color w:val="D4D4D4"/>
+          <w:sz w:val="21"/>
+          <w:szCs w:val="21"/>
+          <w:lang w:eastAsia="es-CO"/>
+        </w:rPr>
+        <w:t>    </w:t>
+      </w:r>
+      <w:r>
+        <w:rPr>
+          <w:rFonts w:ascii="Consolas" w:eastAsia="Times New Roman" w:hAnsi="Consolas" w:cs="Times New Roman"/>
+          <w:color w:val="808080"/>
+          <w:sz w:val="21"/>
+          <w:szCs w:val="21"/>
+          <w:lang w:eastAsia="es-CO"/>
+        </w:rPr>
+        <w:t>&lt;</w:t>
+      </w:r>
+      <w:proofErr w:type="spellStart"/>
+      <w:r>
+        <w:rPr>
+          <w:rFonts w:ascii="Consolas" w:eastAsia="Times New Roman" w:hAnsi="Consolas" w:cs="Times New Roman"/>
+          <w:color w:val="569CD6"/>
+          <w:sz w:val="21"/>
+          <w:szCs w:val="21"/>
+          <w:lang w:eastAsia="es-CO"/>
+        </w:rPr>
+        <w:t>footer</w:t>
+      </w:r>
+      <w:proofErr w:type="spellEnd"/>
+      <w:r>
+        <w:rPr>
+          <w:rFonts w:ascii="Consolas" w:eastAsia="Times New Roman" w:hAnsi="Consolas" w:cs="Times New Roman"/>
+          <w:color w:val="808080"/>
+          <w:sz w:val="21"/>
+          <w:szCs w:val="21"/>
+          <w:lang w:eastAsia="es-CO"/>
+        </w:rPr>
+        <w:t>&gt;&lt;/</w:t>
+      </w:r>
+      <w:proofErr w:type="spellStart"/>
+      <w:r>
+        <w:rPr>
+          <w:rFonts w:ascii="Consolas" w:eastAsia="Times New Roman" w:hAnsi="Consolas" w:cs="Times New Roman"/>
+          <w:color w:val="569CD6"/>
+          <w:sz w:val="21"/>
+          <w:szCs w:val="21"/>
+          <w:lang w:eastAsia="es-CO"/>
+        </w:rPr>
+        <w:t>footer</w:t>
+      </w:r>
+      <w:proofErr w:type="spellEnd"/>
+      <w:r>
+        <w:rPr>
+          <w:rFonts w:ascii="Consolas" w:eastAsia="Times New Roman" w:hAnsi="Consolas" w:cs="Times New Roman"/>
+          <w:color w:val="808080"/>
+          <w:sz w:val="21"/>
+          <w:szCs w:val="21"/>
+          <w:lang w:eastAsia="es-CO"/>
+        </w:rPr>
+        <w:t>&gt;</w:t>
+      </w:r>
+    </w:p>
+    <w:p>
+      <w:pPr>
+        <w:shd w:val="clear" w:color="auto" w:fill="1E1E1E"/>
+        <w:spacing w:after="0" w:line="285" w:lineRule="atLeast"/>
+        <w:rPr>
+          <w:rFonts w:ascii="Consolas" w:eastAsia="Times New Roman" w:hAnsi="Consolas" w:cs="Times New Roman"/>
+          <w:color w:val="D4D4D4"/>
+          <w:sz w:val="21"/>
+          <w:szCs w:val="21"/>
+          <w:lang w:eastAsia="es-CO"/>
+        </w:rPr>
+      </w:pPr>
+      <w:r>
+        <w:rPr>
+          <w:rFonts w:ascii="Consolas" w:eastAsia="Times New Roman" w:hAnsi="Consolas" w:cs="Times New Roman"/>
+          <w:color w:val="808080"/>
+          <w:sz w:val="21"/>
+          <w:szCs w:val="21"/>
+          <w:lang w:eastAsia="es-CO"/>
+        </w:rPr>
+        <w:t>&lt;/</w:t>
+      </w:r>
+      <w:proofErr w:type="spellStart"/>
+      <w:r>
+        <w:rPr>
+          <w:rFonts w:ascii="Consolas" w:eastAsia="Times New Roman" w:hAnsi="Consolas" w:cs="Times New Roman"/>
+          <w:color w:val="569CD6"/>
+          <w:sz w:val="21"/>
+          <w:szCs w:val="21"/>
+          <w:lang w:eastAsia="es-CO"/>
+        </w:rPr>
+        <w:t>body</w:t>
+      </w:r>
+      <w:proofErr w:type="spellEnd"/>
+      <w:r>
+        <w:rPr>
+          <w:rFonts w:ascii="Consolas" w:eastAsia="Times New Roman" w:hAnsi="Consolas" w:cs="Times New Roman"/>
+          <w:color w:val="808080"/>
+          <w:sz w:val="21"/>
+          <w:szCs w:val="21"/>
+          <w:lang w:eastAsia="es-CO"/>
+        </w:rPr>
+        <w:t>&gt;</w:t>
+      </w:r>
+    </w:p>
+    <w:p>
+      <w:pPr>
         <w:rPr>
           <w:rFonts w:ascii="Roboto" w:hAnsi="Roboto"/>
           <w:b/>
@@ -1627,6 +2963,2844 @@
           <w:rFonts w:ascii="Roboto" w:hAnsi="Roboto"/>
           <w:b/>
           <w:bCs/>
+          <w:sz w:val="28"/>
+          <w:szCs w:val="28"/>
+        </w:rPr>
+      </w:pPr>
+      <w:r>
+        <w:rPr>
+          <w:rFonts w:ascii="Roboto" w:hAnsi="Roboto"/>
+          <w:b/>
+          <w:bCs/>
+          <w:sz w:val="28"/>
+          <w:szCs w:val="28"/>
+        </w:rPr>
+        <w:t>Agregamos las clases</w:t>
+      </w:r>
+    </w:p>
+    <w:p>
+      <w:pPr>
+        <w:rPr>
+          <w:rFonts w:ascii="Roboto" w:hAnsi="Roboto"/>
+        </w:rPr>
+      </w:pPr>
+      <w:r>
+        <w:rPr>
+          <w:rFonts w:ascii="Roboto" w:hAnsi="Roboto"/>
+        </w:rPr>
+        <w:t xml:space="preserve">Las etiquetas </w:t>
+      </w:r>
+      <w:proofErr w:type="spellStart"/>
+      <w:r>
+        <w:rPr>
+          <w:rFonts w:ascii="Roboto" w:hAnsi="Roboto"/>
+        </w:rPr>
+        <w:t>divs</w:t>
+      </w:r>
+      <w:proofErr w:type="spellEnd"/>
+      <w:r>
+        <w:rPr>
+          <w:rFonts w:ascii="Roboto" w:hAnsi="Roboto"/>
+        </w:rPr>
+        <w:t xml:space="preserve"> son extremadamente comunes así que vamos a tener que utilizar clases en ellas.</w:t>
+      </w:r>
+    </w:p>
+    <w:p>
+      <w:pPr>
+        <w:rPr>
+          <w:rFonts w:ascii="Roboto" w:hAnsi="Roboto"/>
+        </w:rPr>
+      </w:pPr>
+    </w:p>
+    <w:p>
+      <w:pPr>
+        <w:rPr>
+          <w:rFonts w:ascii="Roboto" w:hAnsi="Roboto"/>
+          <w:b/>
+          <w:bCs/>
+        </w:rPr>
+      </w:pPr>
+      <w:r>
+        <w:rPr>
+          <w:rFonts w:ascii="Roboto" w:hAnsi="Roboto"/>
+          <w:b/>
+          <w:bCs/>
+        </w:rPr>
+        <w:t>La forma de centrar a un elemento cuyo padre tiene display flex es</w:t>
+      </w:r>
+    </w:p>
+    <w:p>
+      <w:pPr>
+        <w:rPr>
+          <w:rFonts w:ascii="Roboto" w:hAnsi="Roboto"/>
+          <w:b/>
+          <w:bCs/>
+        </w:rPr>
+      </w:pPr>
+      <w:r>
+        <w:rPr>
+          <w:rFonts w:ascii="Roboto" w:hAnsi="Roboto"/>
+          <w:b/>
+          <w:bCs/>
+        </w:rPr>
+        <w:t>Esto nos sirve para cualquier proyecto cuando se desalineen los elementos.</w:t>
+      </w:r>
+    </w:p>
+    <w:p>
+      <w:pPr>
+        <w:shd w:val="clear" w:color="auto" w:fill="1E1E1E"/>
+        <w:spacing w:after="0" w:line="285" w:lineRule="atLeast"/>
+        <w:rPr>
+          <w:rFonts w:ascii="Consolas" w:eastAsia="Times New Roman" w:hAnsi="Consolas" w:cs="Times New Roman"/>
+          <w:color w:val="D4D4D4"/>
+          <w:sz w:val="21"/>
+          <w:szCs w:val="21"/>
+          <w:lang w:eastAsia="es-CO"/>
+        </w:rPr>
+      </w:pPr>
+      <w:r>
+        <w:rPr>
+          <w:rFonts w:ascii="Consolas" w:eastAsia="Times New Roman" w:hAnsi="Consolas" w:cs="Times New Roman"/>
+          <w:color w:val="D4D4D4"/>
+          <w:sz w:val="21"/>
+          <w:szCs w:val="21"/>
+          <w:lang w:eastAsia="es-CO"/>
+        </w:rPr>
+        <w:t>    </w:t>
+      </w:r>
+      <w:proofErr w:type="spellStart"/>
+      <w:r>
+        <w:rPr>
+          <w:rFonts w:ascii="Consolas" w:eastAsia="Times New Roman" w:hAnsi="Consolas" w:cs="Times New Roman"/>
+          <w:color w:val="9CDCFE"/>
+          <w:sz w:val="21"/>
+          <w:szCs w:val="21"/>
+          <w:lang w:eastAsia="es-CO"/>
+        </w:rPr>
+        <w:t>align-self</w:t>
+      </w:r>
+      <w:proofErr w:type="spellEnd"/>
+      <w:r>
+        <w:rPr>
+          <w:rFonts w:ascii="Consolas" w:eastAsia="Times New Roman" w:hAnsi="Consolas" w:cs="Times New Roman"/>
+          <w:color w:val="D4D4D4"/>
+          <w:sz w:val="21"/>
+          <w:szCs w:val="21"/>
+          <w:lang w:eastAsia="es-CO"/>
+        </w:rPr>
+        <w:t>: </w:t>
+      </w:r>
+      <w:r>
+        <w:rPr>
+          <w:rFonts w:ascii="Consolas" w:eastAsia="Times New Roman" w:hAnsi="Consolas" w:cs="Times New Roman"/>
+          <w:color w:val="CE9178"/>
+          <w:sz w:val="21"/>
+          <w:szCs w:val="21"/>
+          <w:lang w:eastAsia="es-CO"/>
+        </w:rPr>
+        <w:t>center</w:t>
+      </w:r>
+      <w:r>
+        <w:rPr>
+          <w:rFonts w:ascii="Consolas" w:eastAsia="Times New Roman" w:hAnsi="Consolas" w:cs="Times New Roman"/>
+          <w:color w:val="D4D4D4"/>
+          <w:sz w:val="21"/>
+          <w:szCs w:val="21"/>
+          <w:lang w:eastAsia="es-CO"/>
+        </w:rPr>
+        <w:t>;</w:t>
+      </w:r>
+    </w:p>
+    <w:p>
+      <w:pPr>
+        <w:rPr>
+          <w:rFonts w:ascii="Roboto" w:hAnsi="Roboto"/>
+          <w:b/>
+          <w:bCs/>
+        </w:rPr>
+      </w:pPr>
+    </w:p>
+    <w:p>
+      <w:pPr>
+        <w:rPr>
+          <w:rFonts w:ascii="Roboto" w:hAnsi="Roboto"/>
+          <w:b/>
+          <w:bCs/>
+        </w:rPr>
+      </w:pPr>
+    </w:p>
+    <w:p>
+      <w:pPr>
+        <w:rPr>
+          <w:rFonts w:ascii="Roboto" w:hAnsi="Roboto"/>
+          <w:b/>
+          <w:bCs/>
+          <w:sz w:val="28"/>
+          <w:szCs w:val="28"/>
+        </w:rPr>
+      </w:pPr>
+      <w:r>
+        <w:rPr>
+          <w:rFonts w:ascii="Roboto" w:hAnsi="Roboto"/>
+          <w:b/>
+          <w:bCs/>
+          <w:sz w:val="28"/>
+          <w:szCs w:val="28"/>
+        </w:rPr>
+        <w:t>USO DE LINEAR GRADIENT</w:t>
+      </w:r>
+    </w:p>
+    <w:p>
+      <w:pPr>
+        <w:rPr>
+          <w:rFonts w:ascii="Roboto" w:hAnsi="Roboto"/>
+        </w:rPr>
+      </w:pPr>
+    </w:p>
+    <w:p>
+      <w:pPr>
+        <w:rPr>
+          <w:rFonts w:ascii="Roboto" w:hAnsi="Roboto"/>
+        </w:rPr>
+      </w:pPr>
+      <w:r>
+        <w:rPr>
+          <w:rFonts w:ascii="Roboto" w:hAnsi="Roboto"/>
+        </w:rPr>
+        <w:drawing>
+          <wp:inline distT="0" distB="0" distL="0" distR="0" wp14:anchorId="686CA38F" wp14:editId="1518BBA9">
+            <wp:extent cx="2573674" cy="1190625"/>
+            <wp:effectExtent l="0" t="0" r="0" b="0"/>
+            <wp:docPr id="1" name="Imagen 1"/>
+            <wp:cNvGraphicFramePr>
+              <a:graphicFrameLocks xmlns:a="http://schemas.openxmlformats.org/drawingml/2006/main" noChangeAspect="1"/>
+            </wp:cNvGraphicFramePr>
+            <a:graphic xmlns:a="http://schemas.openxmlformats.org/drawingml/2006/main">
+              <a:graphicData uri="http://schemas.openxmlformats.org/drawingml/2006/picture">
+                <pic:pic xmlns:pic="http://schemas.openxmlformats.org/drawingml/2006/picture">
+                  <pic:nvPicPr>
+                    <pic:cNvPr id="1" name=""/>
+                    <pic:cNvPicPr/>
+                  </pic:nvPicPr>
+                  <pic:blipFill>
+                    <a:blip r:embed="rId4"/>
+                    <a:stretch>
+                      <a:fillRect/>
+                    </a:stretch>
+                  </pic:blipFill>
+                  <pic:spPr>
+                    <a:xfrm>
+                      <a:off x="0" y="0"/>
+                      <a:ext cx="2574601" cy="1191054"/>
+                    </a:xfrm>
+                    <a:prstGeom prst="rect">
+                      <a:avLst/>
+                    </a:prstGeom>
+                  </pic:spPr>
+                </pic:pic>
+              </a:graphicData>
+            </a:graphic>
+          </wp:inline>
+        </w:drawing>
+      </w:r>
+    </w:p>
+    <w:p>
+      <w:pPr>
+        <w:rPr>
+          <w:rFonts w:ascii="Roboto" w:hAnsi="Roboto"/>
+        </w:rPr>
+      </w:pPr>
+    </w:p>
+    <w:p>
+      <w:pPr>
+        <w:rPr>
+          <w:rFonts w:ascii="Roboto" w:hAnsi="Roboto"/>
+        </w:rPr>
+      </w:pPr>
+    </w:p>
+    <w:p>
+      <w:pPr>
+        <w:rPr>
+          <w:rFonts w:ascii="Roboto" w:hAnsi="Roboto"/>
+        </w:rPr>
+      </w:pPr>
+    </w:p>
+    <w:p>
+      <w:pPr>
+        <w:rPr>
+          <w:rFonts w:ascii="Roboto" w:hAnsi="Roboto"/>
+        </w:rPr>
+      </w:pPr>
+    </w:p>
+    <w:p>
+      <w:pPr>
+        <w:rPr>
+          <w:rFonts w:ascii="Roboto" w:hAnsi="Roboto"/>
+        </w:rPr>
+      </w:pPr>
+      <w:r>
+        <w:rPr>
+          <w:rFonts w:ascii="Roboto" w:hAnsi="Roboto"/>
+        </w:rPr>
+        <w:lastRenderedPageBreak/>
+        <w:t xml:space="preserve">El estilo del </w:t>
+      </w:r>
+      <w:proofErr w:type="spellStart"/>
+      <w:r>
+        <w:rPr>
+          <w:rFonts w:ascii="Roboto" w:hAnsi="Roboto"/>
+        </w:rPr>
+        <w:t>header</w:t>
+      </w:r>
+      <w:proofErr w:type="spellEnd"/>
+      <w:r>
+        <w:rPr>
+          <w:rFonts w:ascii="Roboto" w:hAnsi="Roboto"/>
+        </w:rPr>
+        <w:t xml:space="preserve"> queda así</w:t>
+      </w:r>
+    </w:p>
+    <w:p>
+      <w:pPr>
+        <w:shd w:val="clear" w:color="auto" w:fill="1E1E1E"/>
+        <w:spacing w:after="0" w:line="285" w:lineRule="atLeast"/>
+        <w:rPr>
+          <w:rFonts w:ascii="Consolas" w:eastAsia="Times New Roman" w:hAnsi="Consolas" w:cs="Times New Roman"/>
+          <w:color w:val="D4D4D4"/>
+          <w:sz w:val="21"/>
+          <w:szCs w:val="21"/>
+          <w:lang w:eastAsia="es-CO"/>
+        </w:rPr>
+      </w:pPr>
+      <w:proofErr w:type="spellStart"/>
+      <w:r>
+        <w:rPr>
+          <w:rFonts w:ascii="Consolas" w:eastAsia="Times New Roman" w:hAnsi="Consolas" w:cs="Times New Roman"/>
+          <w:color w:val="D7BA7D"/>
+          <w:sz w:val="21"/>
+          <w:szCs w:val="21"/>
+          <w:lang w:eastAsia="es-CO"/>
+        </w:rPr>
+        <w:t>header</w:t>
+      </w:r>
+      <w:proofErr w:type="spellEnd"/>
+      <w:r>
+        <w:rPr>
+          <w:rFonts w:ascii="Consolas" w:eastAsia="Times New Roman" w:hAnsi="Consolas" w:cs="Times New Roman"/>
+          <w:color w:val="D4D4D4"/>
+          <w:sz w:val="21"/>
+          <w:szCs w:val="21"/>
+          <w:lang w:eastAsia="es-CO"/>
+        </w:rPr>
+        <w:t> {</w:t>
+      </w:r>
+    </w:p>
+    <w:p>
+      <w:pPr>
+        <w:shd w:val="clear" w:color="auto" w:fill="1E1E1E"/>
+        <w:spacing w:after="0" w:line="285" w:lineRule="atLeast"/>
+        <w:rPr>
+          <w:rFonts w:ascii="Consolas" w:eastAsia="Times New Roman" w:hAnsi="Consolas" w:cs="Times New Roman"/>
+          <w:color w:val="D4D4D4"/>
+          <w:sz w:val="21"/>
+          <w:szCs w:val="21"/>
+          <w:lang w:eastAsia="es-CO"/>
+        </w:rPr>
+      </w:pPr>
+      <w:r>
+        <w:rPr>
+          <w:rFonts w:ascii="Consolas" w:eastAsia="Times New Roman" w:hAnsi="Consolas" w:cs="Times New Roman"/>
+          <w:color w:val="D4D4D4"/>
+          <w:sz w:val="21"/>
+          <w:szCs w:val="21"/>
+          <w:lang w:eastAsia="es-CO"/>
+        </w:rPr>
+        <w:t>    </w:t>
+      </w:r>
+      <w:r>
+        <w:rPr>
+          <w:rFonts w:ascii="Consolas" w:eastAsia="Times New Roman" w:hAnsi="Consolas" w:cs="Times New Roman"/>
+          <w:color w:val="9CDCFE"/>
+          <w:sz w:val="21"/>
+          <w:szCs w:val="21"/>
+          <w:lang w:eastAsia="es-CO"/>
+        </w:rPr>
+        <w:t>position</w:t>
+      </w:r>
+      <w:r>
+        <w:rPr>
+          <w:rFonts w:ascii="Consolas" w:eastAsia="Times New Roman" w:hAnsi="Consolas" w:cs="Times New Roman"/>
+          <w:color w:val="D4D4D4"/>
+          <w:sz w:val="21"/>
+          <w:szCs w:val="21"/>
+          <w:lang w:eastAsia="es-CO"/>
+        </w:rPr>
+        <w:t>: </w:t>
+      </w:r>
+      <w:r>
+        <w:rPr>
+          <w:rFonts w:ascii="Consolas" w:eastAsia="Times New Roman" w:hAnsi="Consolas" w:cs="Times New Roman"/>
+          <w:color w:val="CE9178"/>
+          <w:sz w:val="21"/>
+          <w:szCs w:val="21"/>
+          <w:lang w:eastAsia="es-CO"/>
+        </w:rPr>
+        <w:t>relative</w:t>
+      </w:r>
+      <w:r>
+        <w:rPr>
+          <w:rFonts w:ascii="Consolas" w:eastAsia="Times New Roman" w:hAnsi="Consolas" w:cs="Times New Roman"/>
+          <w:color w:val="D4D4D4"/>
+          <w:sz w:val="21"/>
+          <w:szCs w:val="21"/>
+          <w:lang w:eastAsia="es-CO"/>
+        </w:rPr>
+        <w:t>;</w:t>
+      </w:r>
+    </w:p>
+    <w:p>
+      <w:pPr>
+        <w:shd w:val="clear" w:color="auto" w:fill="1E1E1E"/>
+        <w:spacing w:after="0" w:line="285" w:lineRule="atLeast"/>
+        <w:rPr>
+          <w:rFonts w:ascii="Consolas" w:eastAsia="Times New Roman" w:hAnsi="Consolas" w:cs="Times New Roman"/>
+          <w:color w:val="D4D4D4"/>
+          <w:sz w:val="21"/>
+          <w:szCs w:val="21"/>
+          <w:lang w:eastAsia="es-CO"/>
+        </w:rPr>
+      </w:pPr>
+      <w:r>
+        <w:rPr>
+          <w:rFonts w:ascii="Consolas" w:eastAsia="Times New Roman" w:hAnsi="Consolas" w:cs="Times New Roman"/>
+          <w:color w:val="D4D4D4"/>
+          <w:sz w:val="21"/>
+          <w:szCs w:val="21"/>
+          <w:lang w:eastAsia="es-CO"/>
+        </w:rPr>
+        <w:t>    </w:t>
+      </w:r>
+      <w:r>
+        <w:rPr>
+          <w:rFonts w:ascii="Consolas" w:eastAsia="Times New Roman" w:hAnsi="Consolas" w:cs="Times New Roman"/>
+          <w:color w:val="9CDCFE"/>
+          <w:sz w:val="21"/>
+          <w:szCs w:val="21"/>
+          <w:lang w:eastAsia="es-CO"/>
+        </w:rPr>
+        <w:t>display</w:t>
+      </w:r>
+      <w:r>
+        <w:rPr>
+          <w:rFonts w:ascii="Consolas" w:eastAsia="Times New Roman" w:hAnsi="Consolas" w:cs="Times New Roman"/>
+          <w:color w:val="D4D4D4"/>
+          <w:sz w:val="21"/>
+          <w:szCs w:val="21"/>
+          <w:lang w:eastAsia="es-CO"/>
+        </w:rPr>
+        <w:t>: </w:t>
+      </w:r>
+      <w:r>
+        <w:rPr>
+          <w:rFonts w:ascii="Consolas" w:eastAsia="Times New Roman" w:hAnsi="Consolas" w:cs="Times New Roman"/>
+          <w:color w:val="CE9178"/>
+          <w:sz w:val="21"/>
+          <w:szCs w:val="21"/>
+          <w:lang w:eastAsia="es-CO"/>
+        </w:rPr>
+        <w:t>flex</w:t>
+      </w:r>
+      <w:r>
+        <w:rPr>
+          <w:rFonts w:ascii="Consolas" w:eastAsia="Times New Roman" w:hAnsi="Consolas" w:cs="Times New Roman"/>
+          <w:color w:val="D4D4D4"/>
+          <w:sz w:val="21"/>
+          <w:szCs w:val="21"/>
+          <w:lang w:eastAsia="es-CO"/>
+        </w:rPr>
+        <w:t>;</w:t>
+      </w:r>
+    </w:p>
+    <w:p>
+      <w:pPr>
+        <w:shd w:val="clear" w:color="auto" w:fill="1E1E1E"/>
+        <w:spacing w:after="0" w:line="285" w:lineRule="atLeast"/>
+        <w:rPr>
+          <w:rFonts w:ascii="Consolas" w:eastAsia="Times New Roman" w:hAnsi="Consolas" w:cs="Times New Roman"/>
+          <w:color w:val="D4D4D4"/>
+          <w:sz w:val="21"/>
+          <w:szCs w:val="21"/>
+          <w:lang w:eastAsia="es-CO"/>
+        </w:rPr>
+      </w:pPr>
+      <w:r>
+        <w:rPr>
+          <w:rFonts w:ascii="Consolas" w:eastAsia="Times New Roman" w:hAnsi="Consolas" w:cs="Times New Roman"/>
+          <w:color w:val="D4D4D4"/>
+          <w:sz w:val="21"/>
+          <w:szCs w:val="21"/>
+          <w:lang w:eastAsia="es-CO"/>
+        </w:rPr>
+        <w:t>    </w:t>
+      </w:r>
+      <w:r>
+        <w:rPr>
+          <w:rFonts w:ascii="Consolas" w:eastAsia="Times New Roman" w:hAnsi="Consolas" w:cs="Times New Roman"/>
+          <w:color w:val="9CDCFE"/>
+          <w:sz w:val="21"/>
+          <w:szCs w:val="21"/>
+          <w:lang w:eastAsia="es-CO"/>
+        </w:rPr>
+        <w:t>flex-</w:t>
+      </w:r>
+      <w:proofErr w:type="spellStart"/>
+      <w:r>
+        <w:rPr>
+          <w:rFonts w:ascii="Consolas" w:eastAsia="Times New Roman" w:hAnsi="Consolas" w:cs="Times New Roman"/>
+          <w:color w:val="9CDCFE"/>
+          <w:sz w:val="21"/>
+          <w:szCs w:val="21"/>
+          <w:lang w:eastAsia="es-CO"/>
+        </w:rPr>
+        <w:t>direction</w:t>
+      </w:r>
+      <w:proofErr w:type="spellEnd"/>
+      <w:r>
+        <w:rPr>
+          <w:rFonts w:ascii="Consolas" w:eastAsia="Times New Roman" w:hAnsi="Consolas" w:cs="Times New Roman"/>
+          <w:color w:val="D4D4D4"/>
+          <w:sz w:val="21"/>
+          <w:szCs w:val="21"/>
+          <w:lang w:eastAsia="es-CO"/>
+        </w:rPr>
+        <w:t>: </w:t>
+      </w:r>
+      <w:r>
+        <w:rPr>
+          <w:rFonts w:ascii="Consolas" w:eastAsia="Times New Roman" w:hAnsi="Consolas" w:cs="Times New Roman"/>
+          <w:color w:val="CE9178"/>
+          <w:sz w:val="21"/>
+          <w:szCs w:val="21"/>
+          <w:lang w:eastAsia="es-CO"/>
+        </w:rPr>
+        <w:t>column</w:t>
+      </w:r>
+      <w:r>
+        <w:rPr>
+          <w:rFonts w:ascii="Consolas" w:eastAsia="Times New Roman" w:hAnsi="Consolas" w:cs="Times New Roman"/>
+          <w:color w:val="D4D4D4"/>
+          <w:sz w:val="21"/>
+          <w:szCs w:val="21"/>
+          <w:lang w:eastAsia="es-CO"/>
+        </w:rPr>
+        <w:t>;</w:t>
+      </w:r>
+    </w:p>
+    <w:p>
+      <w:pPr>
+        <w:shd w:val="clear" w:color="auto" w:fill="1E1E1E"/>
+        <w:spacing w:after="0" w:line="285" w:lineRule="atLeast"/>
+        <w:rPr>
+          <w:rFonts w:ascii="Consolas" w:eastAsia="Times New Roman" w:hAnsi="Consolas" w:cs="Times New Roman"/>
+          <w:color w:val="D4D4D4"/>
+          <w:sz w:val="21"/>
+          <w:szCs w:val="21"/>
+          <w:lang w:eastAsia="es-CO"/>
+        </w:rPr>
+      </w:pPr>
+      <w:r>
+        <w:rPr>
+          <w:rFonts w:ascii="Consolas" w:eastAsia="Times New Roman" w:hAnsi="Consolas" w:cs="Times New Roman"/>
+          <w:color w:val="D4D4D4"/>
+          <w:sz w:val="21"/>
+          <w:szCs w:val="21"/>
+          <w:lang w:eastAsia="es-CO"/>
+        </w:rPr>
+        <w:t>    </w:t>
+      </w:r>
+      <w:r>
+        <w:rPr>
+          <w:rFonts w:ascii="Consolas" w:eastAsia="Times New Roman" w:hAnsi="Consolas" w:cs="Times New Roman"/>
+          <w:color w:val="9CDCFE"/>
+          <w:sz w:val="21"/>
+          <w:szCs w:val="21"/>
+          <w:lang w:eastAsia="es-CO"/>
+        </w:rPr>
+        <w:t>justify-content</w:t>
+      </w:r>
+      <w:r>
+        <w:rPr>
+          <w:rFonts w:ascii="Consolas" w:eastAsia="Times New Roman" w:hAnsi="Consolas" w:cs="Times New Roman"/>
+          <w:color w:val="D4D4D4"/>
+          <w:sz w:val="21"/>
+          <w:szCs w:val="21"/>
+          <w:lang w:eastAsia="es-CO"/>
+        </w:rPr>
+        <w:t>: </w:t>
+      </w:r>
+      <w:r>
+        <w:rPr>
+          <w:rFonts w:ascii="Consolas" w:eastAsia="Times New Roman" w:hAnsi="Consolas" w:cs="Times New Roman"/>
+          <w:color w:val="CE9178"/>
+          <w:sz w:val="21"/>
+          <w:szCs w:val="21"/>
+          <w:lang w:eastAsia="es-CO"/>
+        </w:rPr>
+        <w:t>center</w:t>
+      </w:r>
+      <w:r>
+        <w:rPr>
+          <w:rFonts w:ascii="Consolas" w:eastAsia="Times New Roman" w:hAnsi="Consolas" w:cs="Times New Roman"/>
+          <w:color w:val="D4D4D4"/>
+          <w:sz w:val="21"/>
+          <w:szCs w:val="21"/>
+          <w:lang w:eastAsia="es-CO"/>
+        </w:rPr>
+        <w:t>;</w:t>
+      </w:r>
+    </w:p>
+    <w:p>
+      <w:pPr>
+        <w:shd w:val="clear" w:color="auto" w:fill="1E1E1E"/>
+        <w:spacing w:after="0" w:line="285" w:lineRule="atLeast"/>
+        <w:rPr>
+          <w:rFonts w:ascii="Consolas" w:eastAsia="Times New Roman" w:hAnsi="Consolas" w:cs="Times New Roman"/>
+          <w:color w:val="D4D4D4"/>
+          <w:sz w:val="21"/>
+          <w:szCs w:val="21"/>
+          <w:lang w:eastAsia="es-CO"/>
+        </w:rPr>
+      </w:pPr>
+      <w:r>
+        <w:rPr>
+          <w:rFonts w:ascii="Consolas" w:eastAsia="Times New Roman" w:hAnsi="Consolas" w:cs="Times New Roman"/>
+          <w:color w:val="D4D4D4"/>
+          <w:sz w:val="21"/>
+          <w:szCs w:val="21"/>
+          <w:lang w:eastAsia="es-CO"/>
+        </w:rPr>
+        <w:t>    </w:t>
+      </w:r>
+      <w:r>
+        <w:rPr>
+          <w:rFonts w:ascii="Consolas" w:eastAsia="Times New Roman" w:hAnsi="Consolas" w:cs="Times New Roman"/>
+          <w:color w:val="9CDCFE"/>
+          <w:sz w:val="21"/>
+          <w:szCs w:val="21"/>
+          <w:lang w:eastAsia="es-CO"/>
+        </w:rPr>
+        <w:t>width</w:t>
+      </w:r>
+      <w:r>
+        <w:rPr>
+          <w:rFonts w:ascii="Consolas" w:eastAsia="Times New Roman" w:hAnsi="Consolas" w:cs="Times New Roman"/>
+          <w:color w:val="D4D4D4"/>
+          <w:sz w:val="21"/>
+          <w:szCs w:val="21"/>
+          <w:lang w:eastAsia="es-CO"/>
+        </w:rPr>
+        <w:t>: </w:t>
+      </w:r>
+      <w:r>
+        <w:rPr>
+          <w:rFonts w:ascii="Consolas" w:eastAsia="Times New Roman" w:hAnsi="Consolas" w:cs="Times New Roman"/>
+          <w:color w:val="B5CEA8"/>
+          <w:sz w:val="21"/>
+          <w:szCs w:val="21"/>
+          <w:lang w:eastAsia="es-CO"/>
+        </w:rPr>
+        <w:t>100%</w:t>
+      </w:r>
+      <w:r>
+        <w:rPr>
+          <w:rFonts w:ascii="Consolas" w:eastAsia="Times New Roman" w:hAnsi="Consolas" w:cs="Times New Roman"/>
+          <w:color w:val="D4D4D4"/>
+          <w:sz w:val="21"/>
+          <w:szCs w:val="21"/>
+          <w:lang w:eastAsia="es-CO"/>
+        </w:rPr>
+        <w:t>;</w:t>
+      </w:r>
+    </w:p>
+    <w:p>
+      <w:pPr>
+        <w:shd w:val="clear" w:color="auto" w:fill="1E1E1E"/>
+        <w:spacing w:after="0" w:line="285" w:lineRule="atLeast"/>
+        <w:rPr>
+          <w:rFonts w:ascii="Consolas" w:eastAsia="Times New Roman" w:hAnsi="Consolas" w:cs="Times New Roman"/>
+          <w:color w:val="D4D4D4"/>
+          <w:sz w:val="21"/>
+          <w:szCs w:val="21"/>
+          <w:lang w:eastAsia="es-CO"/>
+        </w:rPr>
+      </w:pPr>
+      <w:r>
+        <w:rPr>
+          <w:rFonts w:ascii="Consolas" w:eastAsia="Times New Roman" w:hAnsi="Consolas" w:cs="Times New Roman"/>
+          <w:color w:val="D4D4D4"/>
+          <w:sz w:val="21"/>
+          <w:szCs w:val="21"/>
+          <w:lang w:eastAsia="es-CO"/>
+        </w:rPr>
+        <w:t>    </w:t>
+      </w:r>
+      <w:r>
+        <w:rPr>
+          <w:rFonts w:ascii="Consolas" w:eastAsia="Times New Roman" w:hAnsi="Consolas" w:cs="Times New Roman"/>
+          <w:color w:val="9CDCFE"/>
+          <w:sz w:val="21"/>
+          <w:szCs w:val="21"/>
+          <w:lang w:eastAsia="es-CO"/>
+        </w:rPr>
+        <w:t>min-width</w:t>
+      </w:r>
+      <w:r>
+        <w:rPr>
+          <w:rFonts w:ascii="Consolas" w:eastAsia="Times New Roman" w:hAnsi="Consolas" w:cs="Times New Roman"/>
+          <w:color w:val="D4D4D4"/>
+          <w:sz w:val="21"/>
+          <w:szCs w:val="21"/>
+          <w:lang w:eastAsia="es-CO"/>
+        </w:rPr>
+        <w:t>: </w:t>
+      </w:r>
+      <w:r>
+        <w:rPr>
+          <w:rFonts w:ascii="Consolas" w:eastAsia="Times New Roman" w:hAnsi="Consolas" w:cs="Times New Roman"/>
+          <w:color w:val="B5CEA8"/>
+          <w:sz w:val="21"/>
+          <w:szCs w:val="21"/>
+          <w:lang w:eastAsia="es-CO"/>
+        </w:rPr>
+        <w:t>320px</w:t>
+      </w:r>
+      <w:r>
+        <w:rPr>
+          <w:rFonts w:ascii="Consolas" w:eastAsia="Times New Roman" w:hAnsi="Consolas" w:cs="Times New Roman"/>
+          <w:color w:val="D4D4D4"/>
+          <w:sz w:val="21"/>
+          <w:szCs w:val="21"/>
+          <w:lang w:eastAsia="es-CO"/>
+        </w:rPr>
+        <w:t>;</w:t>
+      </w:r>
+    </w:p>
+    <w:p>
+      <w:pPr>
+        <w:shd w:val="clear" w:color="auto" w:fill="1E1E1E"/>
+        <w:spacing w:after="0" w:line="285" w:lineRule="atLeast"/>
+        <w:rPr>
+          <w:rFonts w:ascii="Consolas" w:eastAsia="Times New Roman" w:hAnsi="Consolas" w:cs="Times New Roman"/>
+          <w:color w:val="D4D4D4"/>
+          <w:sz w:val="21"/>
+          <w:szCs w:val="21"/>
+          <w:lang w:eastAsia="es-CO"/>
+        </w:rPr>
+      </w:pPr>
+      <w:r>
+        <w:rPr>
+          <w:rFonts w:ascii="Consolas" w:eastAsia="Times New Roman" w:hAnsi="Consolas" w:cs="Times New Roman"/>
+          <w:color w:val="D4D4D4"/>
+          <w:sz w:val="21"/>
+          <w:szCs w:val="21"/>
+          <w:lang w:eastAsia="es-CO"/>
+        </w:rPr>
+        <w:t>    </w:t>
+      </w:r>
+      <w:r>
+        <w:rPr>
+          <w:rFonts w:ascii="Consolas" w:eastAsia="Times New Roman" w:hAnsi="Consolas" w:cs="Times New Roman"/>
+          <w:color w:val="9CDCFE"/>
+          <w:sz w:val="21"/>
+          <w:szCs w:val="21"/>
+          <w:lang w:eastAsia="es-CO"/>
+        </w:rPr>
+        <w:t>height</w:t>
+      </w:r>
+      <w:r>
+        <w:rPr>
+          <w:rFonts w:ascii="Consolas" w:eastAsia="Times New Roman" w:hAnsi="Consolas" w:cs="Times New Roman"/>
+          <w:color w:val="D4D4D4"/>
+          <w:sz w:val="21"/>
+          <w:szCs w:val="21"/>
+          <w:lang w:eastAsia="es-CO"/>
+        </w:rPr>
+        <w:t>: </w:t>
+      </w:r>
+      <w:r>
+        <w:rPr>
+          <w:rFonts w:ascii="Consolas" w:eastAsia="Times New Roman" w:hAnsi="Consolas" w:cs="Times New Roman"/>
+          <w:color w:val="B5CEA8"/>
+          <w:sz w:val="21"/>
+          <w:szCs w:val="21"/>
+          <w:lang w:eastAsia="es-CO"/>
+        </w:rPr>
+        <w:t>334px</w:t>
+      </w:r>
+      <w:r>
+        <w:rPr>
+          <w:rFonts w:ascii="Consolas" w:eastAsia="Times New Roman" w:hAnsi="Consolas" w:cs="Times New Roman"/>
+          <w:color w:val="D4D4D4"/>
+          <w:sz w:val="21"/>
+          <w:szCs w:val="21"/>
+          <w:lang w:eastAsia="es-CO"/>
+        </w:rPr>
+        <w:t>;</w:t>
+      </w:r>
+    </w:p>
+    <w:p>
+      <w:pPr>
+        <w:shd w:val="clear" w:color="auto" w:fill="1E1E1E"/>
+        <w:spacing w:after="0" w:line="285" w:lineRule="atLeast"/>
+        <w:rPr>
+          <w:rFonts w:ascii="Consolas" w:eastAsia="Times New Roman" w:hAnsi="Consolas" w:cs="Times New Roman"/>
+          <w:color w:val="D4D4D4"/>
+          <w:sz w:val="21"/>
+          <w:szCs w:val="21"/>
+          <w:lang w:eastAsia="es-CO"/>
+        </w:rPr>
+      </w:pPr>
+      <w:r>
+        <w:rPr>
+          <w:rFonts w:ascii="Consolas" w:eastAsia="Times New Roman" w:hAnsi="Consolas" w:cs="Times New Roman"/>
+          <w:color w:val="D4D4D4"/>
+          <w:sz w:val="21"/>
+          <w:szCs w:val="21"/>
+          <w:lang w:eastAsia="es-CO"/>
+        </w:rPr>
+        <w:t>    </w:t>
+      </w:r>
+      <w:proofErr w:type="spellStart"/>
+      <w:r>
+        <w:rPr>
+          <w:rFonts w:ascii="Consolas" w:eastAsia="Times New Roman" w:hAnsi="Consolas" w:cs="Times New Roman"/>
+          <w:color w:val="9CDCFE"/>
+          <w:sz w:val="21"/>
+          <w:szCs w:val="21"/>
+          <w:lang w:eastAsia="es-CO"/>
+        </w:rPr>
+        <w:t>text-align</w:t>
+      </w:r>
+      <w:proofErr w:type="spellEnd"/>
+      <w:r>
+        <w:rPr>
+          <w:rFonts w:ascii="Consolas" w:eastAsia="Times New Roman" w:hAnsi="Consolas" w:cs="Times New Roman"/>
+          <w:color w:val="D4D4D4"/>
+          <w:sz w:val="21"/>
+          <w:szCs w:val="21"/>
+          <w:lang w:eastAsia="es-CO"/>
+        </w:rPr>
+        <w:t>: </w:t>
+      </w:r>
+      <w:r>
+        <w:rPr>
+          <w:rFonts w:ascii="Consolas" w:eastAsia="Times New Roman" w:hAnsi="Consolas" w:cs="Times New Roman"/>
+          <w:color w:val="CE9178"/>
+          <w:sz w:val="21"/>
+          <w:szCs w:val="21"/>
+          <w:lang w:eastAsia="es-CO"/>
+        </w:rPr>
+        <w:t>center</w:t>
+      </w:r>
+      <w:r>
+        <w:rPr>
+          <w:rFonts w:ascii="Consolas" w:eastAsia="Times New Roman" w:hAnsi="Consolas" w:cs="Times New Roman"/>
+          <w:color w:val="D4D4D4"/>
+          <w:sz w:val="21"/>
+          <w:szCs w:val="21"/>
+          <w:lang w:eastAsia="es-CO"/>
+        </w:rPr>
+        <w:t>;</w:t>
+      </w:r>
+    </w:p>
+    <w:p>
+      <w:pPr>
+        <w:shd w:val="clear" w:color="auto" w:fill="1E1E1E"/>
+        <w:spacing w:after="0" w:line="285" w:lineRule="atLeast"/>
+        <w:rPr>
+          <w:rFonts w:ascii="Consolas" w:eastAsia="Times New Roman" w:hAnsi="Consolas" w:cs="Times New Roman"/>
+          <w:color w:val="D4D4D4"/>
+          <w:sz w:val="21"/>
+          <w:szCs w:val="21"/>
+          <w:lang w:eastAsia="es-CO"/>
+        </w:rPr>
+      </w:pPr>
+      <w:r>
+        <w:rPr>
+          <w:rFonts w:ascii="Consolas" w:eastAsia="Times New Roman" w:hAnsi="Consolas" w:cs="Times New Roman"/>
+          <w:color w:val="D4D4D4"/>
+          <w:sz w:val="21"/>
+          <w:szCs w:val="21"/>
+          <w:lang w:eastAsia="es-CO"/>
+        </w:rPr>
+        <w:t>    </w:t>
+      </w:r>
+      <w:r>
+        <w:rPr>
+          <w:rFonts w:ascii="Consolas" w:eastAsia="Times New Roman" w:hAnsi="Consolas" w:cs="Times New Roman"/>
+          <w:color w:val="9CDCFE"/>
+          <w:sz w:val="21"/>
+          <w:szCs w:val="21"/>
+          <w:lang w:eastAsia="es-CO"/>
+        </w:rPr>
+        <w:t>background</w:t>
+      </w:r>
+      <w:r>
+        <w:rPr>
+          <w:rFonts w:ascii="Consolas" w:eastAsia="Times New Roman" w:hAnsi="Consolas" w:cs="Times New Roman"/>
+          <w:color w:val="D4D4D4"/>
+          <w:sz w:val="21"/>
+          <w:szCs w:val="21"/>
+          <w:lang w:eastAsia="es-CO"/>
+        </w:rPr>
+        <w:t>: </w:t>
+      </w:r>
+      <w:r>
+        <w:rPr>
+          <w:rFonts w:ascii="Consolas" w:eastAsia="Times New Roman" w:hAnsi="Consolas" w:cs="Times New Roman"/>
+          <w:color w:val="DCDCAA"/>
+          <w:sz w:val="21"/>
+          <w:szCs w:val="21"/>
+          <w:lang w:eastAsia="es-CO"/>
+        </w:rPr>
+        <w:t>linear-gradient</w:t>
+      </w:r>
+      <w:r>
+        <w:rPr>
+          <w:rFonts w:ascii="Consolas" w:eastAsia="Times New Roman" w:hAnsi="Consolas" w:cs="Times New Roman"/>
+          <w:color w:val="D4D4D4"/>
+          <w:sz w:val="21"/>
+          <w:szCs w:val="21"/>
+          <w:lang w:eastAsia="es-CO"/>
+        </w:rPr>
+        <w:t>(</w:t>
+      </w:r>
+      <w:r>
+        <w:rPr>
+          <w:rFonts w:ascii="Consolas" w:eastAsia="Times New Roman" w:hAnsi="Consolas" w:cs="Times New Roman"/>
+          <w:color w:val="B5CEA8"/>
+          <w:sz w:val="21"/>
+          <w:szCs w:val="21"/>
+          <w:lang w:eastAsia="es-CO"/>
+        </w:rPr>
+        <w:t>207.8deg</w:t>
+      </w:r>
+      <w:r>
+        <w:rPr>
+          <w:rFonts w:ascii="Consolas" w:eastAsia="Times New Roman" w:hAnsi="Consolas" w:cs="Times New Roman"/>
+          <w:color w:val="D4D4D4"/>
+          <w:sz w:val="21"/>
+          <w:szCs w:val="21"/>
+          <w:lang w:eastAsia="es-CO"/>
+        </w:rPr>
+        <w:t>, </w:t>
+      </w:r>
+      <w:r>
+        <w:rPr>
+          <w:rFonts w:ascii="Consolas" w:eastAsia="Times New Roman" w:hAnsi="Consolas" w:cs="Times New Roman"/>
+          <w:color w:val="CE9178"/>
+          <w:sz w:val="21"/>
+          <w:szCs w:val="21"/>
+          <w:lang w:eastAsia="es-CO"/>
+        </w:rPr>
+        <w:t>#201E1C</w:t>
+      </w:r>
+      <w:r>
+        <w:rPr>
+          <w:rFonts w:ascii="Consolas" w:eastAsia="Times New Roman" w:hAnsi="Consolas" w:cs="Times New Roman"/>
+          <w:color w:val="D4D4D4"/>
+          <w:sz w:val="21"/>
+          <w:szCs w:val="21"/>
+          <w:lang w:eastAsia="es-CO"/>
+        </w:rPr>
+        <w:t> </w:t>
+      </w:r>
+      <w:r>
+        <w:rPr>
+          <w:rFonts w:ascii="Consolas" w:eastAsia="Times New Roman" w:hAnsi="Consolas" w:cs="Times New Roman"/>
+          <w:color w:val="B5CEA8"/>
+          <w:sz w:val="21"/>
+          <w:szCs w:val="21"/>
+          <w:lang w:eastAsia="es-CO"/>
+        </w:rPr>
+        <w:t>16.69%</w:t>
+      </w:r>
+      <w:r>
+        <w:rPr>
+          <w:rFonts w:ascii="Consolas" w:eastAsia="Times New Roman" w:hAnsi="Consolas" w:cs="Times New Roman"/>
+          <w:color w:val="D4D4D4"/>
+          <w:sz w:val="21"/>
+          <w:szCs w:val="21"/>
+          <w:lang w:eastAsia="es-CO"/>
+        </w:rPr>
+        <w:t>, </w:t>
+      </w:r>
+      <w:r>
+        <w:rPr>
+          <w:rFonts w:ascii="Consolas" w:eastAsia="Times New Roman" w:hAnsi="Consolas" w:cs="Times New Roman"/>
+          <w:color w:val="CE9178"/>
+          <w:sz w:val="21"/>
+          <w:szCs w:val="21"/>
+          <w:lang w:eastAsia="es-CO"/>
+        </w:rPr>
+        <w:t>#F7931A</w:t>
+      </w:r>
+      <w:r>
+        <w:rPr>
+          <w:rFonts w:ascii="Consolas" w:eastAsia="Times New Roman" w:hAnsi="Consolas" w:cs="Times New Roman"/>
+          <w:color w:val="D4D4D4"/>
+          <w:sz w:val="21"/>
+          <w:szCs w:val="21"/>
+          <w:lang w:eastAsia="es-CO"/>
+        </w:rPr>
+        <w:t> </w:t>
+      </w:r>
+      <w:r>
+        <w:rPr>
+          <w:rFonts w:ascii="Consolas" w:eastAsia="Times New Roman" w:hAnsi="Consolas" w:cs="Times New Roman"/>
+          <w:color w:val="B5CEA8"/>
+          <w:sz w:val="21"/>
+          <w:szCs w:val="21"/>
+          <w:lang w:eastAsia="es-CO"/>
+        </w:rPr>
+        <w:t>100%</w:t>
+      </w:r>
+      <w:proofErr w:type="gramStart"/>
+      <w:r>
+        <w:rPr>
+          <w:rFonts w:ascii="Consolas" w:eastAsia="Times New Roman" w:hAnsi="Consolas" w:cs="Times New Roman"/>
+          <w:color w:val="D4D4D4"/>
+          <w:sz w:val="21"/>
+          <w:szCs w:val="21"/>
+          <w:lang w:eastAsia="es-CO"/>
+        </w:rPr>
+        <w:t>);;</w:t>
+      </w:r>
+      <w:proofErr w:type="gramEnd"/>
+    </w:p>
+    <w:p>
+      <w:pPr>
+        <w:shd w:val="clear" w:color="auto" w:fill="1E1E1E"/>
+        <w:spacing w:after="0" w:line="285" w:lineRule="atLeast"/>
+        <w:rPr>
+          <w:rFonts w:ascii="Consolas" w:eastAsia="Times New Roman" w:hAnsi="Consolas" w:cs="Times New Roman"/>
+          <w:color w:val="D4D4D4"/>
+          <w:sz w:val="21"/>
+          <w:szCs w:val="21"/>
+          <w:lang w:eastAsia="es-CO"/>
+        </w:rPr>
+      </w:pPr>
+      <w:r>
+        <w:rPr>
+          <w:rFonts w:ascii="Consolas" w:eastAsia="Times New Roman" w:hAnsi="Consolas" w:cs="Times New Roman"/>
+          <w:color w:val="D4D4D4"/>
+          <w:sz w:val="21"/>
+          <w:szCs w:val="21"/>
+          <w:lang w:eastAsia="es-CO"/>
+        </w:rPr>
+        <w:t>}</w:t>
+      </w:r>
+    </w:p>
+    <w:p>
+      <w:pPr>
+        <w:shd w:val="clear" w:color="auto" w:fill="1E1E1E"/>
+        <w:spacing w:after="0" w:line="285" w:lineRule="atLeast"/>
+        <w:rPr>
+          <w:rFonts w:ascii="Consolas" w:eastAsia="Times New Roman" w:hAnsi="Consolas" w:cs="Times New Roman"/>
+          <w:color w:val="D4D4D4"/>
+          <w:sz w:val="21"/>
+          <w:szCs w:val="21"/>
+          <w:lang w:eastAsia="es-CO"/>
+        </w:rPr>
+      </w:pPr>
+      <w:proofErr w:type="spellStart"/>
+      <w:r>
+        <w:rPr>
+          <w:rFonts w:ascii="Consolas" w:eastAsia="Times New Roman" w:hAnsi="Consolas" w:cs="Times New Roman"/>
+          <w:color w:val="D7BA7D"/>
+          <w:sz w:val="21"/>
+          <w:szCs w:val="21"/>
+          <w:lang w:eastAsia="es-CO"/>
+        </w:rPr>
+        <w:t>header</w:t>
+      </w:r>
+      <w:proofErr w:type="spellEnd"/>
+      <w:r>
+        <w:rPr>
+          <w:rFonts w:ascii="Consolas" w:eastAsia="Times New Roman" w:hAnsi="Consolas" w:cs="Times New Roman"/>
+          <w:color w:val="D4D4D4"/>
+          <w:sz w:val="21"/>
+          <w:szCs w:val="21"/>
+          <w:lang w:eastAsia="es-CO"/>
+        </w:rPr>
+        <w:t> </w:t>
+      </w:r>
+      <w:proofErr w:type="spellStart"/>
+      <w:r>
+        <w:rPr>
+          <w:rFonts w:ascii="Consolas" w:eastAsia="Times New Roman" w:hAnsi="Consolas" w:cs="Times New Roman"/>
+          <w:color w:val="D7BA7D"/>
+          <w:sz w:val="21"/>
+          <w:szCs w:val="21"/>
+          <w:lang w:eastAsia="es-CO"/>
+        </w:rPr>
+        <w:t>img</w:t>
+      </w:r>
+      <w:proofErr w:type="spellEnd"/>
+      <w:r>
+        <w:rPr>
+          <w:rFonts w:ascii="Consolas" w:eastAsia="Times New Roman" w:hAnsi="Consolas" w:cs="Times New Roman"/>
+          <w:color w:val="D4D4D4"/>
+          <w:sz w:val="21"/>
+          <w:szCs w:val="21"/>
+          <w:lang w:eastAsia="es-CO"/>
+        </w:rPr>
+        <w:t> {</w:t>
+      </w:r>
+    </w:p>
+    <w:p>
+      <w:pPr>
+        <w:shd w:val="clear" w:color="auto" w:fill="1E1E1E"/>
+        <w:spacing w:after="0" w:line="285" w:lineRule="atLeast"/>
+        <w:rPr>
+          <w:rFonts w:ascii="Consolas" w:eastAsia="Times New Roman" w:hAnsi="Consolas" w:cs="Times New Roman"/>
+          <w:color w:val="D4D4D4"/>
+          <w:sz w:val="21"/>
+          <w:szCs w:val="21"/>
+          <w:lang w:eastAsia="es-CO"/>
+        </w:rPr>
+      </w:pPr>
+      <w:r>
+        <w:rPr>
+          <w:rFonts w:ascii="Consolas" w:eastAsia="Times New Roman" w:hAnsi="Consolas" w:cs="Times New Roman"/>
+          <w:color w:val="D4D4D4"/>
+          <w:sz w:val="21"/>
+          <w:szCs w:val="21"/>
+          <w:lang w:eastAsia="es-CO"/>
+        </w:rPr>
+        <w:t>    </w:t>
+      </w:r>
+      <w:r>
+        <w:rPr>
+          <w:rFonts w:ascii="Consolas" w:eastAsia="Times New Roman" w:hAnsi="Consolas" w:cs="Times New Roman"/>
+          <w:color w:val="9CDCFE"/>
+          <w:sz w:val="21"/>
+          <w:szCs w:val="21"/>
+          <w:lang w:eastAsia="es-CO"/>
+        </w:rPr>
+        <w:t>width</w:t>
+      </w:r>
+      <w:r>
+        <w:rPr>
+          <w:rFonts w:ascii="Consolas" w:eastAsia="Times New Roman" w:hAnsi="Consolas" w:cs="Times New Roman"/>
+          <w:color w:val="D4D4D4"/>
+          <w:sz w:val="21"/>
+          <w:szCs w:val="21"/>
+          <w:lang w:eastAsia="es-CO"/>
+        </w:rPr>
+        <w:t>: </w:t>
+      </w:r>
+      <w:r>
+        <w:rPr>
+          <w:rFonts w:ascii="Consolas" w:eastAsia="Times New Roman" w:hAnsi="Consolas" w:cs="Times New Roman"/>
+          <w:color w:val="B5CEA8"/>
+          <w:sz w:val="21"/>
+          <w:szCs w:val="21"/>
+          <w:lang w:eastAsia="es-CO"/>
+        </w:rPr>
+        <w:t>150px</w:t>
+      </w:r>
+      <w:r>
+        <w:rPr>
+          <w:rFonts w:ascii="Consolas" w:eastAsia="Times New Roman" w:hAnsi="Consolas" w:cs="Times New Roman"/>
+          <w:color w:val="D4D4D4"/>
+          <w:sz w:val="21"/>
+          <w:szCs w:val="21"/>
+          <w:lang w:eastAsia="es-CO"/>
+        </w:rPr>
+        <w:t>;</w:t>
+      </w:r>
+    </w:p>
+    <w:p>
+      <w:pPr>
+        <w:shd w:val="clear" w:color="auto" w:fill="1E1E1E"/>
+        <w:spacing w:after="0" w:line="285" w:lineRule="atLeast"/>
+        <w:rPr>
+          <w:rFonts w:ascii="Consolas" w:eastAsia="Times New Roman" w:hAnsi="Consolas" w:cs="Times New Roman"/>
+          <w:color w:val="D4D4D4"/>
+          <w:sz w:val="21"/>
+          <w:szCs w:val="21"/>
+          <w:lang w:eastAsia="es-CO"/>
+        </w:rPr>
+      </w:pPr>
+      <w:r>
+        <w:rPr>
+          <w:rFonts w:ascii="Consolas" w:eastAsia="Times New Roman" w:hAnsi="Consolas" w:cs="Times New Roman"/>
+          <w:color w:val="D4D4D4"/>
+          <w:sz w:val="21"/>
+          <w:szCs w:val="21"/>
+          <w:lang w:eastAsia="es-CO"/>
+        </w:rPr>
+        <w:t>    </w:t>
+      </w:r>
+      <w:r>
+        <w:rPr>
+          <w:rFonts w:ascii="Consolas" w:eastAsia="Times New Roman" w:hAnsi="Consolas" w:cs="Times New Roman"/>
+          <w:color w:val="9CDCFE"/>
+          <w:sz w:val="21"/>
+          <w:szCs w:val="21"/>
+          <w:lang w:eastAsia="es-CO"/>
+        </w:rPr>
+        <w:t>height</w:t>
+      </w:r>
+      <w:r>
+        <w:rPr>
+          <w:rFonts w:ascii="Consolas" w:eastAsia="Times New Roman" w:hAnsi="Consolas" w:cs="Times New Roman"/>
+          <w:color w:val="D4D4D4"/>
+          <w:sz w:val="21"/>
+          <w:szCs w:val="21"/>
+          <w:lang w:eastAsia="es-CO"/>
+        </w:rPr>
+        <w:t>: </w:t>
+      </w:r>
+      <w:r>
+        <w:rPr>
+          <w:rFonts w:ascii="Consolas" w:eastAsia="Times New Roman" w:hAnsi="Consolas" w:cs="Times New Roman"/>
+          <w:color w:val="B5CEA8"/>
+          <w:sz w:val="21"/>
+          <w:szCs w:val="21"/>
+          <w:lang w:eastAsia="es-CO"/>
+        </w:rPr>
+        <w:t>24px</w:t>
+      </w:r>
+      <w:r>
+        <w:rPr>
+          <w:rFonts w:ascii="Consolas" w:eastAsia="Times New Roman" w:hAnsi="Consolas" w:cs="Times New Roman"/>
+          <w:color w:val="D4D4D4"/>
+          <w:sz w:val="21"/>
+          <w:szCs w:val="21"/>
+          <w:lang w:eastAsia="es-CO"/>
+        </w:rPr>
+        <w:t>;</w:t>
+      </w:r>
+    </w:p>
+    <w:p>
+      <w:pPr>
+        <w:shd w:val="clear" w:color="auto" w:fill="1E1E1E"/>
+        <w:spacing w:after="0" w:line="285" w:lineRule="atLeast"/>
+        <w:rPr>
+          <w:rFonts w:ascii="Consolas" w:eastAsia="Times New Roman" w:hAnsi="Consolas" w:cs="Times New Roman"/>
+          <w:color w:val="D4D4D4"/>
+          <w:sz w:val="21"/>
+          <w:szCs w:val="21"/>
+          <w:lang w:eastAsia="es-CO"/>
+        </w:rPr>
+      </w:pPr>
+      <w:r>
+        <w:rPr>
+          <w:rFonts w:ascii="Consolas" w:eastAsia="Times New Roman" w:hAnsi="Consolas" w:cs="Times New Roman"/>
+          <w:color w:val="D4D4D4"/>
+          <w:sz w:val="21"/>
+          <w:szCs w:val="21"/>
+          <w:lang w:eastAsia="es-CO"/>
+        </w:rPr>
+        <w:t>    </w:t>
+      </w:r>
+      <w:r>
+        <w:rPr>
+          <w:rFonts w:ascii="Consolas" w:eastAsia="Times New Roman" w:hAnsi="Consolas" w:cs="Times New Roman"/>
+          <w:color w:val="9CDCFE"/>
+          <w:sz w:val="21"/>
+          <w:szCs w:val="21"/>
+          <w:lang w:eastAsia="es-CO"/>
+        </w:rPr>
+        <w:t>margin-top</w:t>
+      </w:r>
+      <w:r>
+        <w:rPr>
+          <w:rFonts w:ascii="Consolas" w:eastAsia="Times New Roman" w:hAnsi="Consolas" w:cs="Times New Roman"/>
+          <w:color w:val="D4D4D4"/>
+          <w:sz w:val="21"/>
+          <w:szCs w:val="21"/>
+          <w:lang w:eastAsia="es-CO"/>
+        </w:rPr>
+        <w:t>: </w:t>
+      </w:r>
+      <w:r>
+        <w:rPr>
+          <w:rFonts w:ascii="Consolas" w:eastAsia="Times New Roman" w:hAnsi="Consolas" w:cs="Times New Roman"/>
+          <w:color w:val="B5CEA8"/>
+          <w:sz w:val="21"/>
+          <w:szCs w:val="21"/>
+          <w:lang w:eastAsia="es-CO"/>
+        </w:rPr>
+        <w:t>60px</w:t>
+      </w:r>
+      <w:r>
+        <w:rPr>
+          <w:rFonts w:ascii="Consolas" w:eastAsia="Times New Roman" w:hAnsi="Consolas" w:cs="Times New Roman"/>
+          <w:color w:val="D4D4D4"/>
+          <w:sz w:val="21"/>
+          <w:szCs w:val="21"/>
+          <w:lang w:eastAsia="es-CO"/>
+        </w:rPr>
+        <w:t>;</w:t>
+      </w:r>
+    </w:p>
+    <w:p>
+      <w:pPr>
+        <w:shd w:val="clear" w:color="auto" w:fill="1E1E1E"/>
+        <w:spacing w:after="0" w:line="285" w:lineRule="atLeast"/>
+        <w:rPr>
+          <w:rFonts w:ascii="Consolas" w:eastAsia="Times New Roman" w:hAnsi="Consolas" w:cs="Times New Roman"/>
+          <w:color w:val="D4D4D4"/>
+          <w:sz w:val="21"/>
+          <w:szCs w:val="21"/>
+          <w:lang w:eastAsia="es-CO"/>
+        </w:rPr>
+      </w:pPr>
+      <w:r>
+        <w:rPr>
+          <w:rFonts w:ascii="Consolas" w:eastAsia="Times New Roman" w:hAnsi="Consolas" w:cs="Times New Roman"/>
+          <w:color w:val="D4D4D4"/>
+          <w:sz w:val="21"/>
+          <w:szCs w:val="21"/>
+          <w:lang w:eastAsia="es-CO"/>
+        </w:rPr>
+        <w:t>    </w:t>
+      </w:r>
+      <w:proofErr w:type="spellStart"/>
+      <w:r>
+        <w:rPr>
+          <w:rFonts w:ascii="Consolas" w:eastAsia="Times New Roman" w:hAnsi="Consolas" w:cs="Times New Roman"/>
+          <w:color w:val="9CDCFE"/>
+          <w:sz w:val="21"/>
+          <w:szCs w:val="21"/>
+          <w:lang w:eastAsia="es-CO"/>
+        </w:rPr>
+        <w:t>align-self</w:t>
+      </w:r>
+      <w:proofErr w:type="spellEnd"/>
+      <w:r>
+        <w:rPr>
+          <w:rFonts w:ascii="Consolas" w:eastAsia="Times New Roman" w:hAnsi="Consolas" w:cs="Times New Roman"/>
+          <w:color w:val="D4D4D4"/>
+          <w:sz w:val="21"/>
+          <w:szCs w:val="21"/>
+          <w:lang w:eastAsia="es-CO"/>
+        </w:rPr>
+        <w:t>: </w:t>
+      </w:r>
+      <w:r>
+        <w:rPr>
+          <w:rFonts w:ascii="Consolas" w:eastAsia="Times New Roman" w:hAnsi="Consolas" w:cs="Times New Roman"/>
+          <w:color w:val="CE9178"/>
+          <w:sz w:val="21"/>
+          <w:szCs w:val="21"/>
+          <w:lang w:eastAsia="es-CO"/>
+        </w:rPr>
+        <w:t>center</w:t>
+      </w:r>
+      <w:r>
+        <w:rPr>
+          <w:rFonts w:ascii="Consolas" w:eastAsia="Times New Roman" w:hAnsi="Consolas" w:cs="Times New Roman"/>
+          <w:color w:val="D4D4D4"/>
+          <w:sz w:val="21"/>
+          <w:szCs w:val="21"/>
+          <w:lang w:eastAsia="es-CO"/>
+        </w:rPr>
+        <w:t>;</w:t>
+      </w:r>
+    </w:p>
+    <w:p>
+      <w:pPr>
+        <w:shd w:val="clear" w:color="auto" w:fill="1E1E1E"/>
+        <w:spacing w:after="0" w:line="285" w:lineRule="atLeast"/>
+        <w:rPr>
+          <w:rFonts w:ascii="Consolas" w:eastAsia="Times New Roman" w:hAnsi="Consolas" w:cs="Times New Roman"/>
+          <w:color w:val="D4D4D4"/>
+          <w:sz w:val="21"/>
+          <w:szCs w:val="21"/>
+          <w:lang w:eastAsia="es-CO"/>
+        </w:rPr>
+      </w:pPr>
+      <w:r>
+        <w:rPr>
+          <w:rFonts w:ascii="Consolas" w:eastAsia="Times New Roman" w:hAnsi="Consolas" w:cs="Times New Roman"/>
+          <w:color w:val="D4D4D4"/>
+          <w:sz w:val="21"/>
+          <w:szCs w:val="21"/>
+          <w:lang w:eastAsia="es-CO"/>
+        </w:rPr>
+        <w:t>}</w:t>
+      </w:r>
+    </w:p>
+    <w:p>
+      <w:pPr>
+        <w:shd w:val="clear" w:color="auto" w:fill="1E1E1E"/>
+        <w:spacing w:after="0" w:line="285" w:lineRule="atLeast"/>
+        <w:rPr>
+          <w:rFonts w:ascii="Consolas" w:eastAsia="Times New Roman" w:hAnsi="Consolas" w:cs="Times New Roman"/>
+          <w:color w:val="D4D4D4"/>
+          <w:sz w:val="21"/>
+          <w:szCs w:val="21"/>
+          <w:lang w:eastAsia="es-CO"/>
+        </w:rPr>
+      </w:pPr>
+      <w:r>
+        <w:rPr>
+          <w:rFonts w:ascii="Consolas" w:eastAsia="Times New Roman" w:hAnsi="Consolas" w:cs="Times New Roman"/>
+          <w:color w:val="D7BA7D"/>
+          <w:sz w:val="21"/>
+          <w:szCs w:val="21"/>
+          <w:lang w:eastAsia="es-CO"/>
+        </w:rPr>
+        <w:t>.</w:t>
+      </w:r>
+      <w:proofErr w:type="spellStart"/>
+      <w:r>
+        <w:rPr>
+          <w:rFonts w:ascii="Consolas" w:eastAsia="Times New Roman" w:hAnsi="Consolas" w:cs="Times New Roman"/>
+          <w:color w:val="D7BA7D"/>
+          <w:sz w:val="21"/>
+          <w:szCs w:val="21"/>
+          <w:lang w:eastAsia="es-CO"/>
+        </w:rPr>
+        <w:t>header</w:t>
+      </w:r>
+      <w:proofErr w:type="spellEnd"/>
+      <w:r>
+        <w:rPr>
+          <w:rFonts w:ascii="Consolas" w:eastAsia="Times New Roman" w:hAnsi="Consolas" w:cs="Times New Roman"/>
+          <w:color w:val="D7BA7D"/>
+          <w:sz w:val="21"/>
+          <w:szCs w:val="21"/>
+          <w:lang w:eastAsia="es-CO"/>
+        </w:rPr>
+        <w:t>--</w:t>
+      </w:r>
+      <w:proofErr w:type="spellStart"/>
+      <w:r>
+        <w:rPr>
+          <w:rFonts w:ascii="Consolas" w:eastAsia="Times New Roman" w:hAnsi="Consolas" w:cs="Times New Roman"/>
+          <w:color w:val="D7BA7D"/>
+          <w:sz w:val="21"/>
+          <w:szCs w:val="21"/>
+          <w:lang w:eastAsia="es-CO"/>
+        </w:rPr>
+        <w:t>title</w:t>
+      </w:r>
+      <w:proofErr w:type="spellEnd"/>
+      <w:r>
+        <w:rPr>
+          <w:rFonts w:ascii="Consolas" w:eastAsia="Times New Roman" w:hAnsi="Consolas" w:cs="Times New Roman"/>
+          <w:color w:val="D7BA7D"/>
+          <w:sz w:val="21"/>
+          <w:szCs w:val="21"/>
+          <w:lang w:eastAsia="es-CO"/>
+        </w:rPr>
+        <w:t>-container</w:t>
+      </w:r>
+      <w:r>
+        <w:rPr>
+          <w:rFonts w:ascii="Consolas" w:eastAsia="Times New Roman" w:hAnsi="Consolas" w:cs="Times New Roman"/>
+          <w:color w:val="D4D4D4"/>
+          <w:sz w:val="21"/>
+          <w:szCs w:val="21"/>
+          <w:lang w:eastAsia="es-CO"/>
+        </w:rPr>
+        <w:t> {</w:t>
+      </w:r>
+    </w:p>
+    <w:p>
+      <w:pPr>
+        <w:shd w:val="clear" w:color="auto" w:fill="1E1E1E"/>
+        <w:spacing w:after="0" w:line="285" w:lineRule="atLeast"/>
+        <w:rPr>
+          <w:rFonts w:ascii="Consolas" w:eastAsia="Times New Roman" w:hAnsi="Consolas" w:cs="Times New Roman"/>
+          <w:color w:val="D4D4D4"/>
+          <w:sz w:val="21"/>
+          <w:szCs w:val="21"/>
+          <w:lang w:eastAsia="es-CO"/>
+        </w:rPr>
+      </w:pPr>
+      <w:r>
+        <w:rPr>
+          <w:rFonts w:ascii="Consolas" w:eastAsia="Times New Roman" w:hAnsi="Consolas" w:cs="Times New Roman"/>
+          <w:color w:val="D4D4D4"/>
+          <w:sz w:val="21"/>
+          <w:szCs w:val="21"/>
+          <w:lang w:eastAsia="es-CO"/>
+        </w:rPr>
+        <w:t>    </w:t>
+      </w:r>
+      <w:r>
+        <w:rPr>
+          <w:rFonts w:ascii="Consolas" w:eastAsia="Times New Roman" w:hAnsi="Consolas" w:cs="Times New Roman"/>
+          <w:color w:val="9CDCFE"/>
+          <w:sz w:val="21"/>
+          <w:szCs w:val="21"/>
+          <w:lang w:eastAsia="es-CO"/>
+        </w:rPr>
+        <w:t>width</w:t>
+      </w:r>
+      <w:r>
+        <w:rPr>
+          <w:rFonts w:ascii="Consolas" w:eastAsia="Times New Roman" w:hAnsi="Consolas" w:cs="Times New Roman"/>
+          <w:color w:val="D4D4D4"/>
+          <w:sz w:val="21"/>
+          <w:szCs w:val="21"/>
+          <w:lang w:eastAsia="es-CO"/>
+        </w:rPr>
+        <w:t>: </w:t>
+      </w:r>
+      <w:r>
+        <w:rPr>
+          <w:rFonts w:ascii="Consolas" w:eastAsia="Times New Roman" w:hAnsi="Consolas" w:cs="Times New Roman"/>
+          <w:color w:val="B5CEA8"/>
+          <w:sz w:val="21"/>
+          <w:szCs w:val="21"/>
+          <w:lang w:eastAsia="es-CO"/>
+        </w:rPr>
+        <w:t>90%</w:t>
+      </w:r>
+      <w:r>
+        <w:rPr>
+          <w:rFonts w:ascii="Consolas" w:eastAsia="Times New Roman" w:hAnsi="Consolas" w:cs="Times New Roman"/>
+          <w:color w:val="D4D4D4"/>
+          <w:sz w:val="21"/>
+          <w:szCs w:val="21"/>
+          <w:lang w:eastAsia="es-CO"/>
+        </w:rPr>
+        <w:t>;</w:t>
+      </w:r>
+    </w:p>
+    <w:p>
+      <w:pPr>
+        <w:shd w:val="clear" w:color="auto" w:fill="1E1E1E"/>
+        <w:spacing w:after="0" w:line="285" w:lineRule="atLeast"/>
+        <w:rPr>
+          <w:rFonts w:ascii="Consolas" w:eastAsia="Times New Roman" w:hAnsi="Consolas" w:cs="Times New Roman"/>
+          <w:color w:val="D4D4D4"/>
+          <w:sz w:val="21"/>
+          <w:szCs w:val="21"/>
+          <w:lang w:eastAsia="es-CO"/>
+        </w:rPr>
+      </w:pPr>
+      <w:r>
+        <w:rPr>
+          <w:rFonts w:ascii="Consolas" w:eastAsia="Times New Roman" w:hAnsi="Consolas" w:cs="Times New Roman"/>
+          <w:color w:val="D4D4D4"/>
+          <w:sz w:val="21"/>
+          <w:szCs w:val="21"/>
+          <w:lang w:eastAsia="es-CO"/>
+        </w:rPr>
+        <w:t>    </w:t>
+      </w:r>
+      <w:r>
+        <w:rPr>
+          <w:rFonts w:ascii="Consolas" w:eastAsia="Times New Roman" w:hAnsi="Consolas" w:cs="Times New Roman"/>
+          <w:color w:val="9CDCFE"/>
+          <w:sz w:val="21"/>
+          <w:szCs w:val="21"/>
+          <w:lang w:eastAsia="es-CO"/>
+        </w:rPr>
+        <w:t>min-width</w:t>
+      </w:r>
+      <w:r>
+        <w:rPr>
+          <w:rFonts w:ascii="Consolas" w:eastAsia="Times New Roman" w:hAnsi="Consolas" w:cs="Times New Roman"/>
+          <w:color w:val="D4D4D4"/>
+          <w:sz w:val="21"/>
+          <w:szCs w:val="21"/>
+          <w:lang w:eastAsia="es-CO"/>
+        </w:rPr>
+        <w:t>: </w:t>
+      </w:r>
+      <w:r>
+        <w:rPr>
+          <w:rFonts w:ascii="Consolas" w:eastAsia="Times New Roman" w:hAnsi="Consolas" w:cs="Times New Roman"/>
+          <w:color w:val="B5CEA8"/>
+          <w:sz w:val="21"/>
+          <w:szCs w:val="21"/>
+          <w:lang w:eastAsia="es-CO"/>
+        </w:rPr>
+        <w:t>288px</w:t>
+      </w:r>
+      <w:r>
+        <w:rPr>
+          <w:rFonts w:ascii="Consolas" w:eastAsia="Times New Roman" w:hAnsi="Consolas" w:cs="Times New Roman"/>
+          <w:color w:val="D4D4D4"/>
+          <w:sz w:val="21"/>
+          <w:szCs w:val="21"/>
+          <w:lang w:eastAsia="es-CO"/>
+        </w:rPr>
+        <w:t>;</w:t>
+      </w:r>
+    </w:p>
+    <w:p>
+      <w:pPr>
+        <w:shd w:val="clear" w:color="auto" w:fill="1E1E1E"/>
+        <w:spacing w:after="0" w:line="285" w:lineRule="atLeast"/>
+        <w:rPr>
+          <w:rFonts w:ascii="Consolas" w:eastAsia="Times New Roman" w:hAnsi="Consolas" w:cs="Times New Roman"/>
+          <w:color w:val="D4D4D4"/>
+          <w:sz w:val="21"/>
+          <w:szCs w:val="21"/>
+          <w:lang w:eastAsia="es-CO"/>
+        </w:rPr>
+      </w:pPr>
+      <w:r>
+        <w:rPr>
+          <w:rFonts w:ascii="Consolas" w:eastAsia="Times New Roman" w:hAnsi="Consolas" w:cs="Times New Roman"/>
+          <w:color w:val="D4D4D4"/>
+          <w:sz w:val="21"/>
+          <w:szCs w:val="21"/>
+          <w:lang w:eastAsia="es-CO"/>
+        </w:rPr>
+        <w:t>    </w:t>
+      </w:r>
+      <w:proofErr w:type="spellStart"/>
+      <w:r>
+        <w:rPr>
+          <w:rFonts w:ascii="Consolas" w:eastAsia="Times New Roman" w:hAnsi="Consolas" w:cs="Times New Roman"/>
+          <w:color w:val="9CDCFE"/>
+          <w:sz w:val="21"/>
+          <w:szCs w:val="21"/>
+          <w:lang w:eastAsia="es-CO"/>
+        </w:rPr>
+        <w:t>max</w:t>
+      </w:r>
+      <w:proofErr w:type="spellEnd"/>
+      <w:r>
+        <w:rPr>
+          <w:rFonts w:ascii="Consolas" w:eastAsia="Times New Roman" w:hAnsi="Consolas" w:cs="Times New Roman"/>
+          <w:color w:val="9CDCFE"/>
+          <w:sz w:val="21"/>
+          <w:szCs w:val="21"/>
+          <w:lang w:eastAsia="es-CO"/>
+        </w:rPr>
+        <w:t>-width</w:t>
+      </w:r>
+      <w:r>
+        <w:rPr>
+          <w:rFonts w:ascii="Consolas" w:eastAsia="Times New Roman" w:hAnsi="Consolas" w:cs="Times New Roman"/>
+          <w:color w:val="D4D4D4"/>
+          <w:sz w:val="21"/>
+          <w:szCs w:val="21"/>
+          <w:lang w:eastAsia="es-CO"/>
+        </w:rPr>
+        <w:t>: </w:t>
+      </w:r>
+      <w:r>
+        <w:rPr>
+          <w:rFonts w:ascii="Consolas" w:eastAsia="Times New Roman" w:hAnsi="Consolas" w:cs="Times New Roman"/>
+          <w:color w:val="B5CEA8"/>
+          <w:sz w:val="21"/>
+          <w:szCs w:val="21"/>
+          <w:lang w:eastAsia="es-CO"/>
+        </w:rPr>
+        <w:t>900px</w:t>
+      </w:r>
+      <w:r>
+        <w:rPr>
+          <w:rFonts w:ascii="Consolas" w:eastAsia="Times New Roman" w:hAnsi="Consolas" w:cs="Times New Roman"/>
+          <w:color w:val="D4D4D4"/>
+          <w:sz w:val="21"/>
+          <w:szCs w:val="21"/>
+          <w:lang w:eastAsia="es-CO"/>
+        </w:rPr>
+        <w:t>;</w:t>
+      </w:r>
+    </w:p>
+    <w:p>
+      <w:pPr>
+        <w:shd w:val="clear" w:color="auto" w:fill="1E1E1E"/>
+        <w:spacing w:after="0" w:line="285" w:lineRule="atLeast"/>
+        <w:rPr>
+          <w:rFonts w:ascii="Consolas" w:eastAsia="Times New Roman" w:hAnsi="Consolas" w:cs="Times New Roman"/>
+          <w:color w:val="D4D4D4"/>
+          <w:sz w:val="21"/>
+          <w:szCs w:val="21"/>
+          <w:lang w:eastAsia="es-CO"/>
+        </w:rPr>
+      </w:pPr>
+      <w:r>
+        <w:rPr>
+          <w:rFonts w:ascii="Consolas" w:eastAsia="Times New Roman" w:hAnsi="Consolas" w:cs="Times New Roman"/>
+          <w:color w:val="D4D4D4"/>
+          <w:sz w:val="21"/>
+          <w:szCs w:val="21"/>
+          <w:lang w:eastAsia="es-CO"/>
+        </w:rPr>
+        <w:t>    </w:t>
+      </w:r>
+      <w:r>
+        <w:rPr>
+          <w:rFonts w:ascii="Consolas" w:eastAsia="Times New Roman" w:hAnsi="Consolas" w:cs="Times New Roman"/>
+          <w:color w:val="9CDCFE"/>
+          <w:sz w:val="21"/>
+          <w:szCs w:val="21"/>
+          <w:lang w:eastAsia="es-CO"/>
+        </w:rPr>
+        <w:t>height</w:t>
+      </w:r>
+      <w:r>
+        <w:rPr>
+          <w:rFonts w:ascii="Consolas" w:eastAsia="Times New Roman" w:hAnsi="Consolas" w:cs="Times New Roman"/>
+          <w:color w:val="D4D4D4"/>
+          <w:sz w:val="21"/>
+          <w:szCs w:val="21"/>
+          <w:lang w:eastAsia="es-CO"/>
+        </w:rPr>
+        <w:t>: </w:t>
+      </w:r>
+      <w:r>
+        <w:rPr>
+          <w:rFonts w:ascii="Consolas" w:eastAsia="Times New Roman" w:hAnsi="Consolas" w:cs="Times New Roman"/>
+          <w:color w:val="B5CEA8"/>
+          <w:sz w:val="21"/>
+          <w:szCs w:val="21"/>
+          <w:lang w:eastAsia="es-CO"/>
+        </w:rPr>
+        <w:t>218px</w:t>
+      </w:r>
+      <w:r>
+        <w:rPr>
+          <w:rFonts w:ascii="Consolas" w:eastAsia="Times New Roman" w:hAnsi="Consolas" w:cs="Times New Roman"/>
+          <w:color w:val="D4D4D4"/>
+          <w:sz w:val="21"/>
+          <w:szCs w:val="21"/>
+          <w:lang w:eastAsia="es-CO"/>
+        </w:rPr>
+        <w:t>;</w:t>
+      </w:r>
+    </w:p>
+    <w:p>
+      <w:pPr>
+        <w:shd w:val="clear" w:color="auto" w:fill="1E1E1E"/>
+        <w:spacing w:after="0" w:line="285" w:lineRule="atLeast"/>
+        <w:rPr>
+          <w:rFonts w:ascii="Consolas" w:eastAsia="Times New Roman" w:hAnsi="Consolas" w:cs="Times New Roman"/>
+          <w:color w:val="D4D4D4"/>
+          <w:sz w:val="21"/>
+          <w:szCs w:val="21"/>
+          <w:lang w:eastAsia="es-CO"/>
+        </w:rPr>
+      </w:pPr>
+      <w:r>
+        <w:rPr>
+          <w:rFonts w:ascii="Consolas" w:eastAsia="Times New Roman" w:hAnsi="Consolas" w:cs="Times New Roman"/>
+          <w:color w:val="D4D4D4"/>
+          <w:sz w:val="21"/>
+          <w:szCs w:val="21"/>
+          <w:lang w:eastAsia="es-CO"/>
+        </w:rPr>
+        <w:t>    </w:t>
+      </w:r>
+      <w:r>
+        <w:rPr>
+          <w:rFonts w:ascii="Consolas" w:eastAsia="Times New Roman" w:hAnsi="Consolas" w:cs="Times New Roman"/>
+          <w:color w:val="9CDCFE"/>
+          <w:sz w:val="21"/>
+          <w:szCs w:val="21"/>
+          <w:lang w:eastAsia="es-CO"/>
+        </w:rPr>
+        <w:t>margin-top</w:t>
+      </w:r>
+      <w:r>
+        <w:rPr>
+          <w:rFonts w:ascii="Consolas" w:eastAsia="Times New Roman" w:hAnsi="Consolas" w:cs="Times New Roman"/>
+          <w:color w:val="D4D4D4"/>
+          <w:sz w:val="21"/>
+          <w:szCs w:val="21"/>
+          <w:lang w:eastAsia="es-CO"/>
+        </w:rPr>
+        <w:t>: </w:t>
+      </w:r>
+      <w:r>
+        <w:rPr>
+          <w:rFonts w:ascii="Consolas" w:eastAsia="Times New Roman" w:hAnsi="Consolas" w:cs="Times New Roman"/>
+          <w:color w:val="B5CEA8"/>
+          <w:sz w:val="21"/>
+          <w:szCs w:val="21"/>
+          <w:lang w:eastAsia="es-CO"/>
+        </w:rPr>
+        <w:t>40px</w:t>
+      </w:r>
+      <w:r>
+        <w:rPr>
+          <w:rFonts w:ascii="Consolas" w:eastAsia="Times New Roman" w:hAnsi="Consolas" w:cs="Times New Roman"/>
+          <w:color w:val="D4D4D4"/>
+          <w:sz w:val="21"/>
+          <w:szCs w:val="21"/>
+          <w:lang w:eastAsia="es-CO"/>
+        </w:rPr>
+        <w:t>;</w:t>
+      </w:r>
+    </w:p>
+    <w:p>
+      <w:pPr>
+        <w:shd w:val="clear" w:color="auto" w:fill="1E1E1E"/>
+        <w:spacing w:after="0" w:line="285" w:lineRule="atLeast"/>
+        <w:rPr>
+          <w:rFonts w:ascii="Consolas" w:eastAsia="Times New Roman" w:hAnsi="Consolas" w:cs="Times New Roman"/>
+          <w:color w:val="D4D4D4"/>
+          <w:sz w:val="21"/>
+          <w:szCs w:val="21"/>
+          <w:lang w:eastAsia="es-CO"/>
+        </w:rPr>
+      </w:pPr>
+      <w:r>
+        <w:rPr>
+          <w:rFonts w:ascii="Consolas" w:eastAsia="Times New Roman" w:hAnsi="Consolas" w:cs="Times New Roman"/>
+          <w:color w:val="D4D4D4"/>
+          <w:sz w:val="21"/>
+          <w:szCs w:val="21"/>
+          <w:lang w:eastAsia="es-CO"/>
+        </w:rPr>
+        <w:t>    </w:t>
+      </w:r>
+      <w:proofErr w:type="spellStart"/>
+      <w:r>
+        <w:rPr>
+          <w:rFonts w:ascii="Consolas" w:eastAsia="Times New Roman" w:hAnsi="Consolas" w:cs="Times New Roman"/>
+          <w:color w:val="9CDCFE"/>
+          <w:sz w:val="21"/>
+          <w:szCs w:val="21"/>
+          <w:lang w:eastAsia="es-CO"/>
+        </w:rPr>
+        <w:t>text-align</w:t>
+      </w:r>
+      <w:proofErr w:type="spellEnd"/>
+      <w:r>
+        <w:rPr>
+          <w:rFonts w:ascii="Consolas" w:eastAsia="Times New Roman" w:hAnsi="Consolas" w:cs="Times New Roman"/>
+          <w:color w:val="D4D4D4"/>
+          <w:sz w:val="21"/>
+          <w:szCs w:val="21"/>
+          <w:lang w:eastAsia="es-CO"/>
+        </w:rPr>
+        <w:t>: </w:t>
+      </w:r>
+      <w:r>
+        <w:rPr>
+          <w:rFonts w:ascii="Consolas" w:eastAsia="Times New Roman" w:hAnsi="Consolas" w:cs="Times New Roman"/>
+          <w:color w:val="CE9178"/>
+          <w:sz w:val="21"/>
+          <w:szCs w:val="21"/>
+          <w:lang w:eastAsia="es-CO"/>
+        </w:rPr>
+        <w:t>center</w:t>
+      </w:r>
+      <w:r>
+        <w:rPr>
+          <w:rFonts w:ascii="Consolas" w:eastAsia="Times New Roman" w:hAnsi="Consolas" w:cs="Times New Roman"/>
+          <w:color w:val="D4D4D4"/>
+          <w:sz w:val="21"/>
+          <w:szCs w:val="21"/>
+          <w:lang w:eastAsia="es-CO"/>
+        </w:rPr>
+        <w:t>;</w:t>
+      </w:r>
+    </w:p>
+    <w:p>
+      <w:pPr>
+        <w:shd w:val="clear" w:color="auto" w:fill="1E1E1E"/>
+        <w:spacing w:after="0" w:line="285" w:lineRule="atLeast"/>
+        <w:rPr>
+          <w:rFonts w:ascii="Consolas" w:eastAsia="Times New Roman" w:hAnsi="Consolas" w:cs="Times New Roman"/>
+          <w:color w:val="D4D4D4"/>
+          <w:sz w:val="21"/>
+          <w:szCs w:val="21"/>
+          <w:lang w:eastAsia="es-CO"/>
+        </w:rPr>
+      </w:pPr>
+      <w:r>
+        <w:rPr>
+          <w:rFonts w:ascii="Consolas" w:eastAsia="Times New Roman" w:hAnsi="Consolas" w:cs="Times New Roman"/>
+          <w:color w:val="D4D4D4"/>
+          <w:sz w:val="21"/>
+          <w:szCs w:val="21"/>
+          <w:lang w:eastAsia="es-CO"/>
+        </w:rPr>
+        <w:t>    </w:t>
+      </w:r>
+      <w:proofErr w:type="spellStart"/>
+      <w:r>
+        <w:rPr>
+          <w:rFonts w:ascii="Consolas" w:eastAsia="Times New Roman" w:hAnsi="Consolas" w:cs="Times New Roman"/>
+          <w:color w:val="9CDCFE"/>
+          <w:sz w:val="21"/>
+          <w:szCs w:val="21"/>
+          <w:lang w:eastAsia="es-CO"/>
+        </w:rPr>
+        <w:t>align-self</w:t>
+      </w:r>
+      <w:proofErr w:type="spellEnd"/>
+      <w:r>
+        <w:rPr>
+          <w:rFonts w:ascii="Consolas" w:eastAsia="Times New Roman" w:hAnsi="Consolas" w:cs="Times New Roman"/>
+          <w:color w:val="D4D4D4"/>
+          <w:sz w:val="21"/>
+          <w:szCs w:val="21"/>
+          <w:lang w:eastAsia="es-CO"/>
+        </w:rPr>
+        <w:t>: </w:t>
+      </w:r>
+      <w:r>
+        <w:rPr>
+          <w:rFonts w:ascii="Consolas" w:eastAsia="Times New Roman" w:hAnsi="Consolas" w:cs="Times New Roman"/>
+          <w:color w:val="CE9178"/>
+          <w:sz w:val="21"/>
+          <w:szCs w:val="21"/>
+          <w:lang w:eastAsia="es-CO"/>
+        </w:rPr>
+        <w:t>center</w:t>
+      </w:r>
+      <w:r>
+        <w:rPr>
+          <w:rFonts w:ascii="Consolas" w:eastAsia="Times New Roman" w:hAnsi="Consolas" w:cs="Times New Roman"/>
+          <w:color w:val="D4D4D4"/>
+          <w:sz w:val="21"/>
+          <w:szCs w:val="21"/>
+          <w:lang w:eastAsia="es-CO"/>
+        </w:rPr>
+        <w:t>;</w:t>
+      </w:r>
+    </w:p>
+    <w:p>
+      <w:pPr>
+        <w:shd w:val="clear" w:color="auto" w:fill="1E1E1E"/>
+        <w:spacing w:after="0" w:line="285" w:lineRule="atLeast"/>
+        <w:rPr>
+          <w:rFonts w:ascii="Consolas" w:eastAsia="Times New Roman" w:hAnsi="Consolas" w:cs="Times New Roman"/>
+          <w:color w:val="D4D4D4"/>
+          <w:sz w:val="21"/>
+          <w:szCs w:val="21"/>
+          <w:lang w:eastAsia="es-CO"/>
+        </w:rPr>
+      </w:pPr>
+      <w:r>
+        <w:rPr>
+          <w:rFonts w:ascii="Consolas" w:eastAsia="Times New Roman" w:hAnsi="Consolas" w:cs="Times New Roman"/>
+          <w:color w:val="D4D4D4"/>
+          <w:sz w:val="21"/>
+          <w:szCs w:val="21"/>
+          <w:lang w:eastAsia="es-CO"/>
+        </w:rPr>
+        <w:t>}</w:t>
+      </w:r>
+    </w:p>
+    <w:p>
+      <w:pPr>
+        <w:shd w:val="clear" w:color="auto" w:fill="1E1E1E"/>
+        <w:spacing w:after="0" w:line="285" w:lineRule="atLeast"/>
+        <w:rPr>
+          <w:rFonts w:ascii="Consolas" w:eastAsia="Times New Roman" w:hAnsi="Consolas" w:cs="Times New Roman"/>
+          <w:color w:val="D4D4D4"/>
+          <w:sz w:val="21"/>
+          <w:szCs w:val="21"/>
+          <w:lang w:eastAsia="es-CO"/>
+        </w:rPr>
+      </w:pPr>
+      <w:r>
+        <w:rPr>
+          <w:rFonts w:ascii="Consolas" w:eastAsia="Times New Roman" w:hAnsi="Consolas" w:cs="Times New Roman"/>
+          <w:color w:val="D7BA7D"/>
+          <w:sz w:val="21"/>
+          <w:szCs w:val="21"/>
+          <w:lang w:eastAsia="es-CO"/>
+        </w:rPr>
+        <w:t>.</w:t>
+      </w:r>
+      <w:proofErr w:type="spellStart"/>
+      <w:r>
+        <w:rPr>
+          <w:rFonts w:ascii="Consolas" w:eastAsia="Times New Roman" w:hAnsi="Consolas" w:cs="Times New Roman"/>
+          <w:color w:val="D7BA7D"/>
+          <w:sz w:val="21"/>
+          <w:szCs w:val="21"/>
+          <w:lang w:eastAsia="es-CO"/>
+        </w:rPr>
+        <w:t>header</w:t>
+      </w:r>
+      <w:proofErr w:type="spellEnd"/>
+      <w:r>
+        <w:rPr>
+          <w:rFonts w:ascii="Consolas" w:eastAsia="Times New Roman" w:hAnsi="Consolas" w:cs="Times New Roman"/>
+          <w:color w:val="D7BA7D"/>
+          <w:sz w:val="21"/>
+          <w:szCs w:val="21"/>
+          <w:lang w:eastAsia="es-CO"/>
+        </w:rPr>
+        <w:t>--</w:t>
+      </w:r>
+      <w:proofErr w:type="spellStart"/>
+      <w:r>
+        <w:rPr>
+          <w:rFonts w:ascii="Consolas" w:eastAsia="Times New Roman" w:hAnsi="Consolas" w:cs="Times New Roman"/>
+          <w:color w:val="D7BA7D"/>
+          <w:sz w:val="21"/>
+          <w:szCs w:val="21"/>
+          <w:lang w:eastAsia="es-CO"/>
+        </w:rPr>
+        <w:t>title</w:t>
+      </w:r>
+      <w:proofErr w:type="spellEnd"/>
+      <w:r>
+        <w:rPr>
+          <w:rFonts w:ascii="Consolas" w:eastAsia="Times New Roman" w:hAnsi="Consolas" w:cs="Times New Roman"/>
+          <w:color w:val="D7BA7D"/>
+          <w:sz w:val="21"/>
+          <w:szCs w:val="21"/>
+          <w:lang w:eastAsia="es-CO"/>
+        </w:rPr>
+        <w:t>-container</w:t>
+      </w:r>
+      <w:r>
+        <w:rPr>
+          <w:rFonts w:ascii="Consolas" w:eastAsia="Times New Roman" w:hAnsi="Consolas" w:cs="Times New Roman"/>
+          <w:color w:val="D4D4D4"/>
+          <w:sz w:val="21"/>
+          <w:szCs w:val="21"/>
+          <w:lang w:eastAsia="es-CO"/>
+        </w:rPr>
+        <w:t> </w:t>
+      </w:r>
+      <w:r>
+        <w:rPr>
+          <w:rFonts w:ascii="Consolas" w:eastAsia="Times New Roman" w:hAnsi="Consolas" w:cs="Times New Roman"/>
+          <w:color w:val="D7BA7D"/>
+          <w:sz w:val="21"/>
+          <w:szCs w:val="21"/>
+          <w:lang w:eastAsia="es-CO"/>
+        </w:rPr>
+        <w:t>h1</w:t>
+      </w:r>
+      <w:r>
+        <w:rPr>
+          <w:rFonts w:ascii="Consolas" w:eastAsia="Times New Roman" w:hAnsi="Consolas" w:cs="Times New Roman"/>
+          <w:color w:val="D4D4D4"/>
+          <w:sz w:val="21"/>
+          <w:szCs w:val="21"/>
+          <w:lang w:eastAsia="es-CO"/>
+        </w:rPr>
+        <w:t> {</w:t>
+      </w:r>
+    </w:p>
+    <w:p>
+      <w:pPr>
+        <w:shd w:val="clear" w:color="auto" w:fill="1E1E1E"/>
+        <w:spacing w:after="0" w:line="285" w:lineRule="atLeast"/>
+        <w:rPr>
+          <w:rFonts w:ascii="Consolas" w:eastAsia="Times New Roman" w:hAnsi="Consolas" w:cs="Times New Roman"/>
+          <w:color w:val="D4D4D4"/>
+          <w:sz w:val="21"/>
+          <w:szCs w:val="21"/>
+          <w:lang w:eastAsia="es-CO"/>
+        </w:rPr>
+      </w:pPr>
+      <w:r>
+        <w:rPr>
+          <w:rFonts w:ascii="Consolas" w:eastAsia="Times New Roman" w:hAnsi="Consolas" w:cs="Times New Roman"/>
+          <w:color w:val="D4D4D4"/>
+          <w:sz w:val="21"/>
+          <w:szCs w:val="21"/>
+          <w:lang w:eastAsia="es-CO"/>
+        </w:rPr>
+        <w:t>    </w:t>
+      </w:r>
+      <w:proofErr w:type="spellStart"/>
+      <w:r>
+        <w:rPr>
+          <w:rFonts w:ascii="Consolas" w:eastAsia="Times New Roman" w:hAnsi="Consolas" w:cs="Times New Roman"/>
+          <w:color w:val="9CDCFE"/>
+          <w:sz w:val="21"/>
+          <w:szCs w:val="21"/>
+          <w:lang w:eastAsia="es-CO"/>
+        </w:rPr>
+        <w:t>font</w:t>
+      </w:r>
+      <w:proofErr w:type="spellEnd"/>
+      <w:r>
+        <w:rPr>
+          <w:rFonts w:ascii="Consolas" w:eastAsia="Times New Roman" w:hAnsi="Consolas" w:cs="Times New Roman"/>
+          <w:color w:val="9CDCFE"/>
+          <w:sz w:val="21"/>
+          <w:szCs w:val="21"/>
+          <w:lang w:eastAsia="es-CO"/>
+        </w:rPr>
+        <w:t>-size</w:t>
+      </w:r>
+      <w:r>
+        <w:rPr>
+          <w:rFonts w:ascii="Consolas" w:eastAsia="Times New Roman" w:hAnsi="Consolas" w:cs="Times New Roman"/>
+          <w:color w:val="D4D4D4"/>
+          <w:sz w:val="21"/>
+          <w:szCs w:val="21"/>
+          <w:lang w:eastAsia="es-CO"/>
+        </w:rPr>
+        <w:t>: </w:t>
+      </w:r>
+      <w:r>
+        <w:rPr>
+          <w:rFonts w:ascii="Consolas" w:eastAsia="Times New Roman" w:hAnsi="Consolas" w:cs="Times New Roman"/>
+          <w:color w:val="B5CEA8"/>
+          <w:sz w:val="21"/>
+          <w:szCs w:val="21"/>
+          <w:lang w:eastAsia="es-CO"/>
+        </w:rPr>
+        <w:t>2.4rem</w:t>
+      </w:r>
+      <w:r>
+        <w:rPr>
+          <w:rFonts w:ascii="Consolas" w:eastAsia="Times New Roman" w:hAnsi="Consolas" w:cs="Times New Roman"/>
+          <w:color w:val="D4D4D4"/>
+          <w:sz w:val="21"/>
+          <w:szCs w:val="21"/>
+          <w:lang w:eastAsia="es-CO"/>
+        </w:rPr>
+        <w:t>;</w:t>
+      </w:r>
+    </w:p>
+    <w:p>
+      <w:pPr>
+        <w:shd w:val="clear" w:color="auto" w:fill="1E1E1E"/>
+        <w:spacing w:after="0" w:line="285" w:lineRule="atLeast"/>
+        <w:rPr>
+          <w:rFonts w:ascii="Consolas" w:eastAsia="Times New Roman" w:hAnsi="Consolas" w:cs="Times New Roman"/>
+          <w:color w:val="D4D4D4"/>
+          <w:sz w:val="21"/>
+          <w:szCs w:val="21"/>
+          <w:lang w:eastAsia="es-CO"/>
+        </w:rPr>
+      </w:pPr>
+      <w:r>
+        <w:rPr>
+          <w:rFonts w:ascii="Consolas" w:eastAsia="Times New Roman" w:hAnsi="Consolas" w:cs="Times New Roman"/>
+          <w:color w:val="D4D4D4"/>
+          <w:sz w:val="21"/>
+          <w:szCs w:val="21"/>
+          <w:lang w:eastAsia="es-CO"/>
+        </w:rPr>
+        <w:t>    </w:t>
+      </w:r>
+      <w:proofErr w:type="spellStart"/>
+      <w:r>
+        <w:rPr>
+          <w:rFonts w:ascii="Consolas" w:eastAsia="Times New Roman" w:hAnsi="Consolas" w:cs="Times New Roman"/>
+          <w:color w:val="9CDCFE"/>
+          <w:sz w:val="21"/>
+          <w:szCs w:val="21"/>
+          <w:lang w:eastAsia="es-CO"/>
+        </w:rPr>
+        <w:t>font-weight</w:t>
+      </w:r>
+      <w:proofErr w:type="spellEnd"/>
+      <w:r>
+        <w:rPr>
+          <w:rFonts w:ascii="Consolas" w:eastAsia="Times New Roman" w:hAnsi="Consolas" w:cs="Times New Roman"/>
+          <w:color w:val="D4D4D4"/>
+          <w:sz w:val="21"/>
+          <w:szCs w:val="21"/>
+          <w:lang w:eastAsia="es-CO"/>
+        </w:rPr>
+        <w:t>: </w:t>
+      </w:r>
+      <w:proofErr w:type="spellStart"/>
+      <w:r>
+        <w:rPr>
+          <w:rFonts w:ascii="Consolas" w:eastAsia="Times New Roman" w:hAnsi="Consolas" w:cs="Times New Roman"/>
+          <w:color w:val="CE9178"/>
+          <w:sz w:val="21"/>
+          <w:szCs w:val="21"/>
+          <w:lang w:eastAsia="es-CO"/>
+        </w:rPr>
+        <w:t>bold</w:t>
+      </w:r>
+      <w:proofErr w:type="spellEnd"/>
+      <w:r>
+        <w:rPr>
+          <w:rFonts w:ascii="Consolas" w:eastAsia="Times New Roman" w:hAnsi="Consolas" w:cs="Times New Roman"/>
+          <w:color w:val="D4D4D4"/>
+          <w:sz w:val="21"/>
+          <w:szCs w:val="21"/>
+          <w:lang w:eastAsia="es-CO"/>
+        </w:rPr>
+        <w:t>;</w:t>
+      </w:r>
+    </w:p>
+    <w:p>
+      <w:pPr>
+        <w:shd w:val="clear" w:color="auto" w:fill="1E1E1E"/>
+        <w:spacing w:after="0" w:line="285" w:lineRule="atLeast"/>
+        <w:rPr>
+          <w:rFonts w:ascii="Consolas" w:eastAsia="Times New Roman" w:hAnsi="Consolas" w:cs="Times New Roman"/>
+          <w:color w:val="D4D4D4"/>
+          <w:sz w:val="21"/>
+          <w:szCs w:val="21"/>
+          <w:lang w:eastAsia="es-CO"/>
+        </w:rPr>
+      </w:pPr>
+      <w:r>
+        <w:rPr>
+          <w:rFonts w:ascii="Consolas" w:eastAsia="Times New Roman" w:hAnsi="Consolas" w:cs="Times New Roman"/>
+          <w:color w:val="D4D4D4"/>
+          <w:sz w:val="21"/>
+          <w:szCs w:val="21"/>
+          <w:lang w:eastAsia="es-CO"/>
+        </w:rPr>
+        <w:t>    </w:t>
+      </w:r>
+      <w:r>
+        <w:rPr>
+          <w:rFonts w:ascii="Consolas" w:eastAsia="Times New Roman" w:hAnsi="Consolas" w:cs="Times New Roman"/>
+          <w:color w:val="9CDCFE"/>
+          <w:sz w:val="21"/>
+          <w:szCs w:val="21"/>
+          <w:lang w:eastAsia="es-CO"/>
+        </w:rPr>
+        <w:t>line-height</w:t>
+      </w:r>
+      <w:r>
+        <w:rPr>
+          <w:rFonts w:ascii="Consolas" w:eastAsia="Times New Roman" w:hAnsi="Consolas" w:cs="Times New Roman"/>
+          <w:color w:val="D4D4D4"/>
+          <w:sz w:val="21"/>
+          <w:szCs w:val="21"/>
+          <w:lang w:eastAsia="es-CO"/>
+        </w:rPr>
+        <w:t>: </w:t>
+      </w:r>
+      <w:r>
+        <w:rPr>
+          <w:rFonts w:ascii="Consolas" w:eastAsia="Times New Roman" w:hAnsi="Consolas" w:cs="Times New Roman"/>
+          <w:color w:val="B5CEA8"/>
+          <w:sz w:val="21"/>
+          <w:szCs w:val="21"/>
+          <w:lang w:eastAsia="es-CO"/>
+        </w:rPr>
+        <w:t>2.6rem</w:t>
+      </w:r>
+      <w:r>
+        <w:rPr>
+          <w:rFonts w:ascii="Consolas" w:eastAsia="Times New Roman" w:hAnsi="Consolas" w:cs="Times New Roman"/>
+          <w:color w:val="D4D4D4"/>
+          <w:sz w:val="21"/>
+          <w:szCs w:val="21"/>
+          <w:lang w:eastAsia="es-CO"/>
+        </w:rPr>
+        <w:t>;</w:t>
+      </w:r>
+    </w:p>
+    <w:p>
+      <w:pPr>
+        <w:shd w:val="clear" w:color="auto" w:fill="1E1E1E"/>
+        <w:spacing w:after="0" w:line="285" w:lineRule="atLeast"/>
+        <w:rPr>
+          <w:rFonts w:ascii="Consolas" w:eastAsia="Times New Roman" w:hAnsi="Consolas" w:cs="Times New Roman"/>
+          <w:color w:val="D4D4D4"/>
+          <w:sz w:val="21"/>
+          <w:szCs w:val="21"/>
+          <w:lang w:eastAsia="es-CO"/>
+        </w:rPr>
+      </w:pPr>
+      <w:r>
+        <w:rPr>
+          <w:rFonts w:ascii="Consolas" w:eastAsia="Times New Roman" w:hAnsi="Consolas" w:cs="Times New Roman"/>
+          <w:color w:val="D4D4D4"/>
+          <w:sz w:val="21"/>
+          <w:szCs w:val="21"/>
+          <w:lang w:eastAsia="es-CO"/>
+        </w:rPr>
+        <w:t>    </w:t>
+      </w:r>
+      <w:r>
+        <w:rPr>
+          <w:rFonts w:ascii="Consolas" w:eastAsia="Times New Roman" w:hAnsi="Consolas" w:cs="Times New Roman"/>
+          <w:color w:val="9CDCFE"/>
+          <w:sz w:val="21"/>
+          <w:szCs w:val="21"/>
+          <w:lang w:eastAsia="es-CO"/>
+        </w:rPr>
+        <w:t>color</w:t>
+      </w:r>
+      <w:r>
+        <w:rPr>
+          <w:rFonts w:ascii="Consolas" w:eastAsia="Times New Roman" w:hAnsi="Consolas" w:cs="Times New Roman"/>
+          <w:color w:val="D4D4D4"/>
+          <w:sz w:val="21"/>
+          <w:szCs w:val="21"/>
+          <w:lang w:eastAsia="es-CO"/>
+        </w:rPr>
+        <w:t>: </w:t>
+      </w:r>
+      <w:proofErr w:type="spellStart"/>
+      <w:r>
+        <w:rPr>
+          <w:rFonts w:ascii="Consolas" w:eastAsia="Times New Roman" w:hAnsi="Consolas" w:cs="Times New Roman"/>
+          <w:color w:val="DCDCAA"/>
+          <w:sz w:val="21"/>
+          <w:szCs w:val="21"/>
+          <w:lang w:eastAsia="es-CO"/>
+        </w:rPr>
+        <w:t>var</w:t>
+      </w:r>
+      <w:proofErr w:type="spellEnd"/>
+      <w:r>
+        <w:rPr>
+          <w:rFonts w:ascii="Consolas" w:eastAsia="Times New Roman" w:hAnsi="Consolas" w:cs="Times New Roman"/>
+          <w:color w:val="D4D4D4"/>
+          <w:sz w:val="21"/>
+          <w:szCs w:val="21"/>
+          <w:lang w:eastAsia="es-CO"/>
+        </w:rPr>
+        <w:t>(</w:t>
+      </w:r>
+      <w:r>
+        <w:rPr>
+          <w:rFonts w:ascii="Consolas" w:eastAsia="Times New Roman" w:hAnsi="Consolas" w:cs="Times New Roman"/>
+          <w:color w:val="9CDCFE"/>
+          <w:sz w:val="21"/>
+          <w:szCs w:val="21"/>
+          <w:lang w:eastAsia="es-CO"/>
+        </w:rPr>
+        <w:t>--</w:t>
+      </w:r>
+      <w:proofErr w:type="spellStart"/>
+      <w:r>
+        <w:rPr>
+          <w:rFonts w:ascii="Consolas" w:eastAsia="Times New Roman" w:hAnsi="Consolas" w:cs="Times New Roman"/>
+          <w:color w:val="9CDCFE"/>
+          <w:sz w:val="21"/>
+          <w:szCs w:val="21"/>
+          <w:lang w:eastAsia="es-CO"/>
+        </w:rPr>
+        <w:t>just-white</w:t>
+      </w:r>
+      <w:proofErr w:type="spellEnd"/>
+      <w:r>
+        <w:rPr>
+          <w:rFonts w:ascii="Consolas" w:eastAsia="Times New Roman" w:hAnsi="Consolas" w:cs="Times New Roman"/>
+          <w:color w:val="D4D4D4"/>
+          <w:sz w:val="21"/>
+          <w:szCs w:val="21"/>
+          <w:lang w:eastAsia="es-CO"/>
+        </w:rPr>
+        <w:t>);</w:t>
+      </w:r>
+    </w:p>
+    <w:p>
+      <w:pPr>
+        <w:shd w:val="clear" w:color="auto" w:fill="1E1E1E"/>
+        <w:spacing w:after="0" w:line="285" w:lineRule="atLeast"/>
+        <w:rPr>
+          <w:rFonts w:ascii="Consolas" w:eastAsia="Times New Roman" w:hAnsi="Consolas" w:cs="Times New Roman"/>
+          <w:color w:val="D4D4D4"/>
+          <w:sz w:val="21"/>
+          <w:szCs w:val="21"/>
+          <w:lang w:eastAsia="es-CO"/>
+        </w:rPr>
+      </w:pPr>
+      <w:r>
+        <w:rPr>
+          <w:rFonts w:ascii="Consolas" w:eastAsia="Times New Roman" w:hAnsi="Consolas" w:cs="Times New Roman"/>
+          <w:color w:val="D4D4D4"/>
+          <w:sz w:val="21"/>
+          <w:szCs w:val="21"/>
+          <w:lang w:eastAsia="es-CO"/>
+        </w:rPr>
+        <w:t>}</w:t>
+      </w:r>
+    </w:p>
+    <w:p>
+      <w:pPr>
+        <w:shd w:val="clear" w:color="auto" w:fill="1E1E1E"/>
+        <w:spacing w:after="0" w:line="285" w:lineRule="atLeast"/>
+        <w:rPr>
+          <w:rFonts w:ascii="Consolas" w:eastAsia="Times New Roman" w:hAnsi="Consolas" w:cs="Times New Roman"/>
+          <w:color w:val="D4D4D4"/>
+          <w:sz w:val="21"/>
+          <w:szCs w:val="21"/>
+          <w:lang w:eastAsia="es-CO"/>
+        </w:rPr>
+      </w:pPr>
+      <w:r>
+        <w:rPr>
+          <w:rFonts w:ascii="Consolas" w:eastAsia="Times New Roman" w:hAnsi="Consolas" w:cs="Times New Roman"/>
+          <w:color w:val="D7BA7D"/>
+          <w:sz w:val="21"/>
+          <w:szCs w:val="21"/>
+          <w:lang w:eastAsia="es-CO"/>
+        </w:rPr>
+        <w:t>.</w:t>
+      </w:r>
+      <w:proofErr w:type="spellStart"/>
+      <w:r>
+        <w:rPr>
+          <w:rFonts w:ascii="Consolas" w:eastAsia="Times New Roman" w:hAnsi="Consolas" w:cs="Times New Roman"/>
+          <w:color w:val="D7BA7D"/>
+          <w:sz w:val="21"/>
+          <w:szCs w:val="21"/>
+          <w:lang w:eastAsia="es-CO"/>
+        </w:rPr>
+        <w:t>header</w:t>
+      </w:r>
+      <w:proofErr w:type="spellEnd"/>
+      <w:r>
+        <w:rPr>
+          <w:rFonts w:ascii="Consolas" w:eastAsia="Times New Roman" w:hAnsi="Consolas" w:cs="Times New Roman"/>
+          <w:color w:val="D7BA7D"/>
+          <w:sz w:val="21"/>
+          <w:szCs w:val="21"/>
+          <w:lang w:eastAsia="es-CO"/>
+        </w:rPr>
+        <w:t>--</w:t>
+      </w:r>
+      <w:proofErr w:type="spellStart"/>
+      <w:r>
+        <w:rPr>
+          <w:rFonts w:ascii="Consolas" w:eastAsia="Times New Roman" w:hAnsi="Consolas" w:cs="Times New Roman"/>
+          <w:color w:val="D7BA7D"/>
+          <w:sz w:val="21"/>
+          <w:szCs w:val="21"/>
+          <w:lang w:eastAsia="es-CO"/>
+        </w:rPr>
+        <w:t>title</w:t>
+      </w:r>
+      <w:proofErr w:type="spellEnd"/>
+      <w:r>
+        <w:rPr>
+          <w:rFonts w:ascii="Consolas" w:eastAsia="Times New Roman" w:hAnsi="Consolas" w:cs="Times New Roman"/>
+          <w:color w:val="D7BA7D"/>
+          <w:sz w:val="21"/>
+          <w:szCs w:val="21"/>
+          <w:lang w:eastAsia="es-CO"/>
+        </w:rPr>
+        <w:t>-container</w:t>
+      </w:r>
+      <w:r>
+        <w:rPr>
+          <w:rFonts w:ascii="Consolas" w:eastAsia="Times New Roman" w:hAnsi="Consolas" w:cs="Times New Roman"/>
+          <w:color w:val="D4D4D4"/>
+          <w:sz w:val="21"/>
+          <w:szCs w:val="21"/>
+          <w:lang w:eastAsia="es-CO"/>
+        </w:rPr>
+        <w:t> </w:t>
+      </w:r>
+      <w:r>
+        <w:rPr>
+          <w:rFonts w:ascii="Consolas" w:eastAsia="Times New Roman" w:hAnsi="Consolas" w:cs="Times New Roman"/>
+          <w:color w:val="D7BA7D"/>
+          <w:sz w:val="21"/>
+          <w:szCs w:val="21"/>
+          <w:lang w:eastAsia="es-CO"/>
+        </w:rPr>
+        <w:t>p</w:t>
+      </w:r>
+      <w:r>
+        <w:rPr>
+          <w:rFonts w:ascii="Consolas" w:eastAsia="Times New Roman" w:hAnsi="Consolas" w:cs="Times New Roman"/>
+          <w:color w:val="D4D4D4"/>
+          <w:sz w:val="21"/>
+          <w:szCs w:val="21"/>
+          <w:lang w:eastAsia="es-CO"/>
+        </w:rPr>
+        <w:t> {</w:t>
+      </w:r>
+    </w:p>
+    <w:p>
+      <w:pPr>
+        <w:shd w:val="clear" w:color="auto" w:fill="1E1E1E"/>
+        <w:spacing w:after="0" w:line="285" w:lineRule="atLeast"/>
+        <w:rPr>
+          <w:rFonts w:ascii="Consolas" w:eastAsia="Times New Roman" w:hAnsi="Consolas" w:cs="Times New Roman"/>
+          <w:color w:val="D4D4D4"/>
+          <w:sz w:val="21"/>
+          <w:szCs w:val="21"/>
+          <w:lang w:eastAsia="es-CO"/>
+        </w:rPr>
+      </w:pPr>
+      <w:r>
+        <w:rPr>
+          <w:rFonts w:ascii="Consolas" w:eastAsia="Times New Roman" w:hAnsi="Consolas" w:cs="Times New Roman"/>
+          <w:color w:val="D4D4D4"/>
+          <w:sz w:val="21"/>
+          <w:szCs w:val="21"/>
+          <w:lang w:eastAsia="es-CO"/>
+        </w:rPr>
+        <w:t>    </w:t>
+      </w:r>
+      <w:r>
+        <w:rPr>
+          <w:rFonts w:ascii="Consolas" w:eastAsia="Times New Roman" w:hAnsi="Consolas" w:cs="Times New Roman"/>
+          <w:color w:val="9CDCFE"/>
+          <w:sz w:val="21"/>
+          <w:szCs w:val="21"/>
+          <w:lang w:eastAsia="es-CO"/>
+        </w:rPr>
+        <w:t>margin-top</w:t>
+      </w:r>
+      <w:r>
+        <w:rPr>
+          <w:rFonts w:ascii="Consolas" w:eastAsia="Times New Roman" w:hAnsi="Consolas" w:cs="Times New Roman"/>
+          <w:color w:val="D4D4D4"/>
+          <w:sz w:val="21"/>
+          <w:szCs w:val="21"/>
+          <w:lang w:eastAsia="es-CO"/>
+        </w:rPr>
+        <w:t>: </w:t>
+      </w:r>
+      <w:r>
+        <w:rPr>
+          <w:rFonts w:ascii="Consolas" w:eastAsia="Times New Roman" w:hAnsi="Consolas" w:cs="Times New Roman"/>
+          <w:color w:val="B5CEA8"/>
+          <w:sz w:val="21"/>
+          <w:szCs w:val="21"/>
+          <w:lang w:eastAsia="es-CO"/>
+        </w:rPr>
+        <w:t>25px</w:t>
+      </w:r>
+      <w:r>
+        <w:rPr>
+          <w:rFonts w:ascii="Consolas" w:eastAsia="Times New Roman" w:hAnsi="Consolas" w:cs="Times New Roman"/>
+          <w:color w:val="D4D4D4"/>
+          <w:sz w:val="21"/>
+          <w:szCs w:val="21"/>
+          <w:lang w:eastAsia="es-CO"/>
+        </w:rPr>
+        <w:t>;</w:t>
+      </w:r>
+    </w:p>
+    <w:p>
+      <w:pPr>
+        <w:shd w:val="clear" w:color="auto" w:fill="1E1E1E"/>
+        <w:spacing w:after="0" w:line="285" w:lineRule="atLeast"/>
+        <w:rPr>
+          <w:rFonts w:ascii="Consolas" w:eastAsia="Times New Roman" w:hAnsi="Consolas" w:cs="Times New Roman"/>
+          <w:color w:val="D4D4D4"/>
+          <w:sz w:val="21"/>
+          <w:szCs w:val="21"/>
+          <w:lang w:eastAsia="es-CO"/>
+        </w:rPr>
+      </w:pPr>
+      <w:r>
+        <w:rPr>
+          <w:rFonts w:ascii="Consolas" w:eastAsia="Times New Roman" w:hAnsi="Consolas" w:cs="Times New Roman"/>
+          <w:color w:val="D4D4D4"/>
+          <w:sz w:val="21"/>
+          <w:szCs w:val="21"/>
+          <w:lang w:eastAsia="es-CO"/>
+        </w:rPr>
+        <w:t>    </w:t>
+      </w:r>
+      <w:proofErr w:type="spellStart"/>
+      <w:r>
+        <w:rPr>
+          <w:rFonts w:ascii="Consolas" w:eastAsia="Times New Roman" w:hAnsi="Consolas" w:cs="Times New Roman"/>
+          <w:color w:val="9CDCFE"/>
+          <w:sz w:val="21"/>
+          <w:szCs w:val="21"/>
+          <w:lang w:eastAsia="es-CO"/>
+        </w:rPr>
+        <w:t>font</w:t>
+      </w:r>
+      <w:proofErr w:type="spellEnd"/>
+      <w:r>
+        <w:rPr>
+          <w:rFonts w:ascii="Consolas" w:eastAsia="Times New Roman" w:hAnsi="Consolas" w:cs="Times New Roman"/>
+          <w:color w:val="9CDCFE"/>
+          <w:sz w:val="21"/>
+          <w:szCs w:val="21"/>
+          <w:lang w:eastAsia="es-CO"/>
+        </w:rPr>
+        <w:t>-size</w:t>
+      </w:r>
+      <w:r>
+        <w:rPr>
+          <w:rFonts w:ascii="Consolas" w:eastAsia="Times New Roman" w:hAnsi="Consolas" w:cs="Times New Roman"/>
+          <w:color w:val="D4D4D4"/>
+          <w:sz w:val="21"/>
+          <w:szCs w:val="21"/>
+          <w:lang w:eastAsia="es-CO"/>
+        </w:rPr>
+        <w:t>: </w:t>
+      </w:r>
+      <w:r>
+        <w:rPr>
+          <w:rFonts w:ascii="Consolas" w:eastAsia="Times New Roman" w:hAnsi="Consolas" w:cs="Times New Roman"/>
+          <w:color w:val="B5CEA8"/>
+          <w:sz w:val="21"/>
+          <w:szCs w:val="21"/>
+          <w:lang w:eastAsia="es-CO"/>
+        </w:rPr>
+        <w:t>1.4rem</w:t>
+      </w:r>
+      <w:r>
+        <w:rPr>
+          <w:rFonts w:ascii="Consolas" w:eastAsia="Times New Roman" w:hAnsi="Consolas" w:cs="Times New Roman"/>
+          <w:color w:val="D4D4D4"/>
+          <w:sz w:val="21"/>
+          <w:szCs w:val="21"/>
+          <w:lang w:eastAsia="es-CO"/>
+        </w:rPr>
+        <w:t>;</w:t>
+      </w:r>
+    </w:p>
+    <w:p>
+      <w:pPr>
+        <w:shd w:val="clear" w:color="auto" w:fill="1E1E1E"/>
+        <w:spacing w:after="0" w:line="285" w:lineRule="atLeast"/>
+        <w:rPr>
+          <w:rFonts w:ascii="Consolas" w:eastAsia="Times New Roman" w:hAnsi="Consolas" w:cs="Times New Roman"/>
+          <w:color w:val="D4D4D4"/>
+          <w:sz w:val="21"/>
+          <w:szCs w:val="21"/>
+          <w:lang w:eastAsia="es-CO"/>
+        </w:rPr>
+      </w:pPr>
+      <w:r>
+        <w:rPr>
+          <w:rFonts w:ascii="Consolas" w:eastAsia="Times New Roman" w:hAnsi="Consolas" w:cs="Times New Roman"/>
+          <w:color w:val="D4D4D4"/>
+          <w:sz w:val="21"/>
+          <w:szCs w:val="21"/>
+          <w:lang w:eastAsia="es-CO"/>
+        </w:rPr>
+        <w:t>    </w:t>
+      </w:r>
+      <w:proofErr w:type="spellStart"/>
+      <w:r>
+        <w:rPr>
+          <w:rFonts w:ascii="Consolas" w:eastAsia="Times New Roman" w:hAnsi="Consolas" w:cs="Times New Roman"/>
+          <w:color w:val="9CDCFE"/>
+          <w:sz w:val="21"/>
+          <w:szCs w:val="21"/>
+          <w:lang w:eastAsia="es-CO"/>
+        </w:rPr>
+        <w:t>font-weight</w:t>
+      </w:r>
+      <w:proofErr w:type="spellEnd"/>
+      <w:r>
+        <w:rPr>
+          <w:rFonts w:ascii="Consolas" w:eastAsia="Times New Roman" w:hAnsi="Consolas" w:cs="Times New Roman"/>
+          <w:color w:val="D4D4D4"/>
+          <w:sz w:val="21"/>
+          <w:szCs w:val="21"/>
+          <w:lang w:eastAsia="es-CO"/>
+        </w:rPr>
+        <w:t>: </w:t>
+      </w:r>
+      <w:r>
+        <w:rPr>
+          <w:rFonts w:ascii="Consolas" w:eastAsia="Times New Roman" w:hAnsi="Consolas" w:cs="Times New Roman"/>
+          <w:color w:val="B5CEA8"/>
+          <w:sz w:val="21"/>
+          <w:szCs w:val="21"/>
+          <w:lang w:eastAsia="es-CO"/>
+        </w:rPr>
+        <w:t>500</w:t>
+      </w:r>
+      <w:r>
+        <w:rPr>
+          <w:rFonts w:ascii="Consolas" w:eastAsia="Times New Roman" w:hAnsi="Consolas" w:cs="Times New Roman"/>
+          <w:color w:val="D4D4D4"/>
+          <w:sz w:val="21"/>
+          <w:szCs w:val="21"/>
+          <w:lang w:eastAsia="es-CO"/>
+        </w:rPr>
+        <w:t>;</w:t>
+      </w:r>
+    </w:p>
+    <w:p>
+      <w:pPr>
+        <w:shd w:val="clear" w:color="auto" w:fill="1E1E1E"/>
+        <w:spacing w:after="0" w:line="285" w:lineRule="atLeast"/>
+        <w:rPr>
+          <w:rFonts w:ascii="Consolas" w:eastAsia="Times New Roman" w:hAnsi="Consolas" w:cs="Times New Roman"/>
+          <w:color w:val="D4D4D4"/>
+          <w:sz w:val="21"/>
+          <w:szCs w:val="21"/>
+          <w:lang w:eastAsia="es-CO"/>
+        </w:rPr>
+      </w:pPr>
+      <w:r>
+        <w:rPr>
+          <w:rFonts w:ascii="Consolas" w:eastAsia="Times New Roman" w:hAnsi="Consolas" w:cs="Times New Roman"/>
+          <w:color w:val="D4D4D4"/>
+          <w:sz w:val="21"/>
+          <w:szCs w:val="21"/>
+          <w:lang w:eastAsia="es-CO"/>
+        </w:rPr>
+        <w:t>    </w:t>
+      </w:r>
+      <w:r>
+        <w:rPr>
+          <w:rFonts w:ascii="Consolas" w:eastAsia="Times New Roman" w:hAnsi="Consolas" w:cs="Times New Roman"/>
+          <w:color w:val="9CDCFE"/>
+          <w:sz w:val="21"/>
+          <w:szCs w:val="21"/>
+          <w:lang w:eastAsia="es-CO"/>
+        </w:rPr>
+        <w:t>line-height</w:t>
+      </w:r>
+      <w:r>
+        <w:rPr>
+          <w:rFonts w:ascii="Consolas" w:eastAsia="Times New Roman" w:hAnsi="Consolas" w:cs="Times New Roman"/>
+          <w:color w:val="D4D4D4"/>
+          <w:sz w:val="21"/>
+          <w:szCs w:val="21"/>
+          <w:lang w:eastAsia="es-CO"/>
+        </w:rPr>
+        <w:t>: </w:t>
+      </w:r>
+      <w:r>
+        <w:rPr>
+          <w:rFonts w:ascii="Consolas" w:eastAsia="Times New Roman" w:hAnsi="Consolas" w:cs="Times New Roman"/>
+          <w:color w:val="B5CEA8"/>
+          <w:sz w:val="21"/>
+          <w:szCs w:val="21"/>
+          <w:lang w:eastAsia="es-CO"/>
+        </w:rPr>
+        <w:t>1.8rem</w:t>
+      </w:r>
+      <w:r>
+        <w:rPr>
+          <w:rFonts w:ascii="Consolas" w:eastAsia="Times New Roman" w:hAnsi="Consolas" w:cs="Times New Roman"/>
+          <w:color w:val="D4D4D4"/>
+          <w:sz w:val="21"/>
+          <w:szCs w:val="21"/>
+          <w:lang w:eastAsia="es-CO"/>
+        </w:rPr>
+        <w:t>;</w:t>
+      </w:r>
+    </w:p>
+    <w:p>
+      <w:pPr>
+        <w:shd w:val="clear" w:color="auto" w:fill="1E1E1E"/>
+        <w:spacing w:after="0" w:line="285" w:lineRule="atLeast"/>
+        <w:rPr>
+          <w:rFonts w:ascii="Consolas" w:eastAsia="Times New Roman" w:hAnsi="Consolas" w:cs="Times New Roman"/>
+          <w:color w:val="D4D4D4"/>
+          <w:sz w:val="21"/>
+          <w:szCs w:val="21"/>
+          <w:lang w:eastAsia="es-CO"/>
+        </w:rPr>
+      </w:pPr>
+      <w:r>
+        <w:rPr>
+          <w:rFonts w:ascii="Consolas" w:eastAsia="Times New Roman" w:hAnsi="Consolas" w:cs="Times New Roman"/>
+          <w:color w:val="D4D4D4"/>
+          <w:sz w:val="21"/>
+          <w:szCs w:val="21"/>
+          <w:lang w:eastAsia="es-CO"/>
+        </w:rPr>
+        <w:t>    </w:t>
+      </w:r>
+      <w:r>
+        <w:rPr>
+          <w:rFonts w:ascii="Consolas" w:eastAsia="Times New Roman" w:hAnsi="Consolas" w:cs="Times New Roman"/>
+          <w:color w:val="9CDCFE"/>
+          <w:sz w:val="21"/>
+          <w:szCs w:val="21"/>
+          <w:lang w:eastAsia="es-CO"/>
+        </w:rPr>
+        <w:t>color</w:t>
+      </w:r>
+      <w:r>
+        <w:rPr>
+          <w:rFonts w:ascii="Consolas" w:eastAsia="Times New Roman" w:hAnsi="Consolas" w:cs="Times New Roman"/>
+          <w:color w:val="D4D4D4"/>
+          <w:sz w:val="21"/>
+          <w:szCs w:val="21"/>
+          <w:lang w:eastAsia="es-CO"/>
+        </w:rPr>
+        <w:t>: </w:t>
+      </w:r>
+      <w:proofErr w:type="spellStart"/>
+      <w:r>
+        <w:rPr>
+          <w:rFonts w:ascii="Consolas" w:eastAsia="Times New Roman" w:hAnsi="Consolas" w:cs="Times New Roman"/>
+          <w:color w:val="DCDCAA"/>
+          <w:sz w:val="21"/>
+          <w:szCs w:val="21"/>
+          <w:lang w:eastAsia="es-CO"/>
+        </w:rPr>
+        <w:t>var</w:t>
+      </w:r>
+      <w:proofErr w:type="spellEnd"/>
+      <w:r>
+        <w:rPr>
+          <w:rFonts w:ascii="Consolas" w:eastAsia="Times New Roman" w:hAnsi="Consolas" w:cs="Times New Roman"/>
+          <w:color w:val="D4D4D4"/>
+          <w:sz w:val="21"/>
+          <w:szCs w:val="21"/>
+          <w:lang w:eastAsia="es-CO"/>
+        </w:rPr>
+        <w:t>(</w:t>
+      </w:r>
+      <w:r>
+        <w:rPr>
+          <w:rFonts w:ascii="Consolas" w:eastAsia="Times New Roman" w:hAnsi="Consolas" w:cs="Times New Roman"/>
+          <w:color w:val="9CDCFE"/>
+          <w:sz w:val="21"/>
+          <w:szCs w:val="21"/>
+          <w:lang w:eastAsia="es-CO"/>
+        </w:rPr>
+        <w:t>--soft-</w:t>
+      </w:r>
+      <w:proofErr w:type="spellStart"/>
+      <w:r>
+        <w:rPr>
+          <w:rFonts w:ascii="Consolas" w:eastAsia="Times New Roman" w:hAnsi="Consolas" w:cs="Times New Roman"/>
+          <w:color w:val="9CDCFE"/>
+          <w:sz w:val="21"/>
+          <w:szCs w:val="21"/>
+          <w:lang w:eastAsia="es-CO"/>
+        </w:rPr>
+        <w:t>orange</w:t>
+      </w:r>
+      <w:proofErr w:type="spellEnd"/>
+      <w:r>
+        <w:rPr>
+          <w:rFonts w:ascii="Consolas" w:eastAsia="Times New Roman" w:hAnsi="Consolas" w:cs="Times New Roman"/>
+          <w:color w:val="D4D4D4"/>
+          <w:sz w:val="21"/>
+          <w:szCs w:val="21"/>
+          <w:lang w:eastAsia="es-CO"/>
+        </w:rPr>
+        <w:t>);</w:t>
+      </w:r>
+    </w:p>
+    <w:p>
+      <w:pPr>
+        <w:shd w:val="clear" w:color="auto" w:fill="1E1E1E"/>
+        <w:spacing w:after="0" w:line="285" w:lineRule="atLeast"/>
+        <w:rPr>
+          <w:rFonts w:ascii="Consolas" w:eastAsia="Times New Roman" w:hAnsi="Consolas" w:cs="Times New Roman"/>
+          <w:color w:val="D4D4D4"/>
+          <w:sz w:val="21"/>
+          <w:szCs w:val="21"/>
+          <w:lang w:eastAsia="es-CO"/>
+        </w:rPr>
+      </w:pPr>
+      <w:r>
+        <w:rPr>
+          <w:rFonts w:ascii="Consolas" w:eastAsia="Times New Roman" w:hAnsi="Consolas" w:cs="Times New Roman"/>
+          <w:color w:val="D4D4D4"/>
+          <w:sz w:val="21"/>
+          <w:szCs w:val="21"/>
+          <w:lang w:eastAsia="es-CO"/>
+        </w:rPr>
+        <w:t>}</w:t>
+      </w:r>
+    </w:p>
+    <w:p>
+      <w:pPr>
+        <w:rPr>
+          <w:rFonts w:ascii="Roboto" w:hAnsi="Roboto"/>
         </w:rPr>
       </w:pPr>
     </w:p>

</xml_diff>